<commit_message>
Zip generated and documentation updates
</commit_message>
<xml_diff>
--- a/doc/personalDoc/load-balancing-janeczek-mair.docx
+++ b/doc/personalDoc/load-balancing-janeczek-mair.docx
@@ -57,7 +57,7 @@
                           <w:tag w:val=""/>
                           <w:id w:val="-650599894"/>
                           <w:dataBinding w:prefixMappings="xmlns:ns0='http://schemas.microsoft.com/office/2006/coverPageProps' " w:xpath="/ns0:CoverPageProperties[1]/ns0:PublishDate[1]" w:storeItemID="{55AF091B-3C7A-41E3-B477-F2FDAA23CFDA}"/>
-                          <w:date w:fullDate="2015-01-09T00:00:00Z">
+                          <w:date w:fullDate="2015-01-15T00:00:00Z">
                             <w:dateFormat w:val="M/d/yyyy"/>
                             <w:lid w:val="en-US"/>
                             <w:storeMappedDataAs w:val="dateTime"/>
@@ -81,7 +81,7 @@
                                 <w:sz w:val="28"/>
                                 <w:szCs w:val="28"/>
                               </w:rPr>
-                              <w:t>1/9/2015</w:t>
+                              <w:t>1/15/2015</w:t>
                             </w:r>
                           </w:p>
                         </w:sdtContent>
@@ -236,27 +236,7 @@
                               <w:szCs w:val="26"/>
                               <w:lang w:val="de-DE"/>
                             </w:rPr>
-                            <w:t xml:space="preserve">Christian </w:t>
-                          </w:r>
-                          <w:proofErr w:type="spellStart"/>
-                          <w:r>
-                            <w:rPr>
-                              <w:color w:val="5B9BD5" w:themeColor="accent1"/>
-                              <w:sz w:val="26"/>
-                              <w:szCs w:val="26"/>
-                              <w:lang w:val="de-DE"/>
-                            </w:rPr>
-                            <w:t>Janeczek</w:t>
-                          </w:r>
-                          <w:proofErr w:type="spellEnd"/>
-                          <w:r>
-                            <w:rPr>
-                              <w:color w:val="5B9BD5" w:themeColor="accent1"/>
-                              <w:sz w:val="26"/>
-                              <w:szCs w:val="26"/>
-                              <w:lang w:val="de-DE"/>
-                            </w:rPr>
-                            <w:t>, Wolfgang Mair</w:t>
+                            <w:t>Christian Janeczek, Wolfgang Mair</w:t>
                           </w:r>
                         </w:sdtContent>
                       </w:sdt>
@@ -397,6 +377,13 @@
     </w:sdt>
     <w:sdt>
       <w:sdtPr>
+        <w:rPr>
+          <w:rFonts w:asciiTheme="minorHAnsi" w:eastAsiaTheme="minorHAnsi" w:hAnsiTheme="minorHAnsi" w:cstheme="minorBidi"/>
+          <w:color w:val="auto"/>
+          <w:sz w:val="22"/>
+          <w:szCs w:val="22"/>
+          <w:lang w:val="de-AT"/>
+        </w:rPr>
         <w:id w:val="4125905"/>
         <w:docPartObj>
           <w:docPartGallery w:val="Table of Contents"/>
@@ -405,10 +392,6 @@
       </w:sdtPr>
       <w:sdtEndPr>
         <w:rPr>
-          <w:rFonts w:asciiTheme="minorHAnsi" w:eastAsiaTheme="minorHAnsi" w:hAnsiTheme="minorHAnsi" w:cstheme="minorBidi"/>
-          <w:color w:val="auto"/>
-          <w:sz w:val="22"/>
-          <w:szCs w:val="22"/>
           <w:lang w:val="de-DE"/>
         </w:rPr>
       </w:sdtEndPr>
@@ -417,11 +400,9 @@
           <w:pPr>
             <w:pStyle w:val="Inhaltsverzeichnisberschrift"/>
           </w:pPr>
-          <w:proofErr w:type="spellStart"/>
           <w:r>
             <w:t>Inhalt</w:t>
           </w:r>
-          <w:proofErr w:type="spellEnd"/>
         </w:p>
         <w:p>
           <w:pPr>
@@ -453,7 +434,7 @@
             </w:rPr>
             <w:fldChar w:fldCharType="separate"/>
           </w:r>
-          <w:hyperlink w:anchor="_Toc408558428" w:history="1">
+          <w:hyperlink w:anchor="_Toc409123745" w:history="1">
             <w:r>
               <w:rPr>
                 <w:rStyle w:val="Hyperlink"/>
@@ -480,7 +461,7 @@
                 <w:noProof/>
                 <w:webHidden/>
               </w:rPr>
-              <w:instrText xml:space="preserve"> PAGEREF _Toc408558428 \h </w:instrText>
+              <w:instrText xml:space="preserve"> PAGEREF _Toc409123745 \h </w:instrText>
             </w:r>
             <w:r>
               <w:rPr>
@@ -523,7 +504,7 @@
               <w:lang w:eastAsia="de-AT"/>
             </w:rPr>
           </w:pPr>
-          <w:hyperlink w:anchor="_Toc408558429" w:history="1">
+          <w:hyperlink w:anchor="_Toc409123746" w:history="1">
             <w:r>
               <w:rPr>
                 <w:rStyle w:val="Hyperlink"/>
@@ -550,7 +531,7 @@
                 <w:noProof/>
                 <w:webHidden/>
               </w:rPr>
-              <w:instrText xml:space="preserve"> PAGEREF _Toc408558429 \h </w:instrText>
+              <w:instrText xml:space="preserve"> PAGEREF _Toc409123746 \h </w:instrText>
             </w:r>
             <w:r>
               <w:rPr>
@@ -593,7 +574,7 @@
               <w:lang w:eastAsia="de-AT"/>
             </w:rPr>
           </w:pPr>
-          <w:hyperlink w:anchor="_Toc408558430" w:history="1">
+          <w:hyperlink w:anchor="_Toc409123747" w:history="1">
             <w:r>
               <w:rPr>
                 <w:rStyle w:val="Hyperlink"/>
@@ -620,7 +601,7 @@
                 <w:noProof/>
                 <w:webHidden/>
               </w:rPr>
-              <w:instrText xml:space="preserve"> PAGEREF _Toc408558430 \h </w:instrText>
+              <w:instrText xml:space="preserve"> PAGEREF _Toc409123747 \h </w:instrText>
             </w:r>
             <w:r>
               <w:rPr>
@@ -663,7 +644,7 @@
               <w:lang w:eastAsia="de-AT"/>
             </w:rPr>
           </w:pPr>
-          <w:hyperlink w:anchor="_Toc408558431" w:history="1">
+          <w:hyperlink w:anchor="_Toc409123748" w:history="1">
             <w:r>
               <w:rPr>
                 <w:rStyle w:val="Hyperlink"/>
@@ -690,7 +671,7 @@
                 <w:noProof/>
                 <w:webHidden/>
               </w:rPr>
-              <w:instrText xml:space="preserve"> PAGEREF _Toc408558431 \h </w:instrText>
+              <w:instrText xml:space="preserve"> PAGEREF _Toc409123748 \h </w:instrText>
             </w:r>
             <w:r>
               <w:rPr>
@@ -733,7 +714,7 @@
               <w:lang w:eastAsia="de-AT"/>
             </w:rPr>
           </w:pPr>
-          <w:hyperlink w:anchor="_Toc408558432" w:history="1">
+          <w:hyperlink w:anchor="_Toc409123749" w:history="1">
             <w:r>
               <w:rPr>
                 <w:rStyle w:val="Hyperlink"/>
@@ -760,7 +741,7 @@
                 <w:noProof/>
                 <w:webHidden/>
               </w:rPr>
-              <w:instrText xml:space="preserve"> PAGEREF _Toc408558432 \h </w:instrText>
+              <w:instrText xml:space="preserve"> PAGEREF _Toc409123749 \h </w:instrText>
             </w:r>
             <w:r>
               <w:rPr>
@@ -803,11 +784,81 @@
               <w:lang w:eastAsia="de-AT"/>
             </w:rPr>
           </w:pPr>
-          <w:hyperlink w:anchor="_Toc408558433" w:history="1">
+          <w:hyperlink w:anchor="_Toc409123750" w:history="1">
             <w:r>
               <w:rPr>
                 <w:rStyle w:val="Hyperlink"/>
                 <w:noProof/>
+              </w:rPr>
+              <w:t>Description of the application</w:t>
+            </w:r>
+            <w:r>
+              <w:rPr>
+                <w:noProof/>
+                <w:webHidden/>
+              </w:rPr>
+              <w:tab/>
+            </w:r>
+            <w:r>
+              <w:rPr>
+                <w:noProof/>
+                <w:webHidden/>
+              </w:rPr>
+              <w:fldChar w:fldCharType="begin"/>
+            </w:r>
+            <w:r>
+              <w:rPr>
+                <w:noProof/>
+                <w:webHidden/>
+              </w:rPr>
+              <w:instrText xml:space="preserve"> PAGEREF _Toc409123750 \h </w:instrText>
+            </w:r>
+            <w:r>
+              <w:rPr>
+                <w:noProof/>
+                <w:webHidden/>
+              </w:rPr>
+            </w:r>
+            <w:r>
+              <w:rPr>
+                <w:noProof/>
+                <w:webHidden/>
+              </w:rPr>
+              <w:fldChar w:fldCharType="separate"/>
+            </w:r>
+            <w:r>
+              <w:rPr>
+                <w:noProof/>
+                <w:webHidden/>
+              </w:rPr>
+              <w:t>3</w:t>
+            </w:r>
+            <w:r>
+              <w:rPr>
+                <w:noProof/>
+                <w:webHidden/>
+              </w:rPr>
+              <w:fldChar w:fldCharType="end"/>
+            </w:r>
+          </w:hyperlink>
+        </w:p>
+        <w:p>
+          <w:pPr>
+            <w:pStyle w:val="Verzeichnis1"/>
+            <w:tabs>
+              <w:tab w:val="right" w:leader="dot" w:pos="9062"/>
+            </w:tabs>
+            <w:rPr>
+              <w:rFonts w:eastAsiaTheme="minorEastAsia"/>
+              <w:noProof/>
+              <w:lang w:eastAsia="de-AT"/>
+            </w:rPr>
+          </w:pPr>
+          <w:hyperlink w:anchor="_Toc409123751" w:history="1">
+            <w:r>
+              <w:rPr>
+                <w:rStyle w:val="Hyperlink"/>
+                <w:noProof/>
                 <w:lang w:val="en-US"/>
               </w:rPr>
               <w:t>Design consideration</w:t>
@@ -831,7 +882,7 @@
                 <w:noProof/>
                 <w:webHidden/>
               </w:rPr>
-              <w:instrText xml:space="preserve"> PAGEREF _Toc408558433 \h </w:instrText>
+              <w:instrText xml:space="preserve"> PAGEREF _Toc409123751 \h </w:instrText>
             </w:r>
             <w:r>
               <w:rPr>
@@ -851,7 +902,7 @@
                 <w:noProof/>
                 <w:webHidden/>
               </w:rPr>
-              <w:t>3</w:t>
+              <w:t>4</w:t>
             </w:r>
             <w:r>
               <w:rPr>
@@ -874,12 +925,11 @@
               <w:lang w:eastAsia="de-AT"/>
             </w:rPr>
           </w:pPr>
-          <w:hyperlink w:anchor="_Toc408558434" w:history="1">
+          <w:hyperlink w:anchor="_Toc409123752" w:history="1">
             <w:r>
               <w:rPr>
                 <w:rStyle w:val="Hyperlink"/>
                 <w:noProof/>
-                <w:lang w:val="en-US"/>
               </w:rPr>
               <w:t>RMI</w:t>
             </w:r>
@@ -902,7 +952,7 @@
                 <w:noProof/>
                 <w:webHidden/>
               </w:rPr>
-              <w:instrText xml:space="preserve"> PAGEREF _Toc408558434 \h </w:instrText>
+              <w:instrText xml:space="preserve"> PAGEREF _Toc409123752 \h </w:instrText>
             </w:r>
             <w:r>
               <w:rPr>
@@ -922,7 +972,7 @@
                 <w:noProof/>
                 <w:webHidden/>
               </w:rPr>
-              <w:t>3</w:t>
+              <w:t>4</w:t>
             </w:r>
             <w:r>
               <w:rPr>
@@ -945,12 +995,11 @@
               <w:lang w:eastAsia="de-AT"/>
             </w:rPr>
           </w:pPr>
-          <w:hyperlink w:anchor="_Toc408558435" w:history="1">
+          <w:hyperlink w:anchor="_Toc409123753" w:history="1">
             <w:r>
               <w:rPr>
                 <w:rStyle w:val="Hyperlink"/>
                 <w:noProof/>
-                <w:lang w:val="en-US"/>
               </w:rPr>
               <w:t>Strategy Pattern</w:t>
             </w:r>
@@ -973,7 +1022,7 @@
                 <w:noProof/>
                 <w:webHidden/>
               </w:rPr>
-              <w:instrText xml:space="preserve"> PAGEREF _Toc408558435 \h </w:instrText>
+              <w:instrText xml:space="preserve"> PAGEREF _Toc409123753 \h </w:instrText>
             </w:r>
             <w:r>
               <w:rPr>
@@ -993,7 +1042,7 @@
                 <w:noProof/>
                 <w:webHidden/>
               </w:rPr>
-              <w:t>3</w:t>
+              <w:t>4</w:t>
             </w:r>
             <w:r>
               <w:rPr>
@@ -1016,13 +1065,13 @@
               <w:lang w:eastAsia="de-AT"/>
             </w:rPr>
           </w:pPr>
-          <w:hyperlink w:anchor="_Toc408558436" w:history="1">
+          <w:hyperlink w:anchor="_Toc409123754" w:history="1">
             <w:r>
               <w:rPr>
                 <w:rStyle w:val="Hyperlink"/>
                 <w:noProof/>
               </w:rPr>
-              <w:t>Description of the application</w:t>
+              <w:t>Technology Description</w:t>
             </w:r>
             <w:r>
               <w:rPr>
@@ -1043,7 +1092,7 @@
                 <w:noProof/>
                 <w:webHidden/>
               </w:rPr>
-              <w:instrText xml:space="preserve"> PAGEREF _Toc408558436 \h </w:instrText>
+              <w:instrText xml:space="preserve"> PAGEREF _Toc409123754 \h </w:instrText>
             </w:r>
             <w:r>
               <w:rPr>
@@ -1063,7 +1112,429 @@
                 <w:noProof/>
                 <w:webHidden/>
               </w:rPr>
-              <w:t>4</w:t>
+              <w:t>6</w:t>
+            </w:r>
+            <w:r>
+              <w:rPr>
+                <w:noProof/>
+                <w:webHidden/>
+              </w:rPr>
+              <w:fldChar w:fldCharType="end"/>
+            </w:r>
+          </w:hyperlink>
+        </w:p>
+        <w:p>
+          <w:pPr>
+            <w:pStyle w:val="Verzeichnis2"/>
+            <w:tabs>
+              <w:tab w:val="right" w:leader="dot" w:pos="9062"/>
+            </w:tabs>
+            <w:rPr>
+              <w:rFonts w:eastAsiaTheme="minorEastAsia"/>
+              <w:noProof/>
+              <w:lang w:eastAsia="de-AT"/>
+            </w:rPr>
+          </w:pPr>
+          <w:hyperlink w:anchor="_Toc409123755" w:history="1">
+            <w:r>
+              <w:rPr>
+                <w:rStyle w:val="Hyperlink"/>
+                <w:noProof/>
+              </w:rPr>
+              <w:t>Load Balancing</w:t>
+            </w:r>
+            <w:r>
+              <w:rPr>
+                <w:noProof/>
+                <w:webHidden/>
+              </w:rPr>
+              <w:tab/>
+            </w:r>
+            <w:r>
+              <w:rPr>
+                <w:noProof/>
+                <w:webHidden/>
+              </w:rPr>
+              <w:fldChar w:fldCharType="begin"/>
+            </w:r>
+            <w:r>
+              <w:rPr>
+                <w:noProof/>
+                <w:webHidden/>
+              </w:rPr>
+              <w:instrText xml:space="preserve"> PAGEREF _Toc409123755 \h </w:instrText>
+            </w:r>
+            <w:r>
+              <w:rPr>
+                <w:noProof/>
+                <w:webHidden/>
+              </w:rPr>
+            </w:r>
+            <w:r>
+              <w:rPr>
+                <w:noProof/>
+                <w:webHidden/>
+              </w:rPr>
+              <w:fldChar w:fldCharType="separate"/>
+            </w:r>
+            <w:r>
+              <w:rPr>
+                <w:noProof/>
+                <w:webHidden/>
+              </w:rPr>
+              <w:t>6</w:t>
+            </w:r>
+            <w:r>
+              <w:rPr>
+                <w:noProof/>
+                <w:webHidden/>
+              </w:rPr>
+              <w:fldChar w:fldCharType="end"/>
+            </w:r>
+          </w:hyperlink>
+        </w:p>
+        <w:p>
+          <w:pPr>
+            <w:pStyle w:val="Verzeichnis3"/>
+            <w:tabs>
+              <w:tab w:val="right" w:leader="dot" w:pos="9062"/>
+            </w:tabs>
+            <w:rPr>
+              <w:rFonts w:eastAsiaTheme="minorEastAsia"/>
+              <w:noProof/>
+              <w:lang w:eastAsia="de-AT"/>
+            </w:rPr>
+          </w:pPr>
+          <w:hyperlink w:anchor="_Toc409123756" w:history="1">
+            <w:r>
+              <w:rPr>
+                <w:rStyle w:val="Hyperlink"/>
+                <w:noProof/>
+              </w:rPr>
+              <w:t>Weighted Round-Robin</w:t>
+            </w:r>
+            <w:r>
+              <w:rPr>
+                <w:noProof/>
+                <w:webHidden/>
+              </w:rPr>
+              <w:tab/>
+            </w:r>
+            <w:r>
+              <w:rPr>
+                <w:noProof/>
+                <w:webHidden/>
+              </w:rPr>
+              <w:fldChar w:fldCharType="begin"/>
+            </w:r>
+            <w:r>
+              <w:rPr>
+                <w:noProof/>
+                <w:webHidden/>
+              </w:rPr>
+              <w:instrText xml:space="preserve"> PAGEREF _Toc409123756 \h </w:instrText>
+            </w:r>
+            <w:r>
+              <w:rPr>
+                <w:noProof/>
+                <w:webHidden/>
+              </w:rPr>
+            </w:r>
+            <w:r>
+              <w:rPr>
+                <w:noProof/>
+                <w:webHidden/>
+              </w:rPr>
+              <w:fldChar w:fldCharType="separate"/>
+            </w:r>
+            <w:r>
+              <w:rPr>
+                <w:noProof/>
+                <w:webHidden/>
+              </w:rPr>
+              <w:t>6</w:t>
+            </w:r>
+            <w:r>
+              <w:rPr>
+                <w:noProof/>
+                <w:webHidden/>
+              </w:rPr>
+              <w:fldChar w:fldCharType="end"/>
+            </w:r>
+          </w:hyperlink>
+        </w:p>
+        <w:p>
+          <w:pPr>
+            <w:pStyle w:val="Verzeichnis3"/>
+            <w:tabs>
+              <w:tab w:val="right" w:leader="dot" w:pos="9062"/>
+            </w:tabs>
+            <w:rPr>
+              <w:rFonts w:eastAsiaTheme="minorEastAsia"/>
+              <w:noProof/>
+              <w:lang w:eastAsia="de-AT"/>
+            </w:rPr>
+          </w:pPr>
+          <w:hyperlink w:anchor="_Toc409123757" w:history="1">
+            <w:r>
+              <w:rPr>
+                <w:rStyle w:val="Hyperlink"/>
+                <w:noProof/>
+              </w:rPr>
+              <w:t>Least Connection</w:t>
+            </w:r>
+            <w:r>
+              <w:rPr>
+                <w:noProof/>
+                <w:webHidden/>
+              </w:rPr>
+              <w:tab/>
+            </w:r>
+            <w:r>
+              <w:rPr>
+                <w:noProof/>
+                <w:webHidden/>
+              </w:rPr>
+              <w:fldChar w:fldCharType="begin"/>
+            </w:r>
+            <w:r>
+              <w:rPr>
+                <w:noProof/>
+                <w:webHidden/>
+              </w:rPr>
+              <w:instrText xml:space="preserve"> PAGEREF _Toc409123757 \h </w:instrText>
+            </w:r>
+            <w:r>
+              <w:rPr>
+                <w:noProof/>
+                <w:webHidden/>
+              </w:rPr>
+            </w:r>
+            <w:r>
+              <w:rPr>
+                <w:noProof/>
+                <w:webHidden/>
+              </w:rPr>
+              <w:fldChar w:fldCharType="separate"/>
+            </w:r>
+            <w:r>
+              <w:rPr>
+                <w:noProof/>
+                <w:webHidden/>
+              </w:rPr>
+              <w:t>6</w:t>
+            </w:r>
+            <w:r>
+              <w:rPr>
+                <w:noProof/>
+                <w:webHidden/>
+              </w:rPr>
+              <w:fldChar w:fldCharType="end"/>
+            </w:r>
+          </w:hyperlink>
+        </w:p>
+        <w:p>
+          <w:pPr>
+            <w:pStyle w:val="Verzeichnis3"/>
+            <w:tabs>
+              <w:tab w:val="right" w:leader="dot" w:pos="9062"/>
+            </w:tabs>
+            <w:rPr>
+              <w:rFonts w:eastAsiaTheme="minorEastAsia"/>
+              <w:noProof/>
+              <w:lang w:eastAsia="de-AT"/>
+            </w:rPr>
+          </w:pPr>
+          <w:hyperlink w:anchor="_Toc409123758" w:history="1">
+            <w:r>
+              <w:rPr>
+                <w:rStyle w:val="Hyperlink"/>
+                <w:noProof/>
+                <w:lang w:val="en-GB"/>
+              </w:rPr>
+              <w:t>Least Connected Slow Start-Time</w:t>
+            </w:r>
+            <w:r>
+              <w:rPr>
+                <w:noProof/>
+                <w:webHidden/>
+              </w:rPr>
+              <w:tab/>
+            </w:r>
+            <w:r>
+              <w:rPr>
+                <w:noProof/>
+                <w:webHidden/>
+              </w:rPr>
+              <w:fldChar w:fldCharType="begin"/>
+            </w:r>
+            <w:r>
+              <w:rPr>
+                <w:noProof/>
+                <w:webHidden/>
+              </w:rPr>
+              <w:instrText xml:space="preserve"> PAGEREF _Toc409123758 \h </w:instrText>
+            </w:r>
+            <w:r>
+              <w:rPr>
+                <w:noProof/>
+                <w:webHidden/>
+              </w:rPr>
+            </w:r>
+            <w:r>
+              <w:rPr>
+                <w:noProof/>
+                <w:webHidden/>
+              </w:rPr>
+              <w:fldChar w:fldCharType="separate"/>
+            </w:r>
+            <w:r>
+              <w:rPr>
+                <w:noProof/>
+                <w:webHidden/>
+              </w:rPr>
+              <w:t>6</w:t>
+            </w:r>
+            <w:r>
+              <w:rPr>
+                <w:noProof/>
+                <w:webHidden/>
+              </w:rPr>
+              <w:fldChar w:fldCharType="end"/>
+            </w:r>
+          </w:hyperlink>
+        </w:p>
+        <w:p>
+          <w:pPr>
+            <w:pStyle w:val="Verzeichnis3"/>
+            <w:tabs>
+              <w:tab w:val="right" w:leader="dot" w:pos="9062"/>
+            </w:tabs>
+            <w:rPr>
+              <w:rFonts w:eastAsiaTheme="minorEastAsia"/>
+              <w:noProof/>
+              <w:lang w:eastAsia="de-AT"/>
+            </w:rPr>
+          </w:pPr>
+          <w:hyperlink w:anchor="_Toc409123759" w:history="1">
+            <w:r>
+              <w:rPr>
+                <w:rStyle w:val="Hyperlink"/>
+                <w:noProof/>
+              </w:rPr>
+              <w:t>Weighted Least Connection</w:t>
+            </w:r>
+            <w:r>
+              <w:rPr>
+                <w:noProof/>
+                <w:webHidden/>
+              </w:rPr>
+              <w:tab/>
+            </w:r>
+            <w:r>
+              <w:rPr>
+                <w:noProof/>
+                <w:webHidden/>
+              </w:rPr>
+              <w:fldChar w:fldCharType="begin"/>
+            </w:r>
+            <w:r>
+              <w:rPr>
+                <w:noProof/>
+                <w:webHidden/>
+              </w:rPr>
+              <w:instrText xml:space="preserve"> PAGEREF _Toc409123759 \h </w:instrText>
+            </w:r>
+            <w:r>
+              <w:rPr>
+                <w:noProof/>
+                <w:webHidden/>
+              </w:rPr>
+            </w:r>
+            <w:r>
+              <w:rPr>
+                <w:noProof/>
+                <w:webHidden/>
+              </w:rPr>
+              <w:fldChar w:fldCharType="separate"/>
+            </w:r>
+            <w:r>
+              <w:rPr>
+                <w:noProof/>
+                <w:webHidden/>
+              </w:rPr>
+              <w:t>6</w:t>
+            </w:r>
+            <w:r>
+              <w:rPr>
+                <w:noProof/>
+                <w:webHidden/>
+              </w:rPr>
+              <w:fldChar w:fldCharType="end"/>
+            </w:r>
+          </w:hyperlink>
+        </w:p>
+        <w:p>
+          <w:pPr>
+            <w:pStyle w:val="Verzeichnis3"/>
+            <w:tabs>
+              <w:tab w:val="right" w:leader="dot" w:pos="9062"/>
+            </w:tabs>
+            <w:rPr>
+              <w:rFonts w:eastAsiaTheme="minorEastAsia"/>
+              <w:noProof/>
+              <w:lang w:eastAsia="de-AT"/>
+            </w:rPr>
+          </w:pPr>
+          <w:hyperlink w:anchor="_Toc409123760" w:history="1">
+            <w:r>
+              <w:rPr>
+                <w:rStyle w:val="Hyperlink"/>
+                <w:noProof/>
+                <w:lang w:val="en-GB"/>
+              </w:rPr>
+              <w:t>Agent Based Adaptive Balancing / Server Probes</w:t>
+            </w:r>
+            <w:r>
+              <w:rPr>
+                <w:noProof/>
+                <w:webHidden/>
+              </w:rPr>
+              <w:tab/>
+            </w:r>
+            <w:r>
+              <w:rPr>
+                <w:noProof/>
+                <w:webHidden/>
+              </w:rPr>
+              <w:fldChar w:fldCharType="begin"/>
+            </w:r>
+            <w:r>
+              <w:rPr>
+                <w:noProof/>
+                <w:webHidden/>
+              </w:rPr>
+              <w:instrText xml:space="preserve"> PAGEREF _Toc409123760 \h </w:instrText>
+            </w:r>
+            <w:r>
+              <w:rPr>
+                <w:noProof/>
+                <w:webHidden/>
+              </w:rPr>
+            </w:r>
+            <w:r>
+              <w:rPr>
+                <w:noProof/>
+                <w:webHidden/>
+              </w:rPr>
+              <w:fldChar w:fldCharType="separate"/>
+            </w:r>
+            <w:r>
+              <w:rPr>
+                <w:noProof/>
+                <w:webHidden/>
+              </w:rPr>
+              <w:t>6</w:t>
             </w:r>
             <w:r>
               <w:rPr>
@@ -1086,14 +1557,14 @@
               <w:lang w:eastAsia="de-AT"/>
             </w:rPr>
           </w:pPr>
-          <w:hyperlink w:anchor="_Toc408558437" w:history="1">
+          <w:hyperlink w:anchor="_Toc409123761" w:history="1">
             <w:r>
               <w:rPr>
                 <w:rStyle w:val="Hyperlink"/>
                 <w:noProof/>
                 <w:lang w:val="en-GB"/>
               </w:rPr>
-              <w:t>UML-Diagrams</w:t>
+              <w:t>UML-Diagram</w:t>
             </w:r>
             <w:r>
               <w:rPr>
@@ -1114,7 +1585,7 @@
                 <w:noProof/>
                 <w:webHidden/>
               </w:rPr>
-              <w:instrText xml:space="preserve"> PAGEREF _Toc408558437 \h </w:instrText>
+              <w:instrText xml:space="preserve"> PAGEREF _Toc409123761 \h </w:instrText>
             </w:r>
             <w:r>
               <w:rPr>
@@ -1134,7 +1605,7 @@
                 <w:noProof/>
                 <w:webHidden/>
               </w:rPr>
-              <w:t>5</w:t>
+              <w:t>7</w:t>
             </w:r>
             <w:r>
               <w:rPr>
@@ -1157,7 +1628,7 @@
               <w:lang w:eastAsia="de-AT"/>
             </w:rPr>
           </w:pPr>
-          <w:hyperlink w:anchor="_Toc408558438" w:history="1">
+          <w:hyperlink w:anchor="_Toc409123762" w:history="1">
             <w:r>
               <w:rPr>
                 <w:rStyle w:val="Hyperlink"/>
@@ -1185,7 +1656,7 @@
                 <w:noProof/>
                 <w:webHidden/>
               </w:rPr>
-              <w:instrText xml:space="preserve"> PAGEREF _Toc408558438 \h </w:instrText>
+              <w:instrText xml:space="preserve"> PAGEREF _Toc409123762 \h </w:instrText>
             </w:r>
             <w:r>
               <w:rPr>
@@ -1205,7 +1676,7 @@
                 <w:noProof/>
                 <w:webHidden/>
               </w:rPr>
-              <w:t>6</w:t>
+              <w:t>8</w:t>
             </w:r>
             <w:r>
               <w:rPr>
@@ -1228,14 +1699,14 @@
               <w:lang w:eastAsia="de-AT"/>
             </w:rPr>
           </w:pPr>
-          <w:hyperlink w:anchor="_Toc408558439" w:history="1">
+          <w:hyperlink w:anchor="_Toc409123763" w:history="1">
             <w:r>
               <w:rPr>
                 <w:rStyle w:val="Hyperlink"/>
                 <w:noProof/>
                 <w:lang w:val="en-US"/>
               </w:rPr>
-              <w:t>Technology Description</w:t>
+              <w:t>Apportionment of work with effort estimation</w:t>
             </w:r>
             <w:r>
               <w:rPr>
@@ -1256,7 +1727,7 @@
                 <w:noProof/>
                 <w:webHidden/>
               </w:rPr>
-              <w:instrText xml:space="preserve"> PAGEREF _Toc408558439 \h </w:instrText>
+              <w:instrText xml:space="preserve"> PAGEREF _Toc409123763 \h </w:instrText>
             </w:r>
             <w:r>
               <w:rPr>
@@ -1276,7 +1747,7 @@
                 <w:noProof/>
                 <w:webHidden/>
               </w:rPr>
-              <w:t>7</w:t>
+              <w:t>9</w:t>
             </w:r>
             <w:r>
               <w:rPr>
@@ -1299,14 +1770,14 @@
               <w:lang w:eastAsia="de-AT"/>
             </w:rPr>
           </w:pPr>
-          <w:hyperlink w:anchor="_Toc408558440" w:history="1">
+          <w:hyperlink w:anchor="_Toc409123764" w:history="1">
             <w:r>
               <w:rPr>
                 <w:rStyle w:val="Hyperlink"/>
                 <w:noProof/>
                 <w:lang w:val="en-US"/>
               </w:rPr>
-              <w:t>Load Balancing</w:t>
+              <w:t>Christian Janeczek</w:t>
             </w:r>
             <w:r>
               <w:rPr>
@@ -1327,7 +1798,7 @@
                 <w:noProof/>
                 <w:webHidden/>
               </w:rPr>
-              <w:instrText xml:space="preserve"> PAGEREF _Toc408558440 \h </w:instrText>
+              <w:instrText xml:space="preserve"> PAGEREF _Toc409123764 \h </w:instrText>
             </w:r>
             <w:r>
               <w:rPr>
@@ -1347,7 +1818,7 @@
                 <w:noProof/>
                 <w:webHidden/>
               </w:rPr>
-              <w:t>7</w:t>
+              <w:t>9</w:t>
             </w:r>
             <w:r>
               <w:rPr>
@@ -1360,7 +1831,7 @@
         </w:p>
         <w:p>
           <w:pPr>
-            <w:pStyle w:val="Verzeichnis3"/>
+            <w:pStyle w:val="Verzeichnis2"/>
             <w:tabs>
               <w:tab w:val="right" w:leader="dot" w:pos="9062"/>
             </w:tabs>
@@ -1370,14 +1841,14 @@
               <w:lang w:eastAsia="de-AT"/>
             </w:rPr>
           </w:pPr>
-          <w:hyperlink w:anchor="_Toc408558441" w:history="1">
+          <w:hyperlink w:anchor="_Toc409123765" w:history="1">
             <w:r>
               <w:rPr>
                 <w:rStyle w:val="Hyperlink"/>
                 <w:noProof/>
                 <w:lang w:val="en-US"/>
               </w:rPr>
-              <w:t>Weighted Round-Robin</w:t>
+              <w:t>Wolfgang Mair</w:t>
             </w:r>
             <w:r>
               <w:rPr>
@@ -1398,7 +1869,7 @@
                 <w:noProof/>
                 <w:webHidden/>
               </w:rPr>
-              <w:instrText xml:space="preserve"> PAGEREF _Toc408558441 \h </w:instrText>
+              <w:instrText xml:space="preserve"> PAGEREF _Toc409123765 \h </w:instrText>
             </w:r>
             <w:r>
               <w:rPr>
@@ -1418,7 +1889,7 @@
                 <w:noProof/>
                 <w:webHidden/>
               </w:rPr>
-              <w:t>7</w:t>
+              <w:t>9</w:t>
             </w:r>
             <w:r>
               <w:rPr>
@@ -1431,7 +1902,7 @@
         </w:p>
         <w:p>
           <w:pPr>
-            <w:pStyle w:val="Verzeichnis3"/>
+            <w:pStyle w:val="Verzeichnis2"/>
             <w:tabs>
               <w:tab w:val="right" w:leader="dot" w:pos="9062"/>
             </w:tabs>
@@ -1441,14 +1912,14 @@
               <w:lang w:eastAsia="de-AT"/>
             </w:rPr>
           </w:pPr>
-          <w:hyperlink w:anchor="_Toc408558442" w:history="1">
+          <w:hyperlink w:anchor="_Toc409123766" w:history="1">
             <w:r>
               <w:rPr>
                 <w:rStyle w:val="Hyperlink"/>
                 <w:noProof/>
                 <w:lang w:val="en-US"/>
               </w:rPr>
-              <w:t>Least Connection</w:t>
+              <w:t>Summe</w:t>
             </w:r>
             <w:r>
               <w:rPr>
@@ -1469,7 +1940,7 @@
                 <w:noProof/>
                 <w:webHidden/>
               </w:rPr>
-              <w:instrText xml:space="preserve"> PAGEREF _Toc408558442 \h </w:instrText>
+              <w:instrText xml:space="preserve"> PAGEREF _Toc409123766 \h </w:instrText>
             </w:r>
             <w:r>
               <w:rPr>
@@ -1489,220 +1960,7 @@
                 <w:noProof/>
                 <w:webHidden/>
               </w:rPr>
-              <w:t>7</w:t>
-            </w:r>
-            <w:r>
-              <w:rPr>
-                <w:noProof/>
-                <w:webHidden/>
-              </w:rPr>
-              <w:fldChar w:fldCharType="end"/>
-            </w:r>
-          </w:hyperlink>
-        </w:p>
-        <w:p>
-          <w:pPr>
-            <w:pStyle w:val="Verzeichnis3"/>
-            <w:tabs>
-              <w:tab w:val="right" w:leader="dot" w:pos="9062"/>
-            </w:tabs>
-            <w:rPr>
-              <w:rFonts w:eastAsiaTheme="minorEastAsia"/>
-              <w:noProof/>
-              <w:lang w:eastAsia="de-AT"/>
-            </w:rPr>
-          </w:pPr>
-          <w:hyperlink w:anchor="_Toc408558443" w:history="1">
-            <w:r>
-              <w:rPr>
-                <w:rStyle w:val="Hyperlink"/>
-                <w:noProof/>
-                <w:lang w:val="en-US"/>
-              </w:rPr>
-              <w:t>Least Connected Slow Start-Time</w:t>
-            </w:r>
-            <w:r>
-              <w:rPr>
-                <w:noProof/>
-                <w:webHidden/>
-              </w:rPr>
-              <w:tab/>
-            </w:r>
-            <w:r>
-              <w:rPr>
-                <w:noProof/>
-                <w:webHidden/>
-              </w:rPr>
-              <w:fldChar w:fldCharType="begin"/>
-            </w:r>
-            <w:r>
-              <w:rPr>
-                <w:noProof/>
-                <w:webHidden/>
-              </w:rPr>
-              <w:instrText xml:space="preserve"> PAGEREF _Toc408558443 \h </w:instrText>
-            </w:r>
-            <w:r>
-              <w:rPr>
-                <w:noProof/>
-                <w:webHidden/>
-              </w:rPr>
-            </w:r>
-            <w:r>
-              <w:rPr>
-                <w:noProof/>
-                <w:webHidden/>
-              </w:rPr>
-              <w:fldChar w:fldCharType="separate"/>
-            </w:r>
-            <w:r>
-              <w:rPr>
-                <w:noProof/>
-                <w:webHidden/>
-              </w:rPr>
-              <w:t>7</w:t>
-            </w:r>
-            <w:r>
-              <w:rPr>
-                <w:noProof/>
-                <w:webHidden/>
-              </w:rPr>
-              <w:fldChar w:fldCharType="end"/>
-            </w:r>
-          </w:hyperlink>
-        </w:p>
-        <w:p>
-          <w:pPr>
-            <w:pStyle w:val="Verzeichnis3"/>
-            <w:tabs>
-              <w:tab w:val="right" w:leader="dot" w:pos="9062"/>
-            </w:tabs>
-            <w:rPr>
-              <w:rFonts w:eastAsiaTheme="minorEastAsia"/>
-              <w:noProof/>
-              <w:lang w:eastAsia="de-AT"/>
-            </w:rPr>
-          </w:pPr>
-          <w:hyperlink w:anchor="_Toc408558444" w:history="1">
-            <w:r>
-              <w:rPr>
-                <w:rStyle w:val="Hyperlink"/>
-                <w:noProof/>
-                <w:lang w:val="en-US"/>
-              </w:rPr>
-              <w:t>Weighted Least Connection</w:t>
-            </w:r>
-            <w:r>
-              <w:rPr>
-                <w:noProof/>
-                <w:webHidden/>
-              </w:rPr>
-              <w:tab/>
-            </w:r>
-            <w:r>
-              <w:rPr>
-                <w:noProof/>
-                <w:webHidden/>
-              </w:rPr>
-              <w:fldChar w:fldCharType="begin"/>
-            </w:r>
-            <w:r>
-              <w:rPr>
-                <w:noProof/>
-                <w:webHidden/>
-              </w:rPr>
-              <w:instrText xml:space="preserve"> PAGEREF _Toc408558444 \h </w:instrText>
-            </w:r>
-            <w:r>
-              <w:rPr>
-                <w:noProof/>
-                <w:webHidden/>
-              </w:rPr>
-            </w:r>
-            <w:r>
-              <w:rPr>
-                <w:noProof/>
-                <w:webHidden/>
-              </w:rPr>
-              <w:fldChar w:fldCharType="separate"/>
-            </w:r>
-            <w:r>
-              <w:rPr>
-                <w:noProof/>
-                <w:webHidden/>
-              </w:rPr>
-              <w:t>7</w:t>
-            </w:r>
-            <w:r>
-              <w:rPr>
-                <w:noProof/>
-                <w:webHidden/>
-              </w:rPr>
-              <w:fldChar w:fldCharType="end"/>
-            </w:r>
-          </w:hyperlink>
-        </w:p>
-        <w:p>
-          <w:pPr>
-            <w:pStyle w:val="Verzeichnis3"/>
-            <w:tabs>
-              <w:tab w:val="right" w:leader="dot" w:pos="9062"/>
-            </w:tabs>
-            <w:rPr>
-              <w:rFonts w:eastAsiaTheme="minorEastAsia"/>
-              <w:noProof/>
-              <w:lang w:eastAsia="de-AT"/>
-            </w:rPr>
-          </w:pPr>
-          <w:hyperlink w:anchor="_Toc408558445" w:history="1">
-            <w:r>
-              <w:rPr>
-                <w:rStyle w:val="Hyperlink"/>
-                <w:noProof/>
-                <w:lang w:val="en-US"/>
-              </w:rPr>
-              <w:t>Agent Based Adaptive Balancing / Server Probes</w:t>
-            </w:r>
-            <w:r>
-              <w:rPr>
-                <w:noProof/>
-                <w:webHidden/>
-              </w:rPr>
-              <w:tab/>
-            </w:r>
-            <w:r>
-              <w:rPr>
-                <w:noProof/>
-                <w:webHidden/>
-              </w:rPr>
-              <w:fldChar w:fldCharType="begin"/>
-            </w:r>
-            <w:r>
-              <w:rPr>
-                <w:noProof/>
-                <w:webHidden/>
-              </w:rPr>
-              <w:instrText xml:space="preserve"> PAGEREF _Toc408558445 \h </w:instrText>
-            </w:r>
-            <w:r>
-              <w:rPr>
-                <w:noProof/>
-                <w:webHidden/>
-              </w:rPr>
-            </w:r>
-            <w:r>
-              <w:rPr>
-                <w:noProof/>
-                <w:webHidden/>
-              </w:rPr>
-              <w:fldChar w:fldCharType="separate"/>
-            </w:r>
-            <w:r>
-              <w:rPr>
-                <w:noProof/>
-                <w:webHidden/>
-              </w:rPr>
-              <w:t>7</w:t>
+              <w:t>9</w:t>
             </w:r>
             <w:r>
               <w:rPr>
@@ -1725,14 +1983,13 @@
               <w:lang w:eastAsia="de-AT"/>
             </w:rPr>
           </w:pPr>
-          <w:hyperlink w:anchor="_Toc408558446" w:history="1">
+          <w:hyperlink w:anchor="_Toc409123767" w:history="1">
             <w:r>
               <w:rPr>
                 <w:rStyle w:val="Hyperlink"/>
                 <w:noProof/>
-                <w:lang w:val="en-US"/>
-              </w:rPr>
-              <w:t>Apportionment of work with effort estimation</w:t>
+              </w:rPr>
+              <w:t>Sources</w:t>
             </w:r>
             <w:r>
               <w:rPr>
@@ -1753,149 +2010,7 @@
                 <w:noProof/>
                 <w:webHidden/>
               </w:rPr>
-              <w:instrText xml:space="preserve"> PAGEREF _Toc408558446 \h </w:instrText>
-            </w:r>
-            <w:r>
-              <w:rPr>
-                <w:noProof/>
-                <w:webHidden/>
-              </w:rPr>
-            </w:r>
-            <w:r>
-              <w:rPr>
-                <w:noProof/>
-                <w:webHidden/>
-              </w:rPr>
-              <w:fldChar w:fldCharType="separate"/>
-            </w:r>
-            <w:r>
-              <w:rPr>
-                <w:noProof/>
-                <w:webHidden/>
-              </w:rPr>
-              <w:t>8</w:t>
-            </w:r>
-            <w:r>
-              <w:rPr>
-                <w:noProof/>
-                <w:webHidden/>
-              </w:rPr>
-              <w:fldChar w:fldCharType="end"/>
-            </w:r>
-          </w:hyperlink>
-        </w:p>
-        <w:p>
-          <w:pPr>
-            <w:pStyle w:val="Verzeichnis1"/>
-            <w:tabs>
-              <w:tab w:val="right" w:leader="dot" w:pos="9062"/>
-            </w:tabs>
-            <w:rPr>
-              <w:rFonts w:eastAsiaTheme="minorEastAsia"/>
-              <w:noProof/>
-              <w:lang w:eastAsia="de-AT"/>
-            </w:rPr>
-          </w:pPr>
-          <w:hyperlink w:anchor="_Toc408558447" w:history="1">
-            <w:r>
-              <w:rPr>
-                <w:rStyle w:val="Hyperlink"/>
-                <w:noProof/>
-                <w:lang w:val="en-US"/>
-              </w:rPr>
-              <w:t>Final Time Apportionment</w:t>
-            </w:r>
-            <w:r>
-              <w:rPr>
-                <w:noProof/>
-                <w:webHidden/>
-              </w:rPr>
-              <w:tab/>
-            </w:r>
-            <w:r>
-              <w:rPr>
-                <w:noProof/>
-                <w:webHidden/>
-              </w:rPr>
-              <w:fldChar w:fldCharType="begin"/>
-            </w:r>
-            <w:r>
-              <w:rPr>
-                <w:noProof/>
-                <w:webHidden/>
-              </w:rPr>
-              <w:instrText xml:space="preserve"> PAGEREF _Toc408558447 \h </w:instrText>
-            </w:r>
-            <w:r>
-              <w:rPr>
-                <w:noProof/>
-                <w:webHidden/>
-              </w:rPr>
-            </w:r>
-            <w:r>
-              <w:rPr>
-                <w:noProof/>
-                <w:webHidden/>
-              </w:rPr>
-              <w:fldChar w:fldCharType="separate"/>
-            </w:r>
-            <w:r>
-              <w:rPr>
-                <w:noProof/>
-                <w:webHidden/>
-              </w:rPr>
-              <w:t>9</w:t>
-            </w:r>
-            <w:r>
-              <w:rPr>
-                <w:noProof/>
-                <w:webHidden/>
-              </w:rPr>
-              <w:fldChar w:fldCharType="end"/>
-            </w:r>
-          </w:hyperlink>
-        </w:p>
-        <w:p>
-          <w:pPr>
-            <w:pStyle w:val="Verzeichnis1"/>
-            <w:tabs>
-              <w:tab w:val="right" w:leader="dot" w:pos="9062"/>
-            </w:tabs>
-            <w:rPr>
-              <w:rFonts w:eastAsiaTheme="minorEastAsia"/>
-              <w:noProof/>
-              <w:lang w:eastAsia="de-AT"/>
-            </w:rPr>
-          </w:pPr>
-          <w:hyperlink w:anchor="_Toc408558448" w:history="1">
-            <w:r>
-              <w:rPr>
-                <w:rStyle w:val="Hyperlink"/>
-                <w:noProof/>
-                <w:lang w:val="en-US"/>
-              </w:rPr>
-              <w:t>Sources</w:t>
-            </w:r>
-            <w:r>
-              <w:rPr>
-                <w:noProof/>
-                <w:webHidden/>
-              </w:rPr>
-              <w:tab/>
-            </w:r>
-            <w:r>
-              <w:rPr>
-                <w:noProof/>
-                <w:webHidden/>
-              </w:rPr>
-              <w:fldChar w:fldCharType="begin"/>
-            </w:r>
-            <w:r>
-              <w:rPr>
-                <w:noProof/>
-                <w:webHidden/>
-              </w:rPr>
-              <w:instrText xml:space="preserve"> PAGEREF _Toc408558448 \h </w:instrText>
+              <w:instrText xml:space="preserve"> PAGEREF _Toc409123767 \h </w:instrText>
             </w:r>
             <w:r>
               <w:rPr>
@@ -1963,7 +2078,7 @@
       <w:pPr>
         <w:pStyle w:val="berschrift1"/>
       </w:pPr>
-      <w:bookmarkStart w:id="0" w:name="_Toc408558428"/>
+      <w:bookmarkStart w:id="0" w:name="_Toc409123745"/>
       <w:r>
         <w:lastRenderedPageBreak/>
         <w:t>Task Description</w:t>
@@ -1975,7 +2090,7 @@
       <w:pPr>
         <w:pStyle w:val="berschrift2"/>
       </w:pPr>
-      <w:bookmarkStart w:id="1" w:name="_Toc408558429"/>
+      <w:bookmarkStart w:id="1" w:name="_Toc409123746"/>
       <w:r>
         <w:t>Aufgabenstellung</w:t>
       </w:r>
@@ -1986,54 +2101,14 @@
         <w:pStyle w:val="StandardWeb"/>
       </w:pPr>
       <w:r>
-        <w:t xml:space="preserve">Es soll ein </w:t>
-      </w:r>
-      <w:proofErr w:type="spellStart"/>
-      <w:r>
-        <w:t>Load</w:t>
-      </w:r>
-      <w:proofErr w:type="spellEnd"/>
-      <w:r>
-        <w:t xml:space="preserve"> </w:t>
-      </w:r>
-      <w:proofErr w:type="spellStart"/>
-      <w:r>
-        <w:t>Balancer</w:t>
-      </w:r>
-      <w:proofErr w:type="spellEnd"/>
-      <w:r>
-        <w:t xml:space="preserve"> mit mindestens 2 unterschiedlichen </w:t>
-      </w:r>
-      <w:proofErr w:type="spellStart"/>
-      <w:r>
-        <w:t>Load-Balancing</w:t>
-      </w:r>
-      <w:proofErr w:type="spellEnd"/>
-      <w:r>
-        <w:t xml:space="preserve"> Methoden (jeweils 7 Punkte) implementiert werden (ähnlich dem PI Beispiel [1]; Lösung zum Teil veraltet [2]). Eine Kombination von mehreren Methoden ist möglich. Die Berechnung bzw. das Service ist frei wählbar!</w:t>
+        <w:t>Es soll ein Load Balancer mit mindestens 2 unterschiedlichen Load-Balancing Methoden (jeweils 7 Punkte) implementiert werden (ähnlich dem PI Beispiel [1]; Lösung zum Teil veraltet [2]). Eine Kombination von mehreren Methoden ist möglich. Die Berechnung bzw. das Service ist frei wählbar!</w:t>
       </w:r>
       <w:r>
         <w:br/>
       </w:r>
       <w:r>
         <w:br/>
-        <w:t xml:space="preserve">Folgende </w:t>
-      </w:r>
-      <w:proofErr w:type="spellStart"/>
-      <w:r>
-        <w:t>Load</w:t>
-      </w:r>
-      <w:proofErr w:type="spellEnd"/>
-      <w:r>
-        <w:t xml:space="preserve"> </w:t>
-      </w:r>
-      <w:proofErr w:type="spellStart"/>
-      <w:r>
-        <w:t>Balancing</w:t>
-      </w:r>
-      <w:proofErr w:type="spellEnd"/>
-      <w:r>
-        <w:t xml:space="preserve"> Methoden stehen zur Auswahl:</w:t>
+        <w:t>Folgende Load Balancing Methoden stehen zur Auswahl:</w:t>
       </w:r>
     </w:p>
     <w:p>
@@ -2044,19 +2119,9 @@
         </w:numPr>
         <w:spacing w:before="100" w:beforeAutospacing="1" w:after="100" w:afterAutospacing="1" w:line="240" w:lineRule="auto"/>
       </w:pPr>
-      <w:proofErr w:type="spellStart"/>
-      <w:r>
-        <w:t>Weighted</w:t>
-      </w:r>
-      <w:proofErr w:type="spellEnd"/>
-      <w:r>
-        <w:t xml:space="preserve"> </w:t>
-      </w:r>
-      <w:proofErr w:type="spellStart"/>
-      <w:r>
-        <w:t>Round-Round</w:t>
-      </w:r>
-      <w:proofErr w:type="spellEnd"/>
+      <w:r>
+        <w:t>Weighted Round-Round</w:t>
+      </w:r>
     </w:p>
     <w:p>
       <w:pPr>
@@ -2079,15 +2144,7 @@
         <w:spacing w:before="100" w:beforeAutospacing="1" w:after="100" w:afterAutospacing="1" w:line="240" w:lineRule="auto"/>
       </w:pPr>
       <w:r>
-        <w:t xml:space="preserve">Least </w:t>
-      </w:r>
-      <w:proofErr w:type="spellStart"/>
-      <w:r>
-        <w:t>Connected</w:t>
-      </w:r>
-      <w:proofErr w:type="spellEnd"/>
-      <w:r>
-        <w:t xml:space="preserve"> Slow- Start Time</w:t>
+        <w:t>Least Connected Slow- Start Time</w:t>
       </w:r>
     </w:p>
     <w:p>
@@ -2098,13 +2155,8 @@
         </w:numPr>
         <w:spacing w:before="100" w:beforeAutospacing="1" w:after="100" w:afterAutospacing="1" w:line="240" w:lineRule="auto"/>
       </w:pPr>
-      <w:proofErr w:type="spellStart"/>
-      <w:r>
-        <w:t>Weighted</w:t>
-      </w:r>
-      <w:proofErr w:type="spellEnd"/>
-      <w:r>
-        <w:t xml:space="preserve"> Least Connection</w:t>
+      <w:r>
+        <w:t>Weighted Least Connection</w:t>
       </w:r>
     </w:p>
     <w:p>
@@ -2130,22 +2182,14 @@
         <w:pStyle w:val="StandardWeb"/>
       </w:pPr>
       <w:r>
-        <w:t xml:space="preserve">Um die Komplexität zu steigern, soll zusätzlich eine "Session </w:t>
-      </w:r>
-      <w:proofErr w:type="spellStart"/>
-      <w:r>
-        <w:t>Persistence</w:t>
-      </w:r>
-      <w:proofErr w:type="spellEnd"/>
-      <w:r>
-        <w:t>" (2 Punkte) implementiert werden.</w:t>
+        <w:t>Um die Komplexität zu steigern, soll zusätzlich eine "Session Persistence" (2 Punkte) implementiert werden.</w:t>
       </w:r>
     </w:p>
     <w:p>
       <w:pPr>
         <w:pStyle w:val="berschrift2"/>
       </w:pPr>
-      <w:bookmarkStart w:id="2" w:name="_Toc408558430"/>
+      <w:bookmarkStart w:id="2" w:name="_Toc409123747"/>
       <w:r>
         <w:t>Auslastung</w:t>
       </w:r>
@@ -2180,13 +2224,8 @@
         <w:spacing w:before="100" w:beforeAutospacing="1" w:after="100" w:afterAutospacing="1" w:line="240" w:lineRule="auto"/>
       </w:pPr>
       <w:r>
-        <w:t xml:space="preserve">CPU </w:t>
-      </w:r>
-      <w:proofErr w:type="spellStart"/>
-      <w:r>
-        <w:t>Cycles</w:t>
-      </w:r>
-      <w:proofErr w:type="spellEnd"/>
+        <w:t>CPU Cycles</w:t>
+      </w:r>
     </w:p>
     <w:p>
       <w:pPr>
@@ -2205,38 +2244,14 @@
         <w:pStyle w:val="StandardWeb"/>
       </w:pPr>
       <w:r>
-        <w:t xml:space="preserve">Bedenken Sie dabei, dass die einzelnen </w:t>
-      </w:r>
-      <w:proofErr w:type="spellStart"/>
-      <w:r>
-        <w:t>Load</w:t>
-      </w:r>
-      <w:proofErr w:type="spellEnd"/>
-      <w:r>
-        <w:t xml:space="preserve"> </w:t>
-      </w:r>
-      <w:proofErr w:type="spellStart"/>
-      <w:r>
-        <w:t>Balancing</w:t>
-      </w:r>
-      <w:proofErr w:type="spellEnd"/>
-      <w:r>
-        <w:t xml:space="preserve"> Methoden unterschiedlich auf diese Auslastung reagieren werden. Dokumentieren Sie dabei </w:t>
-      </w:r>
-      <w:proofErr w:type="gramStart"/>
-      <w:r>
-        <w:t>aufkommenden</w:t>
-      </w:r>
-      <w:proofErr w:type="gramEnd"/>
-      <w:r>
-        <w:t xml:space="preserve"> Probleme ausführlich.</w:t>
+        <w:t>Bedenken Sie dabei, dass die einzelnen Load Balancing Methoden unterschiedlich auf diese Auslastung reagieren werden. Dokumentieren Sie dabei aufkommenden Probleme ausführlich.</w:t>
       </w:r>
     </w:p>
     <w:p>
       <w:pPr>
         <w:pStyle w:val="berschrift2"/>
       </w:pPr>
-      <w:bookmarkStart w:id="3" w:name="_Toc408558431"/>
+      <w:bookmarkStart w:id="3" w:name="_Toc409123748"/>
       <w:r>
         <w:t>Tests</w:t>
       </w:r>
@@ -2248,30 +2263,14 @@
         <w:spacing w:after="240" w:afterAutospacing="0"/>
       </w:pPr>
       <w:r>
-        <w:t xml:space="preserve">Die Tests sollen so aufgebaut sein, dass in der Gruppe jedes Mitglied mehrere Server fahren und ein Gruppenmitglied mehrere Anfragen an den </w:t>
-      </w:r>
-      <w:proofErr w:type="spellStart"/>
-      <w:r>
-        <w:t>Load</w:t>
-      </w:r>
-      <w:proofErr w:type="spellEnd"/>
-      <w:r>
-        <w:t xml:space="preserve"> </w:t>
-      </w:r>
-      <w:proofErr w:type="spellStart"/>
-      <w:r>
-        <w:t>Balancer</w:t>
-      </w:r>
-      <w:proofErr w:type="spellEnd"/>
-      <w:r>
-        <w:t xml:space="preserve"> stellen. Für die Abnahme wird empfohlen, dass jeder Server eine Ausgabe mit entsprechenden Informationen ausgibt, damit die Verteilung der Anfragen demonstriert werden kann.</w:t>
+        <w:t>Die Tests sollen so aufgebaut sein, dass in der Gruppe jedes Mitglied mehrere Server fahren und ein Gruppenmitglied mehrere Anfragen an den Load Balancer stellen. Für die Abnahme wird empfohlen, dass jeder Server eine Ausgabe mit entsprechenden Informationen ausgibt, damit die Verteilung der Anfragen demonstriert werden kann.</w:t>
       </w:r>
     </w:p>
     <w:p>
       <w:pPr>
         <w:pStyle w:val="berschrift2"/>
       </w:pPr>
-      <w:bookmarkStart w:id="4" w:name="_Toc408558432"/>
+      <w:bookmarkStart w:id="4" w:name="_Toc409123749"/>
       <w:r>
         <w:t>Modalitäten</w:t>
       </w:r>
@@ -2286,21 +2285,8 @@
       </w:r>
       <w:r>
         <w:br/>
-        <w:t xml:space="preserve">Abgabe: Protokoll mit Designüberlegungen / Umsetzung / Testszenarien, </w:t>
-      </w:r>
-      <w:proofErr w:type="spellStart"/>
-      <w:r>
-        <w:t>Sourcecode</w:t>
-      </w:r>
-      <w:proofErr w:type="spellEnd"/>
-      <w:r>
-        <w:t xml:space="preserve"> (mit allen notwendigen Bibliotheken), Java-Doc, </w:t>
-      </w:r>
-      <w:proofErr w:type="spellStart"/>
-      <w:r>
-        <w:t>Jar</w:t>
-      </w:r>
-      <w:proofErr w:type="spellEnd"/>
+        <w:t>Abgabe: Protokoll mit Designüberlegungen / Umsetzung / Testszenarien, Sourcecode (mit allen notwendigen Bibliotheken), Java-Doc, Jar</w:t>
+      </w:r>
       <w:r>
         <w:br/>
       </w:r>
@@ -2328,27 +2314,16 @@
     <w:p>
       <w:pPr>
         <w:pStyle w:val="berschrift1"/>
-        <w:rPr>
-          <w:lang w:val="en-GB"/>
-        </w:rPr>
       </w:pPr>
       <w:bookmarkStart w:id="5" w:name="_Toc408557584"/>
-      <w:bookmarkStart w:id="6" w:name="_Toc408558433"/>
-      <w:r>
-        <w:rPr>
-          <w:lang w:val="en-GB"/>
-        </w:rPr>
+      <w:bookmarkStart w:id="6" w:name="_Toc409123750"/>
+      <w:r>
         <w:lastRenderedPageBreak/>
         <w:t>Description of the application</w:t>
       </w:r>
-    </w:p>
-    <w:p>
-      <w:pPr>
-        <w:rPr>
-          <w:lang w:val="en-GB"/>
-        </w:rPr>
-      </w:pPr>
-    </w:p>
+      <w:bookmarkEnd w:id="6"/>
+    </w:p>
+    <w:p/>
     <w:p>
       <w:pPr>
         <w:autoSpaceDE w:val="0"/>
@@ -2417,35 +2392,7 @@
         <w:rPr>
           <w:rFonts w:cs="Verdana"/>
         </w:rPr>
-        <w:t xml:space="preserve">Der LoadBalancer benutzt in diesem Programm zwei mögliche Verteil-Algorithmen (Least Connection, </w:t>
-      </w:r>
-      <w:proofErr w:type="spellStart"/>
-      <w:r>
-        <w:rPr>
-          <w:rFonts w:cs="Verdana"/>
-        </w:rPr>
-        <w:t>Weighted</w:t>
-      </w:r>
-      <w:proofErr w:type="spellEnd"/>
-      <w:r>
-        <w:rPr>
-          <w:rFonts w:cs="Verdana"/>
-        </w:rPr>
-        <w:t xml:space="preserve"> </w:t>
-      </w:r>
-      <w:proofErr w:type="spellStart"/>
-      <w:r>
-        <w:rPr>
-          <w:rFonts w:cs="Verdana"/>
-        </w:rPr>
-        <w:t>Round</w:t>
-      </w:r>
-      <w:proofErr w:type="spellEnd"/>
-      <w:r>
-        <w:rPr>
-          <w:rFonts w:cs="Verdana"/>
-        </w:rPr>
-        <w:t xml:space="preserve"> Robin) die bei der Erstellung des LoadBalancer definiert werden. </w:t>
+        <w:t xml:space="preserve">Der LoadBalancer benutzt in diesem Programm zwei mögliche Verteil-Algorithmen (Least Connection, Weighted Round Robin) die bei der Erstellung des LoadBalancer definiert werden. </w:t>
       </w:r>
     </w:p>
     <w:p/>
@@ -2465,29 +2412,24 @@
     <w:p>
       <w:pPr>
         <w:pStyle w:val="berschrift1"/>
-        <w:rPr>
-          <w:lang w:val="en-US"/>
-        </w:rPr>
-      </w:pPr>
-      <w:r>
-        <w:rPr>
-          <w:lang w:val="en-US"/>
-        </w:rPr>
+      </w:pPr>
+      <w:bookmarkStart w:id="7" w:name="_Toc409123751"/>
+      <w:r>
         <w:lastRenderedPageBreak/>
         <w:t>Design consideration</w:t>
       </w:r>
       <w:bookmarkEnd w:id="5"/>
-      <w:bookmarkEnd w:id="6"/>
+      <w:bookmarkEnd w:id="7"/>
     </w:p>
     <w:p>
       <w:pPr>
         <w:pStyle w:val="berschrift2"/>
       </w:pPr>
-      <w:bookmarkStart w:id="7" w:name="_Toc408558434"/>
+      <w:bookmarkStart w:id="8" w:name="_Toc409123752"/>
       <w:r>
         <w:t>RMI</w:t>
       </w:r>
-      <w:bookmarkEnd w:id="7"/>
+      <w:bookmarkEnd w:id="8"/>
     </w:p>
     <w:p>
       <w:r>
@@ -2535,46 +2477,205 @@
     </w:p>
     <w:p>
       <w:r>
-        <w:t>[Bild RMI]</w:t>
+        <w:rPr>
+          <w:noProof/>
+          <w:lang w:eastAsia="de-AT"/>
+        </w:rPr>
+        <w:drawing>
+          <wp:inline distT="0" distB="0" distL="0" distR="0">
+            <wp:extent cx="3036570" cy="2035810"/>
+            <wp:effectExtent l="19050" t="0" r="0" b="0"/>
+            <wp:docPr id="16" name="Bild 16"/>
+            <wp:cNvGraphicFramePr>
+              <a:graphicFrameLocks xmlns:a="http://schemas.openxmlformats.org/drawingml/2006/main" noChangeAspect="1"/>
+            </wp:cNvGraphicFramePr>
+            <a:graphic xmlns:a="http://schemas.openxmlformats.org/drawingml/2006/main">
+              <a:graphicData uri="http://schemas.openxmlformats.org/drawingml/2006/picture">
+                <pic:pic xmlns:pic="http://schemas.openxmlformats.org/drawingml/2006/picture">
+                  <pic:nvPicPr>
+                    <pic:cNvPr id="0" name="Picture 16"/>
+                    <pic:cNvPicPr>
+                      <a:picLocks noChangeAspect="1" noChangeArrowheads="1"/>
+                    </pic:cNvPicPr>
+                  </pic:nvPicPr>
+                  <pic:blipFill>
+                    <a:blip r:embed="rId9"/>
+                    <a:srcRect/>
+                    <a:stretch>
+                      <a:fillRect/>
+                    </a:stretch>
+                  </pic:blipFill>
+                  <pic:spPr bwMode="auto">
+                    <a:xfrm>
+                      <a:off x="0" y="0"/>
+                      <a:ext cx="3036570" cy="2035810"/>
+                    </a:xfrm>
+                    <a:prstGeom prst="rect">
+                      <a:avLst/>
+                    </a:prstGeom>
+                    <a:noFill/>
+                    <a:ln w="9525">
+                      <a:noFill/>
+                      <a:miter lim="800000"/>
+                      <a:headEnd/>
+                      <a:tailEnd/>
+                    </a:ln>
+                  </pic:spPr>
+                </pic:pic>
+              </a:graphicData>
+            </a:graphic>
+          </wp:inline>
+        </w:drawing>
       </w:r>
     </w:p>
     <w:p>
       <w:pPr>
         <w:pStyle w:val="berschrift2"/>
       </w:pPr>
-      <w:bookmarkStart w:id="8" w:name="_Toc408558435"/>
+      <w:bookmarkStart w:id="9" w:name="_Toc409123753"/>
       <w:r>
         <w:t>Strategy Pattern</w:t>
       </w:r>
-      <w:bookmarkEnd w:id="8"/>
+      <w:bookmarkEnd w:id="9"/>
     </w:p>
     <w:p>
       <w:r>
         <w:t>Um das Programm dynamisch erweiterbar zu machen benutzen wir 2-mal das Strategy Pattern. Einmal bei den Servern und einmal bei dem LoadBalancer. Mittels Strategy Pattern bestimmen wir welche Ressourcen der Server bei dem Methodenaufruf verbraucht. Außerdem bestimmen wir durch das Pattern welches Verteilungssystem der LoadBalancer benutzt.</w:t>
       </w:r>
     </w:p>
-    <w:p>
-      <w:r>
-        <w:t>[Bild Strategy-Server] [Bild Strategy-LoadBalancer]</w:t>
-      </w:r>
+    <w:p/>
+    <w:p>
+      <w:r>
+        <w:t>Server - StrategyPattern</w:t>
+      </w:r>
+    </w:p>
+    <w:p>
+      <w:r>
+        <w:rPr>
+          <w:noProof/>
+          <w:lang w:eastAsia="de-AT"/>
+        </w:rPr>
+        <w:drawing>
+          <wp:inline distT="0" distB="0" distL="0" distR="0">
+            <wp:extent cx="6148073" cy="2933700"/>
+            <wp:effectExtent l="19050" t="0" r="5077" b="0"/>
+            <wp:docPr id="1" name="Bild 1"/>
+            <wp:cNvGraphicFramePr>
+              <a:graphicFrameLocks xmlns:a="http://schemas.openxmlformats.org/drawingml/2006/main" noChangeAspect="1"/>
+            </wp:cNvGraphicFramePr>
+            <a:graphic xmlns:a="http://schemas.openxmlformats.org/drawingml/2006/main">
+              <a:graphicData uri="http://schemas.openxmlformats.org/drawingml/2006/picture">
+                <pic:pic xmlns:pic="http://schemas.openxmlformats.org/drawingml/2006/picture">
+                  <pic:nvPicPr>
+                    <pic:cNvPr id="0" name="Picture 1"/>
+                    <pic:cNvPicPr>
+                      <a:picLocks noChangeAspect="1" noChangeArrowheads="1"/>
+                    </pic:cNvPicPr>
+                  </pic:nvPicPr>
+                  <pic:blipFill>
+                    <a:blip r:embed="rId10"/>
+                    <a:srcRect/>
+                    <a:stretch>
+                      <a:fillRect/>
+                    </a:stretch>
+                  </pic:blipFill>
+                  <pic:spPr bwMode="auto">
+                    <a:xfrm>
+                      <a:off x="0" y="0"/>
+                      <a:ext cx="6146040" cy="2932730"/>
+                    </a:xfrm>
+                    <a:prstGeom prst="rect">
+                      <a:avLst/>
+                    </a:prstGeom>
+                    <a:noFill/>
+                    <a:ln w="9525">
+                      <a:noFill/>
+                      <a:miter lim="800000"/>
+                      <a:headEnd/>
+                      <a:tailEnd/>
+                    </a:ln>
+                  </pic:spPr>
+                </pic:pic>
+              </a:graphicData>
+            </a:graphic>
+          </wp:inline>
+        </w:drawing>
+      </w:r>
+    </w:p>
+    <w:p>
       <w:r>
         <w:br w:type="page"/>
       </w:r>
     </w:p>
     <w:p>
+      <w:r>
+        <w:lastRenderedPageBreak/>
+        <w:t>LoadBalancer - StrategyPattern</w:t>
+      </w:r>
+    </w:p>
+    <w:p>
+      <w:r>
+        <w:rPr>
+          <w:noProof/>
+          <w:lang w:eastAsia="de-AT"/>
+        </w:rPr>
+        <w:drawing>
+          <wp:inline distT="0" distB="0" distL="0" distR="0">
+            <wp:extent cx="5728970" cy="5256983"/>
+            <wp:effectExtent l="19050" t="0" r="5080" b="0"/>
+            <wp:docPr id="4" name="Bild 4"/>
+            <wp:cNvGraphicFramePr>
+              <a:graphicFrameLocks xmlns:a="http://schemas.openxmlformats.org/drawingml/2006/main" noChangeAspect="1"/>
+            </wp:cNvGraphicFramePr>
+            <a:graphic xmlns:a="http://schemas.openxmlformats.org/drawingml/2006/main">
+              <a:graphicData uri="http://schemas.openxmlformats.org/drawingml/2006/picture">
+                <pic:pic xmlns:pic="http://schemas.openxmlformats.org/drawingml/2006/picture">
+                  <pic:nvPicPr>
+                    <pic:cNvPr id="0" name="Picture 4"/>
+                    <pic:cNvPicPr>
+                      <a:picLocks noChangeAspect="1" noChangeArrowheads="1"/>
+                    </pic:cNvPicPr>
+                  </pic:nvPicPr>
+                  <pic:blipFill>
+                    <a:blip r:embed="rId11"/>
+                    <a:srcRect/>
+                    <a:stretch>
+                      <a:fillRect/>
+                    </a:stretch>
+                  </pic:blipFill>
+                  <pic:spPr bwMode="auto">
+                    <a:xfrm>
+                      <a:off x="0" y="0"/>
+                      <a:ext cx="5728689" cy="5256725"/>
+                    </a:xfrm>
+                    <a:prstGeom prst="rect">
+                      <a:avLst/>
+                    </a:prstGeom>
+                    <a:noFill/>
+                    <a:ln w="9525">
+                      <a:noFill/>
+                      <a:miter lim="800000"/>
+                      <a:headEnd/>
+                      <a:tailEnd/>
+                    </a:ln>
+                  </pic:spPr>
+                </pic:pic>
+              </a:graphicData>
+            </a:graphic>
+          </wp:inline>
+        </w:drawing>
+      </w:r>
+      <w:r>
+        <w:br w:type="page"/>
+      </w:r>
+    </w:p>
+    <w:p>
       <w:pPr>
         <w:pStyle w:val="berschrift1"/>
-        <w:rPr>
-          <w:lang w:val="en-US"/>
-        </w:rPr>
-      </w:pPr>
-      <w:bookmarkStart w:id="9" w:name="_Toc408557586"/>
-      <w:bookmarkStart w:id="10" w:name="_Toc408558436"/>
-      <w:bookmarkStart w:id="11" w:name="_Toc408558439"/>
-      <w:r>
-        <w:rPr>
-          <w:lang w:val="en-US"/>
-        </w:rPr>
+      </w:pPr>
+      <w:bookmarkStart w:id="10" w:name="_Toc408557586"/>
+      <w:bookmarkStart w:id="11" w:name="_Toc409123754"/>
+      <w:r>
         <w:lastRenderedPageBreak/>
         <w:t>Technology Description</w:t>
       </w:r>
@@ -2583,27 +2684,16 @@
     <w:p>
       <w:pPr>
         <w:pStyle w:val="berschrift2"/>
-        <w:rPr>
-          <w:lang w:val="en-US"/>
-        </w:rPr>
-      </w:pPr>
-      <w:bookmarkStart w:id="12" w:name="_Toc408558440"/>
-      <w:r>
-        <w:rPr>
-          <w:lang w:val="en-US"/>
-        </w:rPr>
+      </w:pPr>
+      <w:bookmarkStart w:id="12" w:name="_Toc409123755"/>
+      <w:r>
         <w:t>Load Balancing</w:t>
       </w:r>
       <w:bookmarkEnd w:id="12"/>
     </w:p>
     <w:p>
-      <w:proofErr w:type="spellStart"/>
-      <w:r>
-        <w:t>LoadBalancing</w:t>
-      </w:r>
-      <w:proofErr w:type="spellEnd"/>
-      <w:r>
-        <w:t xml:space="preserve"> ist eine Methode</w:t>
+      <w:r>
+        <w:t>LoadBalancing ist eine Methode</w:t>
       </w:r>
       <w:r>
         <w:t>,</w:t>
@@ -2619,20 +2709,10 @@
       <w:pPr>
         <w:pStyle w:val="berschrift3"/>
       </w:pPr>
-      <w:bookmarkStart w:id="13" w:name="_Toc408558441"/>
-      <w:proofErr w:type="spellStart"/>
-      <w:r>
-        <w:t>Weighted</w:t>
-      </w:r>
-      <w:proofErr w:type="spellEnd"/>
-      <w:r>
-        <w:t xml:space="preserve"> </w:t>
-      </w:r>
-      <w:proofErr w:type="spellStart"/>
-      <w:r>
-        <w:t>Round</w:t>
-      </w:r>
-      <w:proofErr w:type="spellEnd"/>
+      <w:bookmarkStart w:id="13" w:name="_Toc409123756"/>
+      <w:r>
+        <w:t>Weighted Round</w:t>
+      </w:r>
       <w:r>
         <w:t>-</w:t>
       </w:r>
@@ -2642,21 +2722,8 @@
       <w:bookmarkEnd w:id="13"/>
     </w:p>
     <w:p>
-      <w:proofErr w:type="spellStart"/>
-      <w:r>
-        <w:t>Weighted</w:t>
-      </w:r>
-      <w:proofErr w:type="spellEnd"/>
-      <w:r>
-        <w:t xml:space="preserve"> </w:t>
-      </w:r>
-      <w:proofErr w:type="spellStart"/>
-      <w:r>
-        <w:t>Round</w:t>
-      </w:r>
-      <w:proofErr w:type="spellEnd"/>
-      <w:r>
-        <w:t>-</w:t>
+      <w:r>
+        <w:t>Weighted Round-</w:t>
       </w:r>
       <w:r>
         <w:t>Robin ist ein Vert</w:t>
@@ -2666,6 +2733,42 @@
       </w:r>
       <w:r>
         <w:t>die Clients gleichmäßig an die Server verteilt, wobei der LoadBalancer für die einzelnen Server eine Gewichtung haben kann. Diese Gewichtung kann Aussagen das bevor der zweite Server einen Client bekommt die ersten 2 Clients zugewiesen bekommt. Das macht dann Sinn wenn gewisse Server mehr Ressourcen zur Verfügung haben, als andere und somit eine größere Last verarbeiten können.</w:t>
+      </w:r>
+    </w:p>
+    <w:p>
+      <w:pPr>
+        <w:pStyle w:val="berschrift3"/>
+      </w:pPr>
+      <w:bookmarkStart w:id="14" w:name="_Toc409123757"/>
+      <w:r>
+        <w:t>Least Connection</w:t>
+      </w:r>
+      <w:bookmarkEnd w:id="14"/>
+    </w:p>
+    <w:p>
+      <w:r>
+        <w:t>Die Methode Least Connection reagiert nicht au</w:t>
+      </w:r>
+      <w:r>
+        <w:t xml:space="preserve">f Gewichtung, sondern schaut auf welchen Servern am wenigsten Clients verbunden sind. </w:t>
+      </w:r>
+      <w:r>
+        <w:t>Der Server auf dem die wenigsten Connections aktiv sind, bekommen da</w:t>
+      </w:r>
+      <w:r>
+        <w:t xml:space="preserve">durch die Clients. </w:t>
+      </w:r>
+      <w:r>
+        <w:t>Das funktioniert besonders dann gut</w:t>
+      </w:r>
+      <w:r>
+        <w:t>,</w:t>
+      </w:r>
+      <w:r>
+        <w:t xml:space="preserve"> wenn alle Server gleich g</w:t>
+      </w:r>
+      <w:r>
+        <w:t>ut sind und man davon ausgeht das jeder Client eine gleich große Last erzeugt.</w:t>
       </w:r>
     </w:p>
     <w:p>
@@ -2675,39 +2778,69 @@
           <w:lang w:val="en-GB"/>
         </w:rPr>
       </w:pPr>
-      <w:bookmarkStart w:id="14" w:name="_Toc408558442"/>
+      <w:bookmarkStart w:id="15" w:name="_Toc409123758"/>
       <w:r>
         <w:rPr>
           <w:lang w:val="en-GB"/>
         </w:rPr>
-        <w:t>Least Connection</w:t>
-      </w:r>
-      <w:bookmarkEnd w:id="14"/>
-    </w:p>
-    <w:p>
-      <w:r>
-        <w:t>Die Methode Least Connection reagiert nicht au</w:t>
-      </w:r>
-      <w:r>
-        <w:t xml:space="preserve">f Gewichtung, sondern schaut auf welchen Servern am wenigsten Clients verbunden sind. </w:t>
-      </w:r>
-      <w:r>
-        <w:t>Der Server auf dem die wenigsten Connections aktiv sind, bekommen da</w:t>
-      </w:r>
-      <w:r>
-        <w:t xml:space="preserve">durch die Clients. </w:t>
-      </w:r>
-      <w:r>
-        <w:t>Das funktioniert besonders dann gut</w:t>
-      </w:r>
-      <w:r>
-        <w:t>,</w:t>
-      </w:r>
-      <w:r>
-        <w:t xml:space="preserve"> wenn alle Server gleich g</w:t>
-      </w:r>
-      <w:r>
-        <w:t>ut sind und man davon ausgeht das jeder Client eine gleich große Last erzeugt.</w:t>
+        <w:t>Least Connected Slow Start-Time</w:t>
+      </w:r>
+      <w:bookmarkEnd w:id="15"/>
+    </w:p>
+    <w:p>
+      <w:r>
+        <w:rPr>
+          <w:lang w:val="en-GB"/>
+        </w:rPr>
+        <w:t xml:space="preserve">Die Least Connected Slow Start-Time </w:t>
+      </w:r>
+      <w:r>
+        <w:rPr>
+          <w:lang w:val="en-US"/>
+        </w:rPr>
+        <w:t>Methode funktioniert genauso wie</w:t>
+      </w:r>
+      <w:r>
+        <w:rPr>
+          <w:lang w:val="en-GB"/>
+        </w:rPr>
+        <w:t xml:space="preserve"> Least-Connection. </w:t>
+      </w:r>
+      <w:r>
+        <w:t xml:space="preserve">Allerdings gibt es eine extra Regel welche </w:t>
+      </w:r>
+      <w:r>
+        <w:t>den Servern die gerade erst gestartet haben eine geringere Anzahl an Clients bekommt. Diese Methode wird besonders bei dem testen eines Servers benutzt, um bei möglichen Fehler eine kleinere Reaktion zu erhalten.</w:t>
+      </w:r>
+    </w:p>
+    <w:p>
+      <w:pPr>
+        <w:pStyle w:val="berschrift3"/>
+      </w:pPr>
+      <w:bookmarkStart w:id="16" w:name="_Toc409123759"/>
+      <w:r>
+        <w:t>Weighted Least Connection</w:t>
+      </w:r>
+      <w:bookmarkEnd w:id="16"/>
+    </w:p>
+    <w:p>
+      <w:r>
+        <w:t xml:space="preserve">Weighted beschreibt die </w:t>
+      </w:r>
+      <w:r>
+        <w:t>B</w:t>
+      </w:r>
+      <w:r>
+        <w:t>evorzugung m</w:t>
+      </w:r>
+      <w:r>
+        <w:t xml:space="preserve">ancher Server vor anderen, wie im Weighted Round-Robin bereits beschrieben wurde. Der Algorithmus ist eine Mischung aus Least Connection und Weighted. </w:t>
+      </w:r>
+      <w:r>
+        <w:t>Das heißt der LoadBalancer weist den Server mi</w:t>
+      </w:r>
+      <w:r>
+        <w:t>t dem wenigsten Clients und deren Priorität hoch ist den nächsten Client zu.</w:t>
       </w:r>
     </w:p>
     <w:p>
@@ -2717,111 +2850,7 @@
           <w:lang w:val="en-GB"/>
         </w:rPr>
       </w:pPr>
-      <w:bookmarkStart w:id="15" w:name="_Toc408558443"/>
-      <w:r>
-        <w:rPr>
-          <w:lang w:val="en-GB"/>
-        </w:rPr>
-        <w:t>Least Connected Slow Start-Time</w:t>
-      </w:r>
-      <w:bookmarkEnd w:id="15"/>
-    </w:p>
-    <w:p>
-      <w:r>
-        <w:rPr>
-          <w:lang w:val="en-GB"/>
-        </w:rPr>
-        <w:t xml:space="preserve">Die Least Connected Slow Start-Time </w:t>
-      </w:r>
-      <w:r>
-        <w:t>Methode funktioniert genauso wie</w:t>
-      </w:r>
-      <w:r>
-        <w:rPr>
-          <w:lang w:val="en-GB"/>
-        </w:rPr>
-        <w:t xml:space="preserve"> Least-Connection. </w:t>
-      </w:r>
-      <w:r>
-        <w:t xml:space="preserve">Allerdings gibt es eine extra Regel welche </w:t>
-      </w:r>
-      <w:r>
-        <w:t>den Servern die gerade erst gestartet haben eine geringere Anzahl an Clients bekommt. Diese Methode wird besonders bei dem testen eines Servers benutzt, um bei möglichen Fehler eine kleinere Reaktion zu erhalten.</w:t>
-      </w:r>
-    </w:p>
-    <w:p>
-      <w:pPr>
-        <w:pStyle w:val="berschrift3"/>
-        <w:rPr>
-          <w:lang w:val="en-GB"/>
-        </w:rPr>
-      </w:pPr>
-      <w:bookmarkStart w:id="16" w:name="_Toc408558444"/>
-      <w:r>
-        <w:rPr>
-          <w:lang w:val="en-GB"/>
-        </w:rPr>
-        <w:t>Weighted Least Connection</w:t>
-      </w:r>
-      <w:bookmarkEnd w:id="16"/>
-    </w:p>
-    <w:p>
-      <w:proofErr w:type="spellStart"/>
-      <w:r>
-        <w:t>Weighted</w:t>
-      </w:r>
-      <w:proofErr w:type="spellEnd"/>
-      <w:r>
-        <w:t xml:space="preserve"> beschreibt die </w:t>
-      </w:r>
-      <w:r>
-        <w:t>B</w:t>
-      </w:r>
-      <w:r>
-        <w:t>evorzugung m</w:t>
-      </w:r>
-      <w:r>
-        <w:t xml:space="preserve">ancher Server vor anderen, wie im </w:t>
-      </w:r>
-      <w:proofErr w:type="spellStart"/>
-      <w:r>
-        <w:t>Weighted</w:t>
-      </w:r>
-      <w:proofErr w:type="spellEnd"/>
-      <w:r>
-        <w:t xml:space="preserve"> </w:t>
-      </w:r>
-      <w:proofErr w:type="spellStart"/>
-      <w:r>
-        <w:t>Round</w:t>
-      </w:r>
-      <w:proofErr w:type="spellEnd"/>
-      <w:r>
-        <w:t xml:space="preserve">-Robin bereits beschrieben wurde. Der Algorithmus ist eine Mischung aus Least Connection und </w:t>
-      </w:r>
-      <w:proofErr w:type="spellStart"/>
-      <w:r>
-        <w:t>Weighted</w:t>
-      </w:r>
-      <w:proofErr w:type="spellEnd"/>
-      <w:r>
-        <w:t xml:space="preserve">. </w:t>
-      </w:r>
-      <w:r>
-        <w:t>Das heißt der LoadBalancer weist den Server mi</w:t>
-      </w:r>
-      <w:r>
-        <w:t>t dem wenigsten Clients und deren Priorität hoch ist den nächsten Client zu.</w:t>
-      </w:r>
-    </w:p>
-    <w:p>
-      <w:pPr>
-        <w:pStyle w:val="berschrift3"/>
-        <w:rPr>
-          <w:lang w:val="en-GB"/>
-        </w:rPr>
-      </w:pPr>
-      <w:bookmarkStart w:id="17" w:name="_Toc408558445"/>
+      <w:bookmarkStart w:id="17" w:name="_Toc409123760"/>
       <w:r>
         <w:rPr>
           <w:lang w:val="en-GB"/>
@@ -2856,69 +2885,98 @@
     <w:p>
       <w:pPr>
         <w:pStyle w:val="berschrift1"/>
-        <w:rPr>
-          <w:lang w:val="en-GB"/>
-        </w:rPr>
       </w:pPr>
       <w:bookmarkStart w:id="18" w:name="_Toc408557587"/>
-      <w:bookmarkStart w:id="19" w:name="_Toc408558437"/>
-      <w:bookmarkEnd w:id="9"/>
+      <w:bookmarkStart w:id="19" w:name="_Toc409123761"/>
       <w:bookmarkEnd w:id="10"/>
       <w:r>
-        <w:rPr>
-          <w:lang w:val="en-GB"/>
-        </w:rPr>
         <w:lastRenderedPageBreak/>
-        <w:t>UML-Diagrams</w:t>
+        <w:t>UML-Diagram</w:t>
       </w:r>
       <w:bookmarkEnd w:id="18"/>
       <w:bookmarkEnd w:id="19"/>
     </w:p>
     <w:p>
-      <w:pPr>
+      <w:r>
         <w:rPr>
-          <w:lang w:val="en-US"/>
+          <w:noProof/>
+          <w:lang w:eastAsia="de-AT"/>
         </w:rPr>
-      </w:pPr>
-      <w:r>
-        <w:rPr>
-          <w:lang w:val="en-US"/>
-        </w:rPr>
+        <w:drawing>
+          <wp:anchor distT="0" distB="0" distL="114300" distR="114300" simplePos="0" relativeHeight="251661312" behindDoc="0" locked="0" layoutInCell="1" allowOverlap="1">
+            <wp:simplePos x="895350" y="2676525"/>
+            <wp:positionH relativeFrom="margin">
+              <wp:align>center</wp:align>
+            </wp:positionH>
+            <wp:positionV relativeFrom="margin">
+              <wp:align>center</wp:align>
+            </wp:positionV>
+            <wp:extent cx="7867650" cy="4876800"/>
+            <wp:effectExtent l="0" t="1504950" r="0" b="1485900"/>
+            <wp:wrapSquare wrapText="bothSides"/>
+            <wp:docPr id="7" name="Bild 7"/>
+            <wp:cNvGraphicFramePr>
+              <a:graphicFrameLocks xmlns:a="http://schemas.openxmlformats.org/drawingml/2006/main" noChangeAspect="1"/>
+            </wp:cNvGraphicFramePr>
+            <a:graphic xmlns:a="http://schemas.openxmlformats.org/drawingml/2006/main">
+              <a:graphicData uri="http://schemas.openxmlformats.org/drawingml/2006/picture">
+                <pic:pic xmlns:pic="http://schemas.openxmlformats.org/drawingml/2006/picture">
+                  <pic:nvPicPr>
+                    <pic:cNvPr id="0" name="Picture 7"/>
+                    <pic:cNvPicPr>
+                      <a:picLocks noChangeAspect="1" noChangeArrowheads="1"/>
+                    </pic:cNvPicPr>
+                  </pic:nvPicPr>
+                  <pic:blipFill>
+                    <a:blip r:embed="rId12"/>
+                    <a:srcRect/>
+                    <a:stretch>
+                      <a:fillRect/>
+                    </a:stretch>
+                  </pic:blipFill>
+                  <pic:spPr bwMode="auto">
+                    <a:xfrm rot="5400000">
+                      <a:off x="0" y="0"/>
+                      <a:ext cx="7867650" cy="4876800"/>
+                    </a:xfrm>
+                    <a:prstGeom prst="rect">
+                      <a:avLst/>
+                    </a:prstGeom>
+                    <a:noFill/>
+                    <a:ln w="9525">
+                      <a:noFill/>
+                      <a:miter lim="800000"/>
+                      <a:headEnd/>
+                      <a:tailEnd/>
+                    </a:ln>
+                  </pic:spPr>
+                </pic:pic>
+              </a:graphicData>
+            </a:graphic>
+          </wp:anchor>
+        </w:drawing>
+      </w:r>
+      <w:r>
         <w:br w:type="page"/>
       </w:r>
     </w:p>
     <w:p>
       <w:pPr>
         <w:pStyle w:val="berschrift1"/>
-        <w:rPr>
-          <w:lang w:val="en-US"/>
-        </w:rPr>
       </w:pPr>
       <w:bookmarkStart w:id="20" w:name="_Toc408557588"/>
-      <w:bookmarkStart w:id="21" w:name="_Toc408558438"/>
-      <w:r>
-        <w:rPr>
-          <w:lang w:val="en-US"/>
-        </w:rPr>
+      <w:bookmarkStart w:id="21" w:name="_Toc409123762"/>
+      <w:r>
         <w:lastRenderedPageBreak/>
         <w:t>Test Case</w:t>
       </w:r>
       <w:bookmarkEnd w:id="20"/>
       <w:r>
-        <w:rPr>
-          <w:lang w:val="en-US"/>
-        </w:rPr>
         <w:t>s</w:t>
       </w:r>
       <w:bookmarkEnd w:id="21"/>
     </w:p>
-    <w:p>
-      <w:pPr>
-        <w:rPr>
-          <w:lang w:val="en-US"/>
-        </w:rPr>
-      </w:pPr>
-    </w:p>
+    <w:p/>
     <w:p>
       <w:pPr>
         <w:rPr>
@@ -2926,14 +2984,13 @@
           <w:color w:val="2E74B5" w:themeColor="accent1" w:themeShade="BF"/>
           <w:sz w:val="26"/>
           <w:szCs w:val="26"/>
-          <w:lang w:val="en-US"/>
         </w:rPr>
       </w:pPr>
       <w:bookmarkStart w:id="22" w:name="_Toc408557589"/>
       <w:r>
-        <w:rPr>
-          <w:lang w:val="en-US"/>
-        </w:rPr>
+        <w:t>Noch keine vorhanden ...</w:t>
+      </w:r>
+      <w:r>
         <w:br w:type="page"/>
       </w:r>
     </w:p>
@@ -2945,7 +3002,7 @@
         </w:rPr>
       </w:pPr>
       <w:bookmarkStart w:id="23" w:name="_Toc408557590"/>
-      <w:bookmarkStart w:id="24" w:name="_Toc408558446"/>
+      <w:bookmarkStart w:id="24" w:name="_Toc409123763"/>
       <w:bookmarkEnd w:id="22"/>
       <w:r>
         <w:rPr>
@@ -2959,45 +3016,72 @@
     </w:p>
     <w:p>
       <w:pPr>
+        <w:pStyle w:val="berschrift2"/>
         <w:rPr>
           <w:lang w:val="en-US"/>
         </w:rPr>
       </w:pPr>
-    </w:p>
-    <w:p>
-      <w:pPr>
+      <w:bookmarkStart w:id="25" w:name="_Toc409123764"/>
+      <w:r>
         <w:rPr>
           <w:lang w:val="en-US"/>
         </w:rPr>
-      </w:pPr>
-      <w:r>
+        <w:t>Christian Janeczek</w:t>
+      </w:r>
+      <w:bookmarkEnd w:id="25"/>
+    </w:p>
+    <w:p>
+      <w:pPr>
         <w:rPr>
           <w:lang w:val="en-US"/>
         </w:rPr>
-        <w:t xml:space="preserve">Excel </w:t>
-      </w:r>
-      <w:proofErr w:type="spellStart"/>
+      </w:pPr>
       <w:r>
         <w:rPr>
           <w:lang w:val="en-US"/>
         </w:rPr>
-        <w:t>lässt</w:t>
-      </w:r>
-      <w:proofErr w:type="spellEnd"/>
-      <w:r>
+        <w:object w:dxaOrig="10766" w:dyaOrig="4572">
+          <v:shapetype id="_x0000_t75" coordsize="21600,21600" o:spt="75" o:preferrelative="t" path="m@4@5l@4@11@9@11@9@5xe" filled="f" stroked="f">
+            <v:stroke joinstyle="miter"/>
+            <v:formulas>
+              <v:f eqn="if lineDrawn pixelLineWidth 0"/>
+              <v:f eqn="sum @0 1 0"/>
+              <v:f eqn="sum 0 0 @1"/>
+              <v:f eqn="prod @2 1 2"/>
+              <v:f eqn="prod @3 21600 pixelWidth"/>
+              <v:f eqn="prod @3 21600 pixelHeight"/>
+              <v:f eqn="sum @0 0 1"/>
+              <v:f eqn="prod @6 1 2"/>
+              <v:f eqn="prod @7 21600 pixelWidth"/>
+              <v:f eqn="sum @8 21600 0"/>
+              <v:f eqn="prod @7 21600 pixelHeight"/>
+              <v:f eqn="sum @10 21600 0"/>
+            </v:formulas>
+            <v:path o:extrusionok="f" gradientshapeok="t" o:connecttype="rect"/>
+            <o:lock v:ext="edit" aspectratio="t"/>
+          </v:shapetype>
+          <v:shape id="_x0000_i1025" type="#_x0000_t75" style="width:494.4pt;height:210.6pt" o:ole="">
+            <v:imagedata r:id="rId13" o:title=""/>
+          </v:shape>
+          <o:OLEObject Type="Embed" ProgID="Excel.Sheet.8" ShapeID="_x0000_i1025" DrawAspect="Content" ObjectID="_1482865620" r:id="rId14"/>
+        </w:object>
+      </w:r>
+    </w:p>
+    <w:p>
+      <w:pPr>
+        <w:pStyle w:val="berschrift2"/>
         <w:rPr>
           <w:lang w:val="en-US"/>
         </w:rPr>
-        <w:t xml:space="preserve"> </w:t>
-      </w:r>
-      <w:proofErr w:type="spellStart"/>
+      </w:pPr>
+      <w:bookmarkStart w:id="26" w:name="_Toc409123765"/>
       <w:r>
         <w:rPr>
           <w:lang w:val="en-US"/>
         </w:rPr>
-        <w:t>Grüßen</w:t>
-      </w:r>
-      <w:proofErr w:type="spellEnd"/>
+        <w:t>Wolfgang Mair</w:t>
+      </w:r>
+      <w:bookmarkEnd w:id="26"/>
     </w:p>
     <w:p>
       <w:pPr>
@@ -3009,27 +3093,29 @@
         <w:rPr>
           <w:lang w:val="en-US"/>
         </w:rPr>
-        <w:br w:type="page"/>
-      </w:r>
-    </w:p>
-    <w:p>
-      <w:pPr>
-        <w:pStyle w:val="berschrift1"/>
+        <w:object w:dxaOrig="10816" w:dyaOrig="4776">
+          <v:shape id="_x0000_i1026" type="#_x0000_t75" style="width:501pt;height:220.8pt" o:ole="">
+            <v:imagedata r:id="rId15" o:title=""/>
+          </v:shape>
+          <o:OLEObject Type="Embed" ProgID="Excel.Sheet.8" ShapeID="_x0000_i1026" DrawAspect="Content" ObjectID="_1482865621" r:id="rId16"/>
+        </w:object>
+      </w:r>
+    </w:p>
+    <w:p>
+      <w:pPr>
+        <w:pStyle w:val="berschrift2"/>
         <w:rPr>
           <w:lang w:val="en-US"/>
         </w:rPr>
       </w:pPr>
-      <w:bookmarkStart w:id="25" w:name="_Toc408557591"/>
-      <w:bookmarkStart w:id="26" w:name="_Toc408558447"/>
+      <w:bookmarkStart w:id="27" w:name="_Toc409123766"/>
       <w:r>
         <w:rPr>
           <w:lang w:val="en-US"/>
         </w:rPr>
-        <w:lastRenderedPageBreak/>
-        <w:t>Final Time Apportionment</w:t>
-      </w:r>
-      <w:bookmarkEnd w:id="25"/>
-      <w:bookmarkEnd w:id="26"/>
+        <w:t>Summe</w:t>
+      </w:r>
+      <w:bookmarkEnd w:id="27"/>
     </w:p>
     <w:p>
       <w:pPr>
@@ -3037,123 +3123,48 @@
           <w:lang w:val="en-US"/>
         </w:rPr>
       </w:pPr>
-    </w:p>
-    <w:p>
-      <w:pPr>
+      <w:r>
         <w:rPr>
           <w:lang w:val="en-US"/>
         </w:rPr>
-      </w:pPr>
-      <w:r>
+        <w:object w:dxaOrig="5505" w:dyaOrig="1995">
+          <v:shape id="_x0000_i1027" type="#_x0000_t75" style="width:255pt;height:92.4pt" o:ole="">
+            <v:imagedata r:id="rId17" o:title=""/>
+          </v:shape>
+          <o:OLEObject Type="Embed" ProgID="Excel.Sheet.8" ShapeID="_x0000_i1027" DrawAspect="Content" ObjectID="_1482865622" r:id="rId18"/>
+        </w:object>
+      </w:r>
+    </w:p>
+    <w:p>
+      <w:pPr>
         <w:rPr>
           <w:lang w:val="en-US"/>
         </w:rPr>
-        <w:t xml:space="preserve">Excel </w:t>
-      </w:r>
-      <w:proofErr w:type="spellStart"/>
-      <w:r>
-        <w:rPr>
-          <w:lang w:val="en-US"/>
-        </w:rPr>
-        <w:t>lä</w:t>
-      </w:r>
-      <w:r>
-        <w:rPr>
-          <w:lang w:val="en-US"/>
-        </w:rPr>
-        <w:t>s</w:t>
-      </w:r>
-      <w:r>
-        <w:rPr>
-          <w:lang w:val="en-US"/>
-        </w:rPr>
-        <w:t>st</w:t>
-      </w:r>
-      <w:proofErr w:type="spellEnd"/>
-      <w:r>
-        <w:rPr>
-          <w:lang w:val="en-US"/>
-        </w:rPr>
-        <w:t xml:space="preserve"> </w:t>
-      </w:r>
-      <w:proofErr w:type="spellStart"/>
-      <w:r>
-        <w:rPr>
-          <w:lang w:val="en-US"/>
-        </w:rPr>
-        <w:t>Grüßen</w:t>
-      </w:r>
-      <w:proofErr w:type="spellEnd"/>
-    </w:p>
-    <w:p>
-      <w:pPr>
-        <w:rPr>
-          <w:lang w:val="en-US"/>
-        </w:rPr>
-      </w:pPr>
-    </w:p>
-    <w:p>
-      <w:pPr>
-        <w:rPr>
-          <w:lang w:val="en-US"/>
-        </w:rPr>
-      </w:pPr>
-    </w:p>
-    <w:p>
-      <w:pPr>
-        <w:rPr>
-          <w:lang w:val="en-US"/>
-        </w:rPr>
-      </w:pPr>
-      <w:r>
-        <w:rPr>
-          <w:lang w:val="en-US"/>
-        </w:rPr>
+      </w:pPr>
+      <w:r>
         <w:br w:type="page"/>
       </w:r>
     </w:p>
     <w:p>
       <w:pPr>
         <w:pStyle w:val="berschrift1"/>
-        <w:rPr>
-          <w:lang w:val="en-US"/>
-        </w:rPr>
-      </w:pPr>
-      <w:bookmarkStart w:id="27" w:name="_Toc408558448"/>
-      <w:r>
-        <w:rPr>
-          <w:lang w:val="en-US"/>
-        </w:rPr>
+      </w:pPr>
+      <w:bookmarkStart w:id="28" w:name="_Toc409123767"/>
+      <w:r>
         <w:lastRenderedPageBreak/>
         <w:t>Sources</w:t>
       </w:r>
-      <w:bookmarkEnd w:id="27"/>
-    </w:p>
-    <w:p>
-      <w:bookmarkStart w:id="28" w:name="_GoBack"/>
       <w:bookmarkEnd w:id="28"/>
     </w:p>
     <w:p>
-      <w:r>
-        <w:t xml:space="preserve">[1] "Praktische Arbeit 2 zur Vorlesung 'Verteilte Systeme' ETH Zürich, SS 2002", </w:t>
-      </w:r>
-      <w:proofErr w:type="spellStart"/>
-      <w:r>
-        <w:t>Prof.Dr.B.Plattner</w:t>
-      </w:r>
-      <w:proofErr w:type="spellEnd"/>
-      <w:r>
-        <w:t xml:space="preserve">, übernommen von </w:t>
-      </w:r>
-      <w:proofErr w:type="spellStart"/>
-      <w:r>
-        <w:t>Prof.Dr.F.Mattern</w:t>
-      </w:r>
-      <w:proofErr w:type="spellEnd"/>
-      <w:r>
-        <w:t xml:space="preserve"> (</w:t>
-      </w:r>
-      <w:hyperlink r:id="rId9" w:history="1">
+      <w:bookmarkStart w:id="29" w:name="_GoBack"/>
+      <w:bookmarkEnd w:id="29"/>
+    </w:p>
+    <w:p>
+      <w:r>
+        <w:t>[1] "Praktische Arbeit 2 zur Vorlesung 'Verteilte Systeme' ETH Zürich, SS 2002", Prof.Dr.B.Plattner, übernommen von Prof.Dr.F.Mattern (</w:t>
+      </w:r>
+      <w:hyperlink r:id="rId19" w:history="1">
         <w:r>
           <w:rPr>
             <w:rStyle w:val="Hyperlink"/>
@@ -3168,7 +3179,7 @@
         <w:br/>
         <w:t xml:space="preserve">[2] </w:t>
       </w:r>
-      <w:hyperlink r:id="rId10" w:history="1">
+      <w:hyperlink r:id="rId20" w:history="1">
         <w:r>
           <w:rPr>
             <w:rStyle w:val="Hyperlink"/>
@@ -3178,8 +3189,8 @@
       </w:hyperlink>
     </w:p>
     <w:sectPr>
-      <w:headerReference w:type="default" r:id="rId11"/>
-      <w:footerReference w:type="default" r:id="rId12"/>
+      <w:headerReference w:type="default" r:id="rId21"/>
+      <w:footerReference w:type="default" r:id="rId22"/>
       <w:pgSz w:w="11906" w:h="16838"/>
       <w:pgMar w:top="1417" w:right="1417" w:bottom="1134" w:left="1417" w:header="708" w:footer="708" w:gutter="0"/>
       <w:pgNumType w:start="0"/>
@@ -3193,7 +3204,7 @@
 
 <file path=word/endnotes.xml><?xml version="1.0" encoding="utf-8"?>
 <w:endnotes xmlns:ve="http://schemas.openxmlformats.org/markup-compatibility/2006" xmlns:o="urn:schemas-microsoft-com:office:office" xmlns:r="http://schemas.openxmlformats.org/officeDocument/2006/relationships" xmlns:m="http://schemas.openxmlformats.org/officeDocument/2006/math" xmlns:v="urn:schemas-microsoft-com:vml" xmlns:wp="http://schemas.openxmlformats.org/drawingml/2006/wordprocessingDrawing" xmlns:w10="urn:schemas-microsoft-com:office:word" xmlns:w="http://schemas.openxmlformats.org/wordprocessingml/2006/main" xmlns:wne="http://schemas.microsoft.com/office/word/2006/wordml">
-  <w:endnote w:type="separator" w:id="-1">
+  <w:endnote w:type="separator" w:id="0">
     <w:p>
       <w:pPr>
         <w:spacing w:after="0" w:line="240" w:lineRule="auto"/>
@@ -3203,7 +3214,7 @@
       </w:r>
     </w:p>
   </w:endnote>
-  <w:endnote w:type="continuationSeparator" w:id="0">
+  <w:endnote w:type="continuationSeparator" w:id="1">
     <w:p>
       <w:pPr>
         <w:spacing w:after="0" w:line="240" w:lineRule="auto"/>
@@ -3242,7 +3253,7 @@
             <w:rPr>
               <w:noProof/>
             </w:rPr>
-            <w:t>7</w:t>
+            <w:t>10</w:t>
           </w:r>
         </w:fldSimple>
       </w:p>
@@ -3253,7 +3264,10 @@
       <w:pStyle w:val="Fuzeile"/>
     </w:pPr>
     <w:r>
-      <w:t>2014/10/02</w:t>
+      <w:t>201</w:t>
+    </w:r>
+    <w:r>
+      <w:t>5/01/15</w:t>
     </w:r>
   </w:p>
 </w:ftr>
@@ -3261,7 +3275,7 @@
 
 <file path=word/footnotes.xml><?xml version="1.0" encoding="utf-8"?>
 <w:footnotes xmlns:ve="http://schemas.openxmlformats.org/markup-compatibility/2006" xmlns:o="urn:schemas-microsoft-com:office:office" xmlns:r="http://schemas.openxmlformats.org/officeDocument/2006/relationships" xmlns:m="http://schemas.openxmlformats.org/officeDocument/2006/math" xmlns:v="urn:schemas-microsoft-com:vml" xmlns:wp="http://schemas.openxmlformats.org/drawingml/2006/wordprocessingDrawing" xmlns:w10="urn:schemas-microsoft-com:office:word" xmlns:w="http://schemas.openxmlformats.org/wordprocessingml/2006/main" xmlns:wne="http://schemas.microsoft.com/office/word/2006/wordml">
-  <w:footnote w:type="separator" w:id="-1">
+  <w:footnote w:type="separator" w:id="0">
     <w:p>
       <w:pPr>
         <w:spacing w:after="0" w:line="240" w:lineRule="auto"/>
@@ -3271,7 +3285,7 @@
       </w:r>
     </w:p>
   </w:footnote>
-  <w:footnote w:type="continuationSeparator" w:id="0">
+  <w:footnote w:type="continuationSeparator" w:id="1">
     <w:p>
       <w:pPr>
         <w:spacing w:after="0" w:line="240" w:lineRule="auto"/>
@@ -3293,28 +3307,12 @@
         <w:lang w:val="en-US"/>
       </w:rPr>
     </w:pPr>
-    <w:proofErr w:type="spellStart"/>
     <w:r>
       <w:rPr>
         <w:lang w:val="en-US"/>
       </w:rPr>
-      <w:t>Janeczek</w:t>
+      <w:t>Janeczek, Mair</w:t>
     </w:r>
-    <w:proofErr w:type="spellEnd"/>
-    <w:r>
-      <w:rPr>
-        <w:lang w:val="en-US"/>
-      </w:rPr>
-      <w:t xml:space="preserve">, </w:t>
-    </w:r>
-    <w:proofErr w:type="spellStart"/>
-    <w:r>
-      <w:rPr>
-        <w:lang w:val="en-US"/>
-      </w:rPr>
-      <w:t>Mair</w:t>
-    </w:r>
-    <w:proofErr w:type="spellEnd"/>
     <w:r>
       <w:rPr>
         <w:lang w:val="en-US"/>
@@ -6317,7 +6315,7 @@
 
 <file path=customXml/item1.xml><?xml version="1.0" encoding="utf-8"?>
 <CoverPageProperties xmlns="http://schemas.microsoft.com/office/2006/coverPageProps">
-  <PublishDate>2015-01-09T00:00:00</PublishDate>
+  <PublishDate>2015-01-15T00:00:00</PublishDate>
   <Abstract/>
   <CompanyAddress/>
   <CompanyPhone/>

</xml_diff>

<commit_message>
Testcases have been added to the documentation
</commit_message>
<xml_diff>
--- a/doc/personalDoc/load-balancing-janeczek-mair.docx
+++ b/doc/personalDoc/load-balancing-janeczek-mair.docx
@@ -1,6 +1,6 @@
 
 <file path=word/document.xml><?xml version="1.0" encoding="utf-8"?>
-<w:document xmlns:ve="http://schemas.openxmlformats.org/markup-compatibility/2006" xmlns:o="urn:schemas-microsoft-com:office:office" xmlns:r="http://schemas.openxmlformats.org/officeDocument/2006/relationships" xmlns:m="http://schemas.openxmlformats.org/officeDocument/2006/math" xmlns:v="urn:schemas-microsoft-com:vml" xmlns:wp="http://schemas.openxmlformats.org/drawingml/2006/wordprocessingDrawing" xmlns:w10="urn:schemas-microsoft-com:office:word" xmlns:w="http://schemas.openxmlformats.org/wordprocessingml/2006/main" xmlns:wne="http://schemas.microsoft.com/office/word/2006/wordml">
+<w:document xmlns:wpc="http://schemas.microsoft.com/office/word/2010/wordprocessingCanvas" xmlns:mc="http://schemas.openxmlformats.org/markup-compatibility/2006" xmlns:o="urn:schemas-microsoft-com:office:office" xmlns:r="http://schemas.openxmlformats.org/officeDocument/2006/relationships" xmlns:m="http://schemas.openxmlformats.org/officeDocument/2006/math" xmlns:v="urn:schemas-microsoft-com:vml" xmlns:wp14="http://schemas.microsoft.com/office/word/2010/wordprocessingDrawing" xmlns:wp="http://schemas.openxmlformats.org/drawingml/2006/wordprocessingDrawing" xmlns:w10="urn:schemas-microsoft-com:office:word" xmlns:w="http://schemas.openxmlformats.org/wordprocessingml/2006/main" xmlns:w14="http://schemas.microsoft.com/office/word/2010/wordml" xmlns:w15="http://schemas.microsoft.com/office/word/2012/wordml" xmlns:wpg="http://schemas.microsoft.com/office/word/2010/wordprocessingGroup" xmlns:wpi="http://schemas.microsoft.com/office/word/2010/wordprocessingInk" xmlns:wne="http://schemas.microsoft.com/office/word/2006/wordml" xmlns:wps="http://schemas.microsoft.com/office/word/2010/wordprocessingShape" mc:Ignorable="w14 w15 wp14">
   <w:body>
     <w:sdt>
       <w:sdtPr>
@@ -22,7 +22,7 @@
       <w:sdtContent>
         <w:p>
           <w:pPr>
-            <w:pStyle w:val="KeinLeerraum"/>
+            <w:pStyle w:val="NoSpacing"/>
           </w:pPr>
           <w:r>
             <w:rPr>
@@ -64,10 +64,11 @@
                             <w:calendar w:val="gregorian"/>
                           </w:date>
                         </w:sdtPr>
+                        <w:sdtEndPr/>
                         <w:sdtContent>
                           <w:p>
                             <w:pPr>
-                              <w:pStyle w:val="KeinLeerraum"/>
+                              <w:pStyle w:val="NoSpacing"/>
                               <w:jc w:val="right"/>
                               <w:rPr>
                                 <w:color w:val="FFFFFF" w:themeColor="background1"/>
@@ -208,7 +209,7 @@
                   <w:txbxContent>
                     <w:p>
                       <w:pPr>
-                        <w:pStyle w:val="KeinLeerraum"/>
+                        <w:pStyle w:val="NoSpacing"/>
                         <w:rPr>
                           <w:color w:val="5B9BD5" w:themeColor="accent1"/>
                           <w:sz w:val="26"/>
@@ -228,6 +229,7 @@
                           <w:dataBinding w:prefixMappings="xmlns:ns0='http://purl.org/dc/elements/1.1/' xmlns:ns1='http://schemas.openxmlformats.org/package/2006/metadata/core-properties' " w:xpath="/ns1:coreProperties[1]/ns0:creator[1]" w:storeItemID="{6C3C8BC8-F283-45AE-878A-BAB7291924A1}"/>
                           <w:text/>
                         </w:sdtPr>
+                        <w:sdtEndPr/>
                         <w:sdtContent>
                           <w:r>
                             <w:rPr>
@@ -243,7 +245,7 @@
                     </w:p>
                     <w:p>
                       <w:pPr>
-                        <w:pStyle w:val="KeinLeerraum"/>
+                        <w:pStyle w:val="NoSpacing"/>
                         <w:rPr>
                           <w:color w:val="595959" w:themeColor="text1" w:themeTint="A6"/>
                           <w:sz w:val="20"/>
@@ -278,7 +280,7 @@
                   <w:txbxContent>
                     <w:p>
                       <w:pPr>
-                        <w:pStyle w:val="KeinLeerraum"/>
+                        <w:pStyle w:val="NoSpacing"/>
                         <w:rPr>
                           <w:rFonts w:asciiTheme="majorHAnsi" w:eastAsiaTheme="majorEastAsia" w:hAnsiTheme="majorHAnsi" w:cstheme="majorBidi"/>
                           <w:color w:val="262626" w:themeColor="text1" w:themeTint="D9"/>
@@ -299,6 +301,7 @@
                           <w:dataBinding w:prefixMappings="xmlns:ns0='http://purl.org/dc/elements/1.1/' xmlns:ns1='http://schemas.openxmlformats.org/package/2006/metadata/core-properties' " w:xpath="/ns1:coreProperties[1]/ns0:title[1]" w:storeItemID="{6C3C8BC8-F283-45AE-878A-BAB7291924A1}"/>
                           <w:text/>
                         </w:sdtPr>
+                        <w:sdtEndPr/>
                         <w:sdtContent>
                           <w:r>
                             <w:rPr>
@@ -336,6 +339,7 @@
                           <w:dataBinding w:prefixMappings="xmlns:ns0='http://purl.org/dc/elements/1.1/' xmlns:ns1='http://schemas.openxmlformats.org/package/2006/metadata/core-properties' " w:xpath="/ns1:coreProperties[1]/ns0:subject[1]" w:storeItemID="{6C3C8BC8-F283-45AE-878A-BAB7291924A1}"/>
                           <w:text/>
                         </w:sdtPr>
+                        <w:sdtEndPr/>
                         <w:sdtContent>
                           <w:r>
                             <w:rPr>
@@ -398,7 +402,7 @@
       <w:sdtContent>
         <w:p>
           <w:pPr>
-            <w:pStyle w:val="Inhaltsverzeichnisberschrift"/>
+            <w:pStyle w:val="TOCHeading"/>
           </w:pPr>
           <w:r>
             <w:t>Inhalt</w:t>
@@ -406,7 +410,7 @@
         </w:p>
         <w:p>
           <w:pPr>
-            <w:pStyle w:val="Verzeichnis1"/>
+            <w:pStyle w:val="TOC1"/>
             <w:tabs>
               <w:tab w:val="right" w:leader="dot" w:pos="9062"/>
             </w:tabs>
@@ -494,7 +498,7 @@
         </w:p>
         <w:p>
           <w:pPr>
-            <w:pStyle w:val="Verzeichnis2"/>
+            <w:pStyle w:val="TOC2"/>
             <w:tabs>
               <w:tab w:val="right" w:leader="dot" w:pos="9062"/>
             </w:tabs>
@@ -564,7 +568,7 @@
         </w:p>
         <w:p>
           <w:pPr>
-            <w:pStyle w:val="Verzeichnis2"/>
+            <w:pStyle w:val="TOC2"/>
             <w:tabs>
               <w:tab w:val="right" w:leader="dot" w:pos="9062"/>
             </w:tabs>
@@ -634,7 +638,7 @@
         </w:p>
         <w:p>
           <w:pPr>
-            <w:pStyle w:val="Verzeichnis2"/>
+            <w:pStyle w:val="TOC2"/>
             <w:tabs>
               <w:tab w:val="right" w:leader="dot" w:pos="9062"/>
             </w:tabs>
@@ -704,7 +708,7 @@
         </w:p>
         <w:p>
           <w:pPr>
-            <w:pStyle w:val="Verzeichnis2"/>
+            <w:pStyle w:val="TOC2"/>
             <w:tabs>
               <w:tab w:val="right" w:leader="dot" w:pos="9062"/>
             </w:tabs>
@@ -774,7 +778,7 @@
         </w:p>
         <w:p>
           <w:pPr>
-            <w:pStyle w:val="Verzeichnis1"/>
+            <w:pStyle w:val="TOC1"/>
             <w:tabs>
               <w:tab w:val="right" w:leader="dot" w:pos="9062"/>
             </w:tabs>
@@ -844,7 +848,7 @@
         </w:p>
         <w:p>
           <w:pPr>
-            <w:pStyle w:val="Verzeichnis1"/>
+            <w:pStyle w:val="TOC1"/>
             <w:tabs>
               <w:tab w:val="right" w:leader="dot" w:pos="9062"/>
             </w:tabs>
@@ -915,7 +919,7 @@
         </w:p>
         <w:p>
           <w:pPr>
-            <w:pStyle w:val="Verzeichnis2"/>
+            <w:pStyle w:val="TOC2"/>
             <w:tabs>
               <w:tab w:val="right" w:leader="dot" w:pos="9062"/>
             </w:tabs>
@@ -985,7 +989,7 @@
         </w:p>
         <w:p>
           <w:pPr>
-            <w:pStyle w:val="Verzeichnis2"/>
+            <w:pStyle w:val="TOC2"/>
             <w:tabs>
               <w:tab w:val="right" w:leader="dot" w:pos="9062"/>
             </w:tabs>
@@ -1055,7 +1059,7 @@
         </w:p>
         <w:p>
           <w:pPr>
-            <w:pStyle w:val="Verzeichnis1"/>
+            <w:pStyle w:val="TOC1"/>
             <w:tabs>
               <w:tab w:val="right" w:leader="dot" w:pos="9062"/>
             </w:tabs>
@@ -1125,7 +1129,7 @@
         </w:p>
         <w:p>
           <w:pPr>
-            <w:pStyle w:val="Verzeichnis2"/>
+            <w:pStyle w:val="TOC2"/>
             <w:tabs>
               <w:tab w:val="right" w:leader="dot" w:pos="9062"/>
             </w:tabs>
@@ -1195,7 +1199,7 @@
         </w:p>
         <w:p>
           <w:pPr>
-            <w:pStyle w:val="Verzeichnis3"/>
+            <w:pStyle w:val="TOC3"/>
             <w:tabs>
               <w:tab w:val="right" w:leader="dot" w:pos="9062"/>
             </w:tabs>
@@ -1265,7 +1269,7 @@
         </w:p>
         <w:p>
           <w:pPr>
-            <w:pStyle w:val="Verzeichnis3"/>
+            <w:pStyle w:val="TOC3"/>
             <w:tabs>
               <w:tab w:val="right" w:leader="dot" w:pos="9062"/>
             </w:tabs>
@@ -1335,7 +1339,7 @@
         </w:p>
         <w:p>
           <w:pPr>
-            <w:pStyle w:val="Verzeichnis3"/>
+            <w:pStyle w:val="TOC3"/>
             <w:tabs>
               <w:tab w:val="right" w:leader="dot" w:pos="9062"/>
             </w:tabs>
@@ -1406,7 +1410,7 @@
         </w:p>
         <w:p>
           <w:pPr>
-            <w:pStyle w:val="Verzeichnis3"/>
+            <w:pStyle w:val="TOC3"/>
             <w:tabs>
               <w:tab w:val="right" w:leader="dot" w:pos="9062"/>
             </w:tabs>
@@ -1476,7 +1480,7 @@
         </w:p>
         <w:p>
           <w:pPr>
-            <w:pStyle w:val="Verzeichnis3"/>
+            <w:pStyle w:val="TOC3"/>
             <w:tabs>
               <w:tab w:val="right" w:leader="dot" w:pos="9062"/>
             </w:tabs>
@@ -1547,7 +1551,7 @@
         </w:p>
         <w:p>
           <w:pPr>
-            <w:pStyle w:val="Verzeichnis1"/>
+            <w:pStyle w:val="TOC1"/>
             <w:tabs>
               <w:tab w:val="right" w:leader="dot" w:pos="9062"/>
             </w:tabs>
@@ -1618,7 +1622,7 @@
         </w:p>
         <w:p>
           <w:pPr>
-            <w:pStyle w:val="Verzeichnis1"/>
+            <w:pStyle w:val="TOC1"/>
             <w:tabs>
               <w:tab w:val="right" w:leader="dot" w:pos="9062"/>
             </w:tabs>
@@ -1689,7 +1693,7 @@
         </w:p>
         <w:p>
           <w:pPr>
-            <w:pStyle w:val="Verzeichnis1"/>
+            <w:pStyle w:val="TOC1"/>
             <w:tabs>
               <w:tab w:val="right" w:leader="dot" w:pos="9062"/>
             </w:tabs>
@@ -1760,7 +1764,7 @@
         </w:p>
         <w:p>
           <w:pPr>
-            <w:pStyle w:val="Verzeichnis2"/>
+            <w:pStyle w:val="TOC2"/>
             <w:tabs>
               <w:tab w:val="right" w:leader="dot" w:pos="9062"/>
             </w:tabs>
@@ -1831,7 +1835,7 @@
         </w:p>
         <w:p>
           <w:pPr>
-            <w:pStyle w:val="Verzeichnis2"/>
+            <w:pStyle w:val="TOC2"/>
             <w:tabs>
               <w:tab w:val="right" w:leader="dot" w:pos="9062"/>
             </w:tabs>
@@ -1902,7 +1906,7 @@
         </w:p>
         <w:p>
           <w:pPr>
-            <w:pStyle w:val="Verzeichnis2"/>
+            <w:pStyle w:val="TOC2"/>
             <w:tabs>
               <w:tab w:val="right" w:leader="dot" w:pos="9062"/>
             </w:tabs>
@@ -1973,7 +1977,7 @@
         </w:p>
         <w:p>
           <w:pPr>
-            <w:pStyle w:val="Verzeichnis1"/>
+            <w:pStyle w:val="TOC1"/>
             <w:tabs>
               <w:tab w:val="right" w:leader="dot" w:pos="9062"/>
             </w:tabs>
@@ -2058,7 +2062,7 @@
     </w:sdt>
     <w:p>
       <w:pPr>
-        <w:pStyle w:val="Inhaltsverzeichnisberschrift"/>
+        <w:pStyle w:val="TOCHeading"/>
       </w:pPr>
     </w:p>
     <w:p>
@@ -2076,7 +2080,7 @@
     </w:p>
     <w:p>
       <w:pPr>
-        <w:pStyle w:val="berschrift1"/>
+        <w:pStyle w:val="Heading1"/>
       </w:pPr>
       <w:bookmarkStart w:id="0" w:name="_Toc409123745"/>
       <w:r>
@@ -2088,7 +2092,7 @@
     <w:p/>
     <w:p>
       <w:pPr>
-        <w:pStyle w:val="berschrift2"/>
+        <w:pStyle w:val="Heading2"/>
       </w:pPr>
       <w:bookmarkStart w:id="1" w:name="_Toc409123746"/>
       <w:r>
@@ -2098,7 +2102,7 @@
     </w:p>
     <w:p>
       <w:pPr>
-        <w:pStyle w:val="StandardWeb"/>
+        <w:pStyle w:val="NormalWeb"/>
       </w:pPr>
       <w:r>
         <w:t>Es soll ein Load Balancer mit mindestens 2 unterschiedlichen Load-Balancing Methoden (jeweils 7 Punkte) implementiert werden (ähnlich dem PI Beispiel [1]; Lösung zum Teil veraltet [2]). Eine Kombination von mehreren Methoden ist möglich. Die Berechnung bzw. das Service ist frei wählbar!</w:t>
@@ -2179,7 +2183,7 @@
     </w:p>
     <w:p>
       <w:pPr>
-        <w:pStyle w:val="StandardWeb"/>
+        <w:pStyle w:val="NormalWeb"/>
       </w:pPr>
       <w:r>
         <w:t>Um die Komplexität zu steigern, soll zusätzlich eine "Session Persistence" (2 Punkte) implementiert werden.</w:t>
@@ -2187,7 +2191,7 @@
     </w:p>
     <w:p>
       <w:pPr>
-        <w:pStyle w:val="berschrift2"/>
+        <w:pStyle w:val="Heading2"/>
       </w:pPr>
       <w:bookmarkStart w:id="2" w:name="_Toc409123747"/>
       <w:r>
@@ -2197,7 +2201,7 @@
     </w:p>
     <w:p>
       <w:pPr>
-        <w:pStyle w:val="StandardWeb"/>
+        <w:pStyle w:val="NormalWeb"/>
       </w:pPr>
       <w:r>
         <w:t>Es sollen die einzelnen Server-Instanzen in folgenden Punkten belastet werden können:</w:t>
@@ -2241,7 +2245,7 @@
     </w:p>
     <w:p>
       <w:pPr>
-        <w:pStyle w:val="StandardWeb"/>
+        <w:pStyle w:val="NormalWeb"/>
       </w:pPr>
       <w:r>
         <w:t>Bedenken Sie dabei, dass die einzelnen Load Balancing Methoden unterschiedlich auf diese Auslastung reagieren werden. Dokumentieren Sie dabei aufkommenden Probleme ausführlich.</w:t>
@@ -2249,7 +2253,7 @@
     </w:p>
     <w:p>
       <w:pPr>
-        <w:pStyle w:val="berschrift2"/>
+        <w:pStyle w:val="Heading2"/>
       </w:pPr>
       <w:bookmarkStart w:id="3" w:name="_Toc409123748"/>
       <w:r>
@@ -2259,7 +2263,7 @@
     </w:p>
     <w:p>
       <w:pPr>
-        <w:pStyle w:val="StandardWeb"/>
+        <w:pStyle w:val="NormalWeb"/>
         <w:spacing w:after="240" w:afterAutospacing="0"/>
       </w:pPr>
       <w:r>
@@ -2268,7 +2272,7 @@
     </w:p>
     <w:p>
       <w:pPr>
-        <w:pStyle w:val="berschrift2"/>
+        <w:pStyle w:val="Heading2"/>
       </w:pPr>
       <w:bookmarkStart w:id="4" w:name="_Toc409123749"/>
       <w:r>
@@ -2278,7 +2282,7 @@
     </w:p>
     <w:p>
       <w:pPr>
-        <w:pStyle w:val="StandardWeb"/>
+        <w:pStyle w:val="NormalWeb"/>
       </w:pPr>
       <w:r>
         <w:t>Gruppenarbeit: 2 Personen</w:t>
@@ -2300,7 +2304,7 @@
     </w:p>
     <w:p>
       <w:pPr>
-        <w:pStyle w:val="StandardWeb"/>
+        <w:pStyle w:val="NormalWeb"/>
         <w:shd w:val="clear" w:color="auto" w:fill="FFFFFF"/>
         <w:spacing w:before="0" w:beforeAutospacing="0" w:after="240" w:afterAutospacing="0" w:line="294" w:lineRule="atLeast"/>
         <w:rPr>
@@ -2313,15 +2317,15 @@
     </w:p>
     <w:p>
       <w:pPr>
-        <w:pStyle w:val="berschrift1"/>
-      </w:pPr>
-      <w:bookmarkStart w:id="5" w:name="_Toc408557584"/>
-      <w:bookmarkStart w:id="6" w:name="_Toc409123750"/>
+        <w:pStyle w:val="Heading1"/>
+      </w:pPr>
+      <w:bookmarkStart w:id="5" w:name="_Toc409123750"/>
+      <w:bookmarkStart w:id="6" w:name="_Toc408557584"/>
       <w:r>
         <w:lastRenderedPageBreak/>
         <w:t>Description of the application</w:t>
       </w:r>
-      <w:bookmarkEnd w:id="6"/>
+      <w:bookmarkEnd w:id="5"/>
     </w:p>
     <w:p/>
     <w:p>
@@ -2411,19 +2415,19 @@
     </w:p>
     <w:p>
       <w:pPr>
-        <w:pStyle w:val="berschrift1"/>
+        <w:pStyle w:val="Heading1"/>
       </w:pPr>
       <w:bookmarkStart w:id="7" w:name="_Toc409123751"/>
       <w:r>
         <w:lastRenderedPageBreak/>
         <w:t>Design consideration</w:t>
       </w:r>
-      <w:bookmarkEnd w:id="5"/>
+      <w:bookmarkEnd w:id="6"/>
       <w:bookmarkEnd w:id="7"/>
     </w:p>
     <w:p>
       <w:pPr>
-        <w:pStyle w:val="berschrift2"/>
+        <w:pStyle w:val="Heading2"/>
       </w:pPr>
       <w:bookmarkStart w:id="8" w:name="_Toc409123752"/>
       <w:r>
@@ -2530,7 +2534,7 @@
     </w:p>
     <w:p>
       <w:pPr>
-        <w:pStyle w:val="berschrift2"/>
+        <w:pStyle w:val="Heading2"/>
       </w:pPr>
       <w:bookmarkStart w:id="9" w:name="_Toc409123753"/>
       <w:r>
@@ -2671,19 +2675,19 @@
     </w:p>
     <w:p>
       <w:pPr>
-        <w:pStyle w:val="berschrift1"/>
-      </w:pPr>
-      <w:bookmarkStart w:id="10" w:name="_Toc408557586"/>
-      <w:bookmarkStart w:id="11" w:name="_Toc409123754"/>
+        <w:pStyle w:val="Heading1"/>
+      </w:pPr>
+      <w:bookmarkStart w:id="10" w:name="_Toc409123754"/>
+      <w:bookmarkStart w:id="11" w:name="_Toc408557586"/>
       <w:r>
         <w:lastRenderedPageBreak/>
         <w:t>Technology Description</w:t>
       </w:r>
-      <w:bookmarkEnd w:id="11"/>
-    </w:p>
-    <w:p>
-      <w:pPr>
-        <w:pStyle w:val="berschrift2"/>
+      <w:bookmarkEnd w:id="10"/>
+    </w:p>
+    <w:p>
+      <w:pPr>
+        <w:pStyle w:val="Heading2"/>
       </w:pPr>
       <w:bookmarkStart w:id="12" w:name="_Toc409123755"/>
       <w:r>
@@ -2707,7 +2711,7 @@
     </w:p>
     <w:p>
       <w:pPr>
-        <w:pStyle w:val="berschrift3"/>
+        <w:pStyle w:val="Heading3"/>
       </w:pPr>
       <w:bookmarkStart w:id="13" w:name="_Toc409123756"/>
       <w:r>
@@ -2737,7 +2741,7 @@
     </w:p>
     <w:p>
       <w:pPr>
-        <w:pStyle w:val="berschrift3"/>
+        <w:pStyle w:val="Heading3"/>
       </w:pPr>
       <w:bookmarkStart w:id="14" w:name="_Toc409123757"/>
       <w:r>
@@ -2773,7 +2777,7 @@
     </w:p>
     <w:p>
       <w:pPr>
-        <w:pStyle w:val="berschrift3"/>
+        <w:pStyle w:val="Heading3"/>
         <w:rPr>
           <w:lang w:val="en-GB"/>
         </w:rPr>
@@ -2815,7 +2819,7 @@
     </w:p>
     <w:p>
       <w:pPr>
-        <w:pStyle w:val="berschrift3"/>
+        <w:pStyle w:val="Heading3"/>
       </w:pPr>
       <w:bookmarkStart w:id="16" w:name="_Toc409123759"/>
       <w:r>
@@ -2845,7 +2849,7 @@
     </w:p>
     <w:p>
       <w:pPr>
-        <w:pStyle w:val="berschrift3"/>
+        <w:pStyle w:val="Heading3"/>
         <w:rPr>
           <w:lang w:val="en-GB"/>
         </w:rPr>
@@ -2872,7 +2876,7 @@
     </w:p>
     <w:p>
       <w:pPr>
-        <w:pStyle w:val="berschrift2"/>
+        <w:pStyle w:val="Heading2"/>
         <w:rPr>
           <w:sz w:val="32"/>
           <w:szCs w:val="32"/>
@@ -2884,11 +2888,11 @@
     </w:p>
     <w:p>
       <w:pPr>
-        <w:pStyle w:val="berschrift1"/>
+        <w:pStyle w:val="Heading1"/>
       </w:pPr>
       <w:bookmarkStart w:id="18" w:name="_Toc408557587"/>
       <w:bookmarkStart w:id="19" w:name="_Toc409123761"/>
-      <w:bookmarkEnd w:id="10"/>
+      <w:bookmarkEnd w:id="11"/>
       <w:r>
         <w:lastRenderedPageBreak/>
         <w:t>UML-Diagram</w:t>
@@ -2962,7 +2966,7 @@
     </w:p>
     <w:p>
       <w:pPr>
-        <w:pStyle w:val="berschrift1"/>
+        <w:pStyle w:val="Heading1"/>
       </w:pPr>
       <w:bookmarkStart w:id="20" w:name="_Toc408557588"/>
       <w:bookmarkStart w:id="21" w:name="_Toc409123762"/>
@@ -2978,31 +2982,287 @@
     </w:p>
     <w:p/>
     <w:p>
+      <w:r>
+        <w:t>Vorab:</w:t>
+      </w:r>
+    </w:p>
+    <w:p>
+      <w:r>
+        <w:t>Die Namen simulieren in diesem Fall die Adressen der jeweiligen Server</w:t>
+      </w:r>
+      <w:r>
+        <w:t xml:space="preserve"> und der Integer-Wert simuliert die Anzahl der mit dem Server verbundenen Clients.</w:t>
+      </w:r>
+    </w:p>
+    <w:p>
       <w:pPr>
         <w:rPr>
-          <w:rFonts w:asciiTheme="majorHAnsi" w:eastAsiaTheme="majorEastAsia" w:hAnsiTheme="majorHAnsi" w:cstheme="majorBidi"/>
-          <w:color w:val="2E74B5" w:themeColor="accent1" w:themeShade="BF"/>
-          <w:sz w:val="26"/>
-          <w:szCs w:val="26"/>
+          <w:u w:val="single"/>
         </w:rPr>
       </w:pPr>
       <w:bookmarkStart w:id="22" w:name="_Toc408557589"/>
       <w:r>
-        <w:t>Noch keine vorhanden ...</w:t>
-      </w:r>
+        <w:rPr>
+          <w:noProof/>
+          <w:u w:val="single"/>
+          <w:lang w:eastAsia="de-AT"/>
+        </w:rPr>
+        <w:drawing>
+          <wp:anchor distT="0" distB="0" distL="114300" distR="114300" simplePos="0" relativeHeight="251661312" behindDoc="0" locked="0" layoutInCell="1" allowOverlap="1" wp14:anchorId="1A13DE16" wp14:editId="073BA0E7">
+            <wp:simplePos x="0" y="0"/>
+            <wp:positionH relativeFrom="column">
+              <wp:posOffset>635</wp:posOffset>
+            </wp:positionH>
+            <wp:positionV relativeFrom="paragraph">
+              <wp:posOffset>319463</wp:posOffset>
+            </wp:positionV>
+            <wp:extent cx="5755640" cy="2192655"/>
+            <wp:effectExtent l="0" t="0" r="0" b="0"/>
+            <wp:wrapTopAndBottom/>
+            <wp:docPr id="5" name="Picture 5" descr="C:\Users\Chris\Desktop\with0.PNG"/>
+            <wp:cNvGraphicFramePr>
+              <a:graphicFrameLocks xmlns:a="http://schemas.openxmlformats.org/drawingml/2006/main" noChangeAspect="1"/>
+            </wp:cNvGraphicFramePr>
+            <a:graphic xmlns:a="http://schemas.openxmlformats.org/drawingml/2006/main">
+              <a:graphicData uri="http://schemas.openxmlformats.org/drawingml/2006/picture">
+                <pic:pic xmlns:pic="http://schemas.openxmlformats.org/drawingml/2006/picture">
+                  <pic:nvPicPr>
+                    <pic:cNvPr id="0" name="Picture 39" descr="C:\Users\Chris\Desktop\with0.PNG"/>
+                    <pic:cNvPicPr>
+                      <a:picLocks noChangeAspect="1" noChangeArrowheads="1"/>
+                    </pic:cNvPicPr>
+                  </pic:nvPicPr>
+                  <pic:blipFill>
+                    <a:blip r:embed="rId13">
+                      <a:extLst>
+                        <a:ext uri="{28A0092B-C50C-407E-A947-70E740481C1C}">
+                          <a14:useLocalDpi xmlns:a14="http://schemas.microsoft.com/office/drawing/2010/main" val="0"/>
+                        </a:ext>
+                      </a:extLst>
+                    </a:blip>
+                    <a:srcRect/>
+                    <a:stretch>
+                      <a:fillRect/>
+                    </a:stretch>
+                  </pic:blipFill>
+                  <pic:spPr bwMode="auto">
+                    <a:xfrm>
+                      <a:off x="0" y="0"/>
+                      <a:ext cx="5755640" cy="2192655"/>
+                    </a:xfrm>
+                    <a:prstGeom prst="rect">
+                      <a:avLst/>
+                    </a:prstGeom>
+                    <a:noFill/>
+                    <a:ln>
+                      <a:noFill/>
+                    </a:ln>
+                  </pic:spPr>
+                </pic:pic>
+              </a:graphicData>
+            </a:graphic>
+            <wp14:sizeRelH relativeFrom="page">
+              <wp14:pctWidth>0</wp14:pctWidth>
+            </wp14:sizeRelH>
+            <wp14:sizeRelV relativeFrom="page">
+              <wp14:pctHeight>0</wp14:pctHeight>
+            </wp14:sizeRelV>
+          </wp:anchor>
+        </w:drawing>
+      </w:r>
+      <w:r>
+        <w:rPr>
+          <w:u w:val="single"/>
+        </w:rPr>
+        <w:t>TestLCBehavior:</w:t>
+      </w:r>
+    </w:p>
+    <w:p/>
+    <w:p>
+      <w:r>
+        <w:t>In diesem Testcase wird ein „Server“ mit dem Namen „Samuel“ erstellt und da dieser keine verbundenen Clients besitzt, wird er den nächsten Client übernehmen.</w:t>
+      </w:r>
+    </w:p>
+    <w:p>
       <w:r>
         <w:br w:type="page"/>
       </w:r>
-    </w:p>
-    <w:p>
-      <w:pPr>
-        <w:pStyle w:val="berschrift1"/>
+      <w:r>
+        <w:rPr>
+          <w:noProof/>
+          <w:lang w:eastAsia="de-AT"/>
+        </w:rPr>
+        <w:lastRenderedPageBreak/>
+        <w:drawing>
+          <wp:anchor distT="0" distB="0" distL="114300" distR="114300" simplePos="0" relativeHeight="251668480" behindDoc="0" locked="0" layoutInCell="1" allowOverlap="1" wp14:anchorId="41A7827E" wp14:editId="5245EAE6">
+            <wp:simplePos x="0" y="0"/>
+            <wp:positionH relativeFrom="column">
+              <wp:posOffset>0</wp:posOffset>
+            </wp:positionH>
+            <wp:positionV relativeFrom="paragraph">
+              <wp:posOffset>0</wp:posOffset>
+            </wp:positionV>
+            <wp:extent cx="5756910" cy="2007870"/>
+            <wp:effectExtent l="0" t="0" r="0" b="0"/>
+            <wp:wrapTopAndBottom/>
+            <wp:docPr id="6" name="Picture 6" descr="C:\Users\Chris\Desktop\without0.PNG"/>
+            <wp:cNvGraphicFramePr>
+              <a:graphicFrameLocks xmlns:a="http://schemas.openxmlformats.org/drawingml/2006/main" noChangeAspect="1"/>
+            </wp:cNvGraphicFramePr>
+            <a:graphic xmlns:a="http://schemas.openxmlformats.org/drawingml/2006/main">
+              <a:graphicData uri="http://schemas.openxmlformats.org/drawingml/2006/picture">
+                <pic:pic xmlns:pic="http://schemas.openxmlformats.org/drawingml/2006/picture">
+                  <pic:nvPicPr>
+                    <pic:cNvPr id="0" name="Picture 40" descr="C:\Users\Chris\Desktop\without0.PNG"/>
+                    <pic:cNvPicPr>
+                      <a:picLocks noChangeAspect="1" noChangeArrowheads="1"/>
+                    </pic:cNvPicPr>
+                  </pic:nvPicPr>
+                  <pic:blipFill>
+                    <a:blip r:embed="rId14">
+                      <a:extLst>
+                        <a:ext uri="{28A0092B-C50C-407E-A947-70E740481C1C}">
+                          <a14:useLocalDpi xmlns:a14="http://schemas.microsoft.com/office/drawing/2010/main" val="0"/>
+                        </a:ext>
+                      </a:extLst>
+                    </a:blip>
+                    <a:srcRect/>
+                    <a:stretch>
+                      <a:fillRect/>
+                    </a:stretch>
+                  </pic:blipFill>
+                  <pic:spPr bwMode="auto">
+                    <a:xfrm>
+                      <a:off x="0" y="0"/>
+                      <a:ext cx="5756910" cy="2007870"/>
+                    </a:xfrm>
+                    <a:prstGeom prst="rect">
+                      <a:avLst/>
+                    </a:prstGeom>
+                    <a:noFill/>
+                    <a:ln>
+                      <a:noFill/>
+                    </a:ln>
+                  </pic:spPr>
+                </pic:pic>
+              </a:graphicData>
+            </a:graphic>
+            <wp14:sizeRelH relativeFrom="page">
+              <wp14:pctWidth>0</wp14:pctWidth>
+            </wp14:sizeRelH>
+            <wp14:sizeRelV relativeFrom="page">
+              <wp14:pctHeight>0</wp14:pctHeight>
+            </wp14:sizeRelV>
+          </wp:anchor>
+        </w:drawing>
+      </w:r>
+      <w:r>
+        <w:t>In diesem Testcase wi</w:t>
+      </w:r>
+      <w:r>
+        <w:t xml:space="preserve">rd der Server mit dem Namen „Bernhard“ gewählt, da dieser die wenigsten </w:t>
+      </w:r>
+      <w:r>
+        <w:rPr>
+          <w:noProof/>
+          <w:lang w:eastAsia="de-AT"/>
+        </w:rPr>
+        <w:drawing>
+          <wp:anchor distT="0" distB="0" distL="114300" distR="114300" simplePos="0" relativeHeight="251676672" behindDoc="0" locked="0" layoutInCell="1" allowOverlap="1" wp14:anchorId="0E33E2AD" wp14:editId="778BB11B">
+            <wp:simplePos x="0" y="0"/>
+            <wp:positionH relativeFrom="column">
+              <wp:posOffset>-898871</wp:posOffset>
+            </wp:positionH>
+            <wp:positionV relativeFrom="paragraph">
+              <wp:posOffset>2535959</wp:posOffset>
+            </wp:positionV>
+            <wp:extent cx="7449176" cy="1212446"/>
+            <wp:effectExtent l="0" t="0" r="0" b="0"/>
+            <wp:wrapTopAndBottom/>
+            <wp:docPr id="8" name="Picture 8" descr="C:\Users\Chris\Desktop\testcases.PNG"/>
+            <wp:cNvGraphicFramePr>
+              <a:graphicFrameLocks xmlns:a="http://schemas.openxmlformats.org/drawingml/2006/main" noChangeAspect="1"/>
+            </wp:cNvGraphicFramePr>
+            <a:graphic xmlns:a="http://schemas.openxmlformats.org/drawingml/2006/main">
+              <a:graphicData uri="http://schemas.openxmlformats.org/drawingml/2006/picture">
+                <pic:pic xmlns:pic="http://schemas.openxmlformats.org/drawingml/2006/picture">
+                  <pic:nvPicPr>
+                    <pic:cNvPr id="0" name="Picture 41" descr="C:\Users\Chris\Desktop\testcases.PNG"/>
+                    <pic:cNvPicPr>
+                      <a:picLocks noChangeAspect="1" noChangeArrowheads="1"/>
+                    </pic:cNvPicPr>
+                  </pic:nvPicPr>
+                  <pic:blipFill>
+                    <a:blip r:embed="rId15" cstate="print">
+                      <a:extLst>
+                        <a:ext uri="{28A0092B-C50C-407E-A947-70E740481C1C}">
+                          <a14:useLocalDpi xmlns:a14="http://schemas.microsoft.com/office/drawing/2010/main" val="0"/>
+                        </a:ext>
+                      </a:extLst>
+                    </a:blip>
+                    <a:srcRect/>
+                    <a:stretch>
+                      <a:fillRect/>
+                    </a:stretch>
+                  </pic:blipFill>
+                  <pic:spPr bwMode="auto">
+                    <a:xfrm>
+                      <a:off x="0" y="0"/>
+                      <a:ext cx="7449176" cy="1212446"/>
+                    </a:xfrm>
+                    <a:prstGeom prst="rect">
+                      <a:avLst/>
+                    </a:prstGeom>
+                    <a:noFill/>
+                    <a:ln>
+                      <a:noFill/>
+                    </a:ln>
+                  </pic:spPr>
+                </pic:pic>
+              </a:graphicData>
+            </a:graphic>
+            <wp14:sizeRelH relativeFrom="page">
+              <wp14:pctWidth>0</wp14:pctWidth>
+            </wp14:sizeRelH>
+            <wp14:sizeRelV relativeFrom="page">
+              <wp14:pctHeight>0</wp14:pctHeight>
+            </wp14:sizeRelV>
+          </wp:anchor>
+        </w:drawing>
+      </w:r>
+      <w:r>
+        <w:t>Clients hat. Der nächste Client wird also Bernhard zugewiesen werden.</w:t>
+      </w:r>
+    </w:p>
+    <w:p>
+      <w:pPr>
+        <w:rPr>
+          <w:u w:val="single"/>
+        </w:rPr>
+      </w:pPr>
+    </w:p>
+    <w:p>
+      <w:r>
+        <w:t>Wie wir am Output der Testcases erkennen können gibt uns die Methode testUseBalanceWith0 Samuel und die Methode testUseBalanceWithout0 Bernhard zurück. HUGE SUCCESS!</w:t>
+      </w:r>
+      <w:bookmarkStart w:id="23" w:name="_GoBack"/>
+      <w:bookmarkEnd w:id="23"/>
+      <w:r>
+        <w:rPr>
+          <w:u w:val="single"/>
+        </w:rPr>
+        <w:br w:type="page"/>
+      </w:r>
+    </w:p>
+    <w:p>
+      <w:pPr>
+        <w:pStyle w:val="Heading1"/>
         <w:rPr>
           <w:lang w:val="en-US"/>
         </w:rPr>
       </w:pPr>
-      <w:bookmarkStart w:id="23" w:name="_Toc408557590"/>
-      <w:bookmarkStart w:id="24" w:name="_Toc409123763"/>
+      <w:bookmarkStart w:id="24" w:name="_Toc408557590"/>
+      <w:bookmarkStart w:id="25" w:name="_Toc409123763"/>
       <w:bookmarkEnd w:id="22"/>
       <w:r>
         <w:rPr>
@@ -3011,24 +3271,24 @@
         <w:lastRenderedPageBreak/>
         <w:t>Apportionment of work with effort estimation</w:t>
       </w:r>
-      <w:bookmarkEnd w:id="23"/>
       <w:bookmarkEnd w:id="24"/>
-    </w:p>
-    <w:p>
-      <w:pPr>
-        <w:pStyle w:val="berschrift2"/>
+      <w:bookmarkEnd w:id="25"/>
+    </w:p>
+    <w:p>
+      <w:pPr>
+        <w:pStyle w:val="Heading2"/>
         <w:rPr>
           <w:lang w:val="en-US"/>
         </w:rPr>
       </w:pPr>
-      <w:bookmarkStart w:id="25" w:name="_Toc409123764"/>
+      <w:bookmarkStart w:id="26" w:name="_Toc409123764"/>
       <w:r>
         <w:rPr>
           <w:lang w:val="en-US"/>
         </w:rPr>
         <w:t>Christian Janeczek</w:t>
       </w:r>
-      <w:bookmarkEnd w:id="25"/>
+      <w:bookmarkEnd w:id="26"/>
     </w:p>
     <w:p>
       <w:pPr>
@@ -3060,28 +3320,28 @@
             <v:path o:extrusionok="f" gradientshapeok="t" o:connecttype="rect"/>
             <o:lock v:ext="edit" aspectratio="t"/>
           </v:shapetype>
-          <v:shape id="_x0000_i1025" type="#_x0000_t75" style="width:494.4pt;height:210.6pt" o:ole="">
-            <v:imagedata r:id="rId13" o:title=""/>
+          <v:shape id="_x0000_i1025" type="#_x0000_t75" style="width:494.2pt;height:210.55pt" o:ole="">
+            <v:imagedata r:id="rId16" o:title=""/>
           </v:shape>
-          <o:OLEObject Type="Embed" ProgID="Excel.Sheet.8" ShapeID="_x0000_i1025" DrawAspect="Content" ObjectID="_1482865620" r:id="rId14"/>
+          <o:OLEObject Type="Embed" ProgID="Excel.Sheet.8" ShapeID="_x0000_i1025" DrawAspect="Content" ObjectID="_1482904275" r:id="rId17"/>
         </w:object>
       </w:r>
     </w:p>
     <w:p>
       <w:pPr>
-        <w:pStyle w:val="berschrift2"/>
+        <w:pStyle w:val="Heading2"/>
         <w:rPr>
           <w:lang w:val="en-US"/>
         </w:rPr>
       </w:pPr>
-      <w:bookmarkStart w:id="26" w:name="_Toc409123765"/>
+      <w:bookmarkStart w:id="27" w:name="_Toc409123765"/>
       <w:r>
         <w:rPr>
           <w:lang w:val="en-US"/>
         </w:rPr>
         <w:t>Wolfgang Mair</w:t>
       </w:r>
-      <w:bookmarkEnd w:id="26"/>
+      <w:bookmarkEnd w:id="27"/>
     </w:p>
     <w:p>
       <w:pPr>
@@ -3094,28 +3354,28 @@
           <w:lang w:val="en-US"/>
         </w:rPr>
         <w:object w:dxaOrig="10816" w:dyaOrig="4776">
-          <v:shape id="_x0000_i1026" type="#_x0000_t75" style="width:501pt;height:220.8pt" o:ole="">
-            <v:imagedata r:id="rId15" o:title=""/>
+          <v:shape id="_x0000_i1026" type="#_x0000_t75" style="width:500.75pt;height:220.9pt" o:ole="">
+            <v:imagedata r:id="rId18" o:title=""/>
           </v:shape>
-          <o:OLEObject Type="Embed" ProgID="Excel.Sheet.8" ShapeID="_x0000_i1026" DrawAspect="Content" ObjectID="_1482865621" r:id="rId16"/>
+          <o:OLEObject Type="Embed" ProgID="Excel.Sheet.8" ShapeID="_x0000_i1026" DrawAspect="Content" ObjectID="_1482904276" r:id="rId19"/>
         </w:object>
       </w:r>
     </w:p>
     <w:p>
       <w:pPr>
-        <w:pStyle w:val="berschrift2"/>
+        <w:pStyle w:val="Heading2"/>
         <w:rPr>
           <w:lang w:val="en-US"/>
         </w:rPr>
       </w:pPr>
-      <w:bookmarkStart w:id="27" w:name="_Toc409123766"/>
+      <w:bookmarkStart w:id="28" w:name="_Toc409123766"/>
       <w:r>
         <w:rPr>
           <w:lang w:val="en-US"/>
         </w:rPr>
         <w:t>Summe</w:t>
       </w:r>
-      <w:bookmarkEnd w:id="27"/>
+      <w:bookmarkEnd w:id="28"/>
     </w:p>
     <w:p>
       <w:pPr>
@@ -3128,10 +3388,10 @@
           <w:lang w:val="en-US"/>
         </w:rPr>
         <w:object w:dxaOrig="5505" w:dyaOrig="1995">
-          <v:shape id="_x0000_i1027" type="#_x0000_t75" style="width:255pt;height:92.4pt" o:ole="">
-            <v:imagedata r:id="rId17" o:title=""/>
+          <v:shape id="_x0000_i1027" type="#_x0000_t75" style="width:254.75pt;height:92.2pt" o:ole="">
+            <v:imagedata r:id="rId20" o:title=""/>
           </v:shape>
-          <o:OLEObject Type="Embed" ProgID="Excel.Sheet.8" ShapeID="_x0000_i1027" DrawAspect="Content" ObjectID="_1482865622" r:id="rId18"/>
+          <o:OLEObject Type="Embed" ProgID="Excel.Sheet.8" ShapeID="_x0000_i1027" DrawAspect="Content" ObjectID="_1482904277" r:id="rId21"/>
         </w:object>
       </w:r>
     </w:p>
@@ -3147,24 +3407,21 @@
     </w:p>
     <w:p>
       <w:pPr>
-        <w:pStyle w:val="berschrift1"/>
-      </w:pPr>
-      <w:bookmarkStart w:id="28" w:name="_Toc409123767"/>
+        <w:pStyle w:val="Heading1"/>
+      </w:pPr>
+      <w:bookmarkStart w:id="29" w:name="_Toc409123767"/>
       <w:r>
         <w:lastRenderedPageBreak/>
         <w:t>Sources</w:t>
       </w:r>
-      <w:bookmarkEnd w:id="28"/>
-    </w:p>
-    <w:p>
-      <w:bookmarkStart w:id="29" w:name="_GoBack"/>
       <w:bookmarkEnd w:id="29"/>
     </w:p>
+    <w:p/>
     <w:p>
       <w:r>
         <w:t>[1] "Praktische Arbeit 2 zur Vorlesung 'Verteilte Systeme' ETH Zürich, SS 2002", Prof.Dr.B.Plattner, übernommen von Prof.Dr.F.Mattern (</w:t>
       </w:r>
-      <w:hyperlink r:id="rId19" w:history="1">
+      <w:hyperlink r:id="rId22" w:history="1">
         <w:r>
           <w:rPr>
             <w:rStyle w:val="Hyperlink"/>
@@ -3179,7 +3436,7 @@
         <w:br/>
         <w:t xml:space="preserve">[2] </w:t>
       </w:r>
-      <w:hyperlink r:id="rId20" w:history="1">
+      <w:hyperlink r:id="rId23" w:history="1">
         <w:r>
           <w:rPr>
             <w:rStyle w:val="Hyperlink"/>
@@ -3189,8 +3446,8 @@
       </w:hyperlink>
     </w:p>
     <w:sectPr>
-      <w:headerReference w:type="default" r:id="rId21"/>
-      <w:footerReference w:type="default" r:id="rId22"/>
+      <w:headerReference w:type="default" r:id="rId24"/>
+      <w:footerReference w:type="default" r:id="rId25"/>
       <w:pgSz w:w="11906" w:h="16838"/>
       <w:pgMar w:top="1417" w:right="1417" w:bottom="1134" w:left="1417" w:header="708" w:footer="708" w:gutter="0"/>
       <w:pgNumType w:start="0"/>
@@ -3203,8 +3460,8 @@
 </file>
 
 <file path=word/endnotes.xml><?xml version="1.0" encoding="utf-8"?>
-<w:endnotes xmlns:ve="http://schemas.openxmlformats.org/markup-compatibility/2006" xmlns:o="urn:schemas-microsoft-com:office:office" xmlns:r="http://schemas.openxmlformats.org/officeDocument/2006/relationships" xmlns:m="http://schemas.openxmlformats.org/officeDocument/2006/math" xmlns:v="urn:schemas-microsoft-com:vml" xmlns:wp="http://schemas.openxmlformats.org/drawingml/2006/wordprocessingDrawing" xmlns:w10="urn:schemas-microsoft-com:office:word" xmlns:w="http://schemas.openxmlformats.org/wordprocessingml/2006/main" xmlns:wne="http://schemas.microsoft.com/office/word/2006/wordml">
-  <w:endnote w:type="separator" w:id="0">
+<w:endnotes xmlns:wpc="http://schemas.microsoft.com/office/word/2010/wordprocessingCanvas" xmlns:mc="http://schemas.openxmlformats.org/markup-compatibility/2006" xmlns:o="urn:schemas-microsoft-com:office:office" xmlns:r="http://schemas.openxmlformats.org/officeDocument/2006/relationships" xmlns:m="http://schemas.openxmlformats.org/officeDocument/2006/math" xmlns:v="urn:schemas-microsoft-com:vml" xmlns:wp14="http://schemas.microsoft.com/office/word/2010/wordprocessingDrawing" xmlns:wp="http://schemas.openxmlformats.org/drawingml/2006/wordprocessingDrawing" xmlns:w10="urn:schemas-microsoft-com:office:word" xmlns:w="http://schemas.openxmlformats.org/wordprocessingml/2006/main" xmlns:w14="http://schemas.microsoft.com/office/word/2010/wordml" xmlns:w15="http://schemas.microsoft.com/office/word/2012/wordml" xmlns:wpg="http://schemas.microsoft.com/office/word/2010/wordprocessingGroup" xmlns:wpi="http://schemas.microsoft.com/office/word/2010/wordprocessingInk" xmlns:wne="http://schemas.microsoft.com/office/word/2006/wordml" xmlns:wps="http://schemas.microsoft.com/office/word/2010/wordprocessingShape" mc:Ignorable="w14 w15 wp14">
+  <w:endnote w:type="separator" w:id="-1">
     <w:p>
       <w:pPr>
         <w:spacing w:after="0" w:line="240" w:lineRule="auto"/>
@@ -3214,7 +3471,7 @@
       </w:r>
     </w:p>
   </w:endnote>
-  <w:endnote w:type="continuationSeparator" w:id="1">
+  <w:endnote w:type="continuationSeparator" w:id="0">
     <w:p>
       <w:pPr>
         <w:spacing w:after="0" w:line="240" w:lineRule="auto"/>
@@ -3228,7 +3485,7 @@
 </file>
 
 <file path=word/footer1.xml><?xml version="1.0" encoding="utf-8"?>
-<w:ftr xmlns:ve="http://schemas.openxmlformats.org/markup-compatibility/2006" xmlns:o="urn:schemas-microsoft-com:office:office" xmlns:r="http://schemas.openxmlformats.org/officeDocument/2006/relationships" xmlns:m="http://schemas.openxmlformats.org/officeDocument/2006/math" xmlns:v="urn:schemas-microsoft-com:vml" xmlns:wp="http://schemas.openxmlformats.org/drawingml/2006/wordprocessingDrawing" xmlns:w10="urn:schemas-microsoft-com:office:word" xmlns:w="http://schemas.openxmlformats.org/wordprocessingml/2006/main" xmlns:wne="http://schemas.microsoft.com/office/word/2006/wordml">
+<w:ftr xmlns:wpc="http://schemas.microsoft.com/office/word/2010/wordprocessingCanvas" xmlns:mc="http://schemas.openxmlformats.org/markup-compatibility/2006" xmlns:o="urn:schemas-microsoft-com:office:office" xmlns:r="http://schemas.openxmlformats.org/officeDocument/2006/relationships" xmlns:m="http://schemas.openxmlformats.org/officeDocument/2006/math" xmlns:v="urn:schemas-microsoft-com:vml" xmlns:wp14="http://schemas.microsoft.com/office/word/2010/wordprocessingDrawing" xmlns:wp="http://schemas.openxmlformats.org/drawingml/2006/wordprocessingDrawing" xmlns:w10="urn:schemas-microsoft-com:office:word" xmlns:w="http://schemas.openxmlformats.org/wordprocessingml/2006/main" xmlns:w14="http://schemas.microsoft.com/office/word/2010/wordml" xmlns:w15="http://schemas.microsoft.com/office/word/2012/wordml" xmlns:wpg="http://schemas.microsoft.com/office/word/2010/wordprocessingGroup" xmlns:wpi="http://schemas.microsoft.com/office/word/2010/wordprocessingInk" xmlns:wne="http://schemas.microsoft.com/office/word/2006/wordml" xmlns:wps="http://schemas.microsoft.com/office/word/2010/wordprocessingShape" mc:Ignorable="w14 w15 wp14">
   <w:sdt>
     <w:sdtPr>
       <w:id w:val="-2057772442"/>
@@ -3245,23 +3502,36 @@
     <w:sdtContent>
       <w:p>
         <w:pPr>
-          <w:pStyle w:val="Fuzeile"/>
+          <w:pStyle w:val="Footer"/>
           <w:jc w:val="right"/>
         </w:pPr>
-        <w:fldSimple w:instr=" PAGE   \* MERGEFORMAT ">
-          <w:r>
-            <w:rPr>
-              <w:noProof/>
-            </w:rPr>
-            <w:t>10</w:t>
-          </w:r>
-        </w:fldSimple>
+        <w:r>
+          <w:fldChar w:fldCharType="begin"/>
+        </w:r>
+        <w:r>
+          <w:instrText xml:space="preserve"> PAGE   \* MERGEFORMAT </w:instrText>
+        </w:r>
+        <w:r>
+          <w:fldChar w:fldCharType="separate"/>
+        </w:r>
+        <w:r>
+          <w:rPr>
+            <w:noProof/>
+          </w:rPr>
+          <w:t>8</w:t>
+        </w:r>
+        <w:r>
+          <w:rPr>
+            <w:noProof/>
+          </w:rPr>
+          <w:fldChar w:fldCharType="end"/>
+        </w:r>
       </w:p>
     </w:sdtContent>
   </w:sdt>
   <w:p>
     <w:pPr>
-      <w:pStyle w:val="Fuzeile"/>
+      <w:pStyle w:val="Footer"/>
     </w:pPr>
     <w:r>
       <w:t>201</w:t>
@@ -3274,8 +3544,8 @@
 </file>
 
 <file path=word/footnotes.xml><?xml version="1.0" encoding="utf-8"?>
-<w:footnotes xmlns:ve="http://schemas.openxmlformats.org/markup-compatibility/2006" xmlns:o="urn:schemas-microsoft-com:office:office" xmlns:r="http://schemas.openxmlformats.org/officeDocument/2006/relationships" xmlns:m="http://schemas.openxmlformats.org/officeDocument/2006/math" xmlns:v="urn:schemas-microsoft-com:vml" xmlns:wp="http://schemas.openxmlformats.org/drawingml/2006/wordprocessingDrawing" xmlns:w10="urn:schemas-microsoft-com:office:word" xmlns:w="http://schemas.openxmlformats.org/wordprocessingml/2006/main" xmlns:wne="http://schemas.microsoft.com/office/word/2006/wordml">
-  <w:footnote w:type="separator" w:id="0">
+<w:footnotes xmlns:wpc="http://schemas.microsoft.com/office/word/2010/wordprocessingCanvas" xmlns:mc="http://schemas.openxmlformats.org/markup-compatibility/2006" xmlns:o="urn:schemas-microsoft-com:office:office" xmlns:r="http://schemas.openxmlformats.org/officeDocument/2006/relationships" xmlns:m="http://schemas.openxmlformats.org/officeDocument/2006/math" xmlns:v="urn:schemas-microsoft-com:vml" xmlns:wp14="http://schemas.microsoft.com/office/word/2010/wordprocessingDrawing" xmlns:wp="http://schemas.openxmlformats.org/drawingml/2006/wordprocessingDrawing" xmlns:w10="urn:schemas-microsoft-com:office:word" xmlns:w="http://schemas.openxmlformats.org/wordprocessingml/2006/main" xmlns:w14="http://schemas.microsoft.com/office/word/2010/wordml" xmlns:w15="http://schemas.microsoft.com/office/word/2012/wordml" xmlns:wpg="http://schemas.microsoft.com/office/word/2010/wordprocessingGroup" xmlns:wpi="http://schemas.microsoft.com/office/word/2010/wordprocessingInk" xmlns:wne="http://schemas.microsoft.com/office/word/2006/wordml" xmlns:wps="http://schemas.microsoft.com/office/word/2010/wordprocessingShape" mc:Ignorable="w14 w15 wp14">
+  <w:footnote w:type="separator" w:id="-1">
     <w:p>
       <w:pPr>
         <w:spacing w:after="0" w:line="240" w:lineRule="auto"/>
@@ -3285,7 +3555,7 @@
       </w:r>
     </w:p>
   </w:footnote>
-  <w:footnote w:type="continuationSeparator" w:id="1">
+  <w:footnote w:type="continuationSeparator" w:id="0">
     <w:p>
       <w:pPr>
         <w:spacing w:after="0" w:line="240" w:lineRule="auto"/>
@@ -3299,10 +3569,10 @@
 </file>
 
 <file path=word/header1.xml><?xml version="1.0" encoding="utf-8"?>
-<w:hdr xmlns:ve="http://schemas.openxmlformats.org/markup-compatibility/2006" xmlns:o="urn:schemas-microsoft-com:office:office" xmlns:r="http://schemas.openxmlformats.org/officeDocument/2006/relationships" xmlns:m="http://schemas.openxmlformats.org/officeDocument/2006/math" xmlns:v="urn:schemas-microsoft-com:vml" xmlns:wp="http://schemas.openxmlformats.org/drawingml/2006/wordprocessingDrawing" xmlns:w10="urn:schemas-microsoft-com:office:word" xmlns:w="http://schemas.openxmlformats.org/wordprocessingml/2006/main" xmlns:wne="http://schemas.microsoft.com/office/word/2006/wordml">
+<w:hdr xmlns:wpc="http://schemas.microsoft.com/office/word/2010/wordprocessingCanvas" xmlns:mc="http://schemas.openxmlformats.org/markup-compatibility/2006" xmlns:o="urn:schemas-microsoft-com:office:office" xmlns:r="http://schemas.openxmlformats.org/officeDocument/2006/relationships" xmlns:m="http://schemas.openxmlformats.org/officeDocument/2006/math" xmlns:v="urn:schemas-microsoft-com:vml" xmlns:wp14="http://schemas.microsoft.com/office/word/2010/wordprocessingDrawing" xmlns:wp="http://schemas.openxmlformats.org/drawingml/2006/wordprocessingDrawing" xmlns:w10="urn:schemas-microsoft-com:office:word" xmlns:w="http://schemas.openxmlformats.org/wordprocessingml/2006/main" xmlns:w14="http://schemas.microsoft.com/office/word/2010/wordml" xmlns:w15="http://schemas.microsoft.com/office/word/2012/wordml" xmlns:wpg="http://schemas.microsoft.com/office/word/2010/wordprocessingGroup" xmlns:wpi="http://schemas.microsoft.com/office/word/2010/wordprocessingInk" xmlns:wne="http://schemas.microsoft.com/office/word/2006/wordml" xmlns:wps="http://schemas.microsoft.com/office/word/2010/wordprocessingShape" mc:Ignorable="w14 w15 wp14">
   <w:p>
     <w:pPr>
-      <w:pStyle w:val="Kopfzeile"/>
+      <w:pStyle w:val="Header"/>
       <w:rPr>
         <w:lang w:val="en-US"/>
       </w:rPr>
@@ -3342,7 +3612,7 @@
 </file>
 
 <file path=word/numbering.xml><?xml version="1.0" encoding="utf-8"?>
-<w:numbering xmlns:ve="http://schemas.openxmlformats.org/markup-compatibility/2006" xmlns:o="urn:schemas-microsoft-com:office:office" xmlns:r="http://schemas.openxmlformats.org/officeDocument/2006/relationships" xmlns:m="http://schemas.openxmlformats.org/officeDocument/2006/math" xmlns:v="urn:schemas-microsoft-com:vml" xmlns:wp="http://schemas.openxmlformats.org/drawingml/2006/wordprocessingDrawing" xmlns:w10="urn:schemas-microsoft-com:office:word" xmlns:w="http://schemas.openxmlformats.org/wordprocessingml/2006/main" xmlns:wne="http://schemas.microsoft.com/office/word/2006/wordml">
+<w:numbering xmlns:wpc="http://schemas.microsoft.com/office/word/2010/wordprocessingCanvas" xmlns:mc="http://schemas.openxmlformats.org/markup-compatibility/2006" xmlns:o="urn:schemas-microsoft-com:office:office" xmlns:r="http://schemas.openxmlformats.org/officeDocument/2006/relationships" xmlns:m="http://schemas.openxmlformats.org/officeDocument/2006/math" xmlns:v="urn:schemas-microsoft-com:vml" xmlns:wp14="http://schemas.microsoft.com/office/word/2010/wordprocessingDrawing" xmlns:wp="http://schemas.openxmlformats.org/drawingml/2006/wordprocessingDrawing" xmlns:w10="urn:schemas-microsoft-com:office:word" xmlns:w="http://schemas.openxmlformats.org/wordprocessingml/2006/main" xmlns:w14="http://schemas.microsoft.com/office/word/2010/wordml" xmlns:w15="http://schemas.microsoft.com/office/word/2012/wordml" xmlns:wpg="http://schemas.microsoft.com/office/word/2010/wordprocessingGroup" xmlns:wpi="http://schemas.microsoft.com/office/word/2010/wordprocessingInk" xmlns:wne="http://schemas.microsoft.com/office/word/2006/wordml" xmlns:wps="http://schemas.microsoft.com/office/word/2010/wordprocessingShape" mc:Ignorable="w14 w15 wp14">
   <w:abstractNum w:abstractNumId="0">
     <w:nsid w:val="0AFB6C1A"/>
     <w:multiLevelType w:val="hybridMultilevel"/>
@@ -5489,7 +5759,7 @@
 </file>
 
 <file path=word/styles.xml><?xml version="1.0" encoding="utf-8"?>
-<w:styles xmlns:r="http://schemas.openxmlformats.org/officeDocument/2006/relationships" xmlns:w="http://schemas.openxmlformats.org/wordprocessingml/2006/main">
+<w:styles xmlns:mc="http://schemas.openxmlformats.org/markup-compatibility/2006" xmlns:r="http://schemas.openxmlformats.org/officeDocument/2006/relationships" xmlns:w="http://schemas.openxmlformats.org/wordprocessingml/2006/main" xmlns:w14="http://schemas.microsoft.com/office/word/2010/wordml" xmlns:w15="http://schemas.microsoft.com/office/word/2012/wordml" mc:Ignorable="w14 w15">
   <w:docDefaults>
     <w:rPrDefault>
       <w:rPr>
@@ -5505,155 +5775,389 @@
       </w:pPr>
     </w:pPrDefault>
   </w:docDefaults>
-  <w:latentStyles w:defLockedState="0" w:defUIPriority="99" w:defSemiHidden="1" w:defUnhideWhenUsed="1" w:defQFormat="0" w:count="267">
-    <w:lsdException w:name="Normal" w:semiHidden="0" w:uiPriority="0" w:unhideWhenUsed="0" w:qFormat="1"/>
-    <w:lsdException w:name="heading 1" w:semiHidden="0" w:uiPriority="9" w:unhideWhenUsed="0" w:qFormat="1"/>
-    <w:lsdException w:name="heading 2" w:uiPriority="9" w:qFormat="1"/>
-    <w:lsdException w:name="heading 3" w:uiPriority="9" w:qFormat="1"/>
-    <w:lsdException w:name="heading 4" w:uiPriority="9" w:qFormat="1"/>
-    <w:lsdException w:name="heading 5" w:uiPriority="9" w:qFormat="1"/>
-    <w:lsdException w:name="heading 6" w:uiPriority="9" w:qFormat="1"/>
-    <w:lsdException w:name="heading 7" w:uiPriority="9" w:qFormat="1"/>
-    <w:lsdException w:name="heading 8" w:uiPriority="9" w:qFormat="1"/>
-    <w:lsdException w:name="heading 9" w:uiPriority="9" w:qFormat="1"/>
-    <w:lsdException w:name="toc 1" w:uiPriority="39"/>
-    <w:lsdException w:name="toc 2" w:uiPriority="39"/>
-    <w:lsdException w:name="toc 3" w:uiPriority="39"/>
-    <w:lsdException w:name="toc 4" w:uiPriority="39"/>
-    <w:lsdException w:name="toc 5" w:uiPriority="39"/>
-    <w:lsdException w:name="toc 6" w:uiPriority="39"/>
-    <w:lsdException w:name="toc 7" w:uiPriority="39"/>
-    <w:lsdException w:name="toc 8" w:uiPriority="39"/>
-    <w:lsdException w:name="toc 9" w:uiPriority="39"/>
-    <w:lsdException w:name="caption" w:uiPriority="35" w:qFormat="1"/>
-    <w:lsdException w:name="Title" w:semiHidden="0" w:uiPriority="10" w:unhideWhenUsed="0" w:qFormat="1"/>
-    <w:lsdException w:name="Default Paragraph Font" w:uiPriority="1"/>
-    <w:lsdException w:name="Subtitle" w:semiHidden="0" w:uiPriority="11" w:unhideWhenUsed="0" w:qFormat="1"/>
-    <w:lsdException w:name="Strong" w:semiHidden="0" w:uiPriority="22" w:unhideWhenUsed="0" w:qFormat="1"/>
-    <w:lsdException w:name="Emphasis" w:semiHidden="0" w:uiPriority="20" w:unhideWhenUsed="0" w:qFormat="1"/>
-    <w:lsdException w:name="Table Grid" w:semiHidden="0" w:uiPriority="39" w:unhideWhenUsed="0"/>
-    <w:lsdException w:name="Placeholder Text" w:unhideWhenUsed="0"/>
-    <w:lsdException w:name="No Spacing" w:semiHidden="0" w:uiPriority="1" w:unhideWhenUsed="0" w:qFormat="1"/>
-    <w:lsdException w:name="Light Shading" w:semiHidden="0" w:uiPriority="60" w:unhideWhenUsed="0"/>
-    <w:lsdException w:name="Light List" w:semiHidden="0" w:uiPriority="61" w:unhideWhenUsed="0"/>
-    <w:lsdException w:name="Light Grid" w:semiHidden="0" w:uiPriority="62" w:unhideWhenUsed="0"/>
-    <w:lsdException w:name="Medium Shading 1" w:semiHidden="0" w:uiPriority="63" w:unhideWhenUsed="0"/>
-    <w:lsdException w:name="Medium Shading 2" w:semiHidden="0" w:uiPriority="64" w:unhideWhenUsed="0"/>
-    <w:lsdException w:name="Medium List 1" w:semiHidden="0" w:uiPriority="65" w:unhideWhenUsed="0"/>
-    <w:lsdException w:name="Medium List 2" w:semiHidden="0" w:uiPriority="66" w:unhideWhenUsed="0"/>
-    <w:lsdException w:name="Medium Grid 1" w:semiHidden="0" w:uiPriority="67" w:unhideWhenUsed="0"/>
-    <w:lsdException w:name="Medium Grid 2" w:semiHidden="0" w:uiPriority="68" w:unhideWhenUsed="0"/>
-    <w:lsdException w:name="Medium Grid 3" w:semiHidden="0" w:uiPriority="69" w:unhideWhenUsed="0"/>
-    <w:lsdException w:name="Dark List" w:semiHidden="0" w:uiPriority="70" w:unhideWhenUsed="0"/>
-    <w:lsdException w:name="Colorful Shading" w:semiHidden="0" w:uiPriority="71" w:unhideWhenUsed="0"/>
-    <w:lsdException w:name="Colorful List" w:semiHidden="0" w:uiPriority="72" w:unhideWhenUsed="0"/>
-    <w:lsdException w:name="Colorful Grid" w:semiHidden="0" w:uiPriority="73" w:unhideWhenUsed="0"/>
-    <w:lsdException w:name="Light Shading Accent 1" w:semiHidden="0" w:uiPriority="60" w:unhideWhenUsed="0"/>
-    <w:lsdException w:name="Light List Accent 1" w:semiHidden="0" w:uiPriority="61" w:unhideWhenUsed="0"/>
-    <w:lsdException w:name="Light Grid Accent 1" w:semiHidden="0" w:uiPriority="62" w:unhideWhenUsed="0"/>
-    <w:lsdException w:name="Medium Shading 1 Accent 1" w:semiHidden="0" w:uiPriority="63" w:unhideWhenUsed="0"/>
-    <w:lsdException w:name="Medium Shading 2 Accent 1" w:semiHidden="0" w:uiPriority="64" w:unhideWhenUsed="0"/>
-    <w:lsdException w:name="Medium List 1 Accent 1" w:semiHidden="0" w:uiPriority="65" w:unhideWhenUsed="0"/>
-    <w:lsdException w:name="Revision" w:unhideWhenUsed="0"/>
-    <w:lsdException w:name="List Paragraph" w:semiHidden="0" w:uiPriority="34" w:unhideWhenUsed="0" w:qFormat="1"/>
-    <w:lsdException w:name="Quote" w:semiHidden="0" w:uiPriority="29" w:unhideWhenUsed="0" w:qFormat="1"/>
-    <w:lsdException w:name="Intense Quote" w:semiHidden="0" w:uiPriority="30" w:unhideWhenUsed="0" w:qFormat="1"/>
-    <w:lsdException w:name="Medium List 2 Accent 1" w:semiHidden="0" w:uiPriority="66" w:unhideWhenUsed="0"/>
-    <w:lsdException w:name="Medium Grid 1 Accent 1" w:semiHidden="0" w:uiPriority="67" w:unhideWhenUsed="0"/>
-    <w:lsdException w:name="Medium Grid 2 Accent 1" w:semiHidden="0" w:uiPriority="68" w:unhideWhenUsed="0"/>
-    <w:lsdException w:name="Medium Grid 3 Accent 1" w:semiHidden="0" w:uiPriority="69" w:unhideWhenUsed="0"/>
-    <w:lsdException w:name="Dark List Accent 1" w:semiHidden="0" w:uiPriority="70" w:unhideWhenUsed="0"/>
-    <w:lsdException w:name="Colorful Shading Accent 1" w:semiHidden="0" w:uiPriority="71" w:unhideWhenUsed="0"/>
-    <w:lsdException w:name="Colorful List Accent 1" w:semiHidden="0" w:uiPriority="72" w:unhideWhenUsed="0"/>
-    <w:lsdException w:name="Colorful Grid Accent 1" w:semiHidden="0" w:uiPriority="73" w:unhideWhenUsed="0"/>
-    <w:lsdException w:name="Light Shading Accent 2" w:semiHidden="0" w:uiPriority="60" w:unhideWhenUsed="0"/>
-    <w:lsdException w:name="Light List Accent 2" w:semiHidden="0" w:uiPriority="61" w:unhideWhenUsed="0"/>
-    <w:lsdException w:name="Light Grid Accent 2" w:semiHidden="0" w:uiPriority="62" w:unhideWhenUsed="0"/>
-    <w:lsdException w:name="Medium Shading 1 Accent 2" w:semiHidden="0" w:uiPriority="63" w:unhideWhenUsed="0"/>
-    <w:lsdException w:name="Medium Shading 2 Accent 2" w:semiHidden="0" w:uiPriority="64" w:unhideWhenUsed="0"/>
-    <w:lsdException w:name="Medium List 1 Accent 2" w:semiHidden="0" w:uiPriority="65" w:unhideWhenUsed="0"/>
-    <w:lsdException w:name="Medium List 2 Accent 2" w:semiHidden="0" w:uiPriority="66" w:unhideWhenUsed="0"/>
-    <w:lsdException w:name="Medium Grid 1 Accent 2" w:semiHidden="0" w:uiPriority="67" w:unhideWhenUsed="0"/>
-    <w:lsdException w:name="Medium Grid 2 Accent 2" w:semiHidden="0" w:uiPriority="68" w:unhideWhenUsed="0"/>
-    <w:lsdException w:name="Medium Grid 3 Accent 2" w:semiHidden="0" w:uiPriority="69" w:unhideWhenUsed="0"/>
-    <w:lsdException w:name="Dark List Accent 2" w:semiHidden="0" w:uiPriority="70" w:unhideWhenUsed="0"/>
-    <w:lsdException w:name="Colorful Shading Accent 2" w:semiHidden="0" w:uiPriority="71" w:unhideWhenUsed="0"/>
-    <w:lsdException w:name="Colorful List Accent 2" w:semiHidden="0" w:uiPriority="72" w:unhideWhenUsed="0"/>
-    <w:lsdException w:name="Colorful Grid Accent 2" w:semiHidden="0" w:uiPriority="73" w:unhideWhenUsed="0"/>
-    <w:lsdException w:name="Light Shading Accent 3" w:semiHidden="0" w:uiPriority="60" w:unhideWhenUsed="0"/>
-    <w:lsdException w:name="Light List Accent 3" w:semiHidden="0" w:uiPriority="61" w:unhideWhenUsed="0"/>
-    <w:lsdException w:name="Light Grid Accent 3" w:semiHidden="0" w:uiPriority="62" w:unhideWhenUsed="0"/>
-    <w:lsdException w:name="Medium Shading 1 Accent 3" w:semiHidden="0" w:uiPriority="63" w:unhideWhenUsed="0"/>
-    <w:lsdException w:name="Medium Shading 2 Accent 3" w:semiHidden="0" w:uiPriority="64" w:unhideWhenUsed="0"/>
-    <w:lsdException w:name="Medium List 1 Accent 3" w:semiHidden="0" w:uiPriority="65" w:unhideWhenUsed="0"/>
-    <w:lsdException w:name="Medium List 2 Accent 3" w:semiHidden="0" w:uiPriority="66" w:unhideWhenUsed="0"/>
-    <w:lsdException w:name="Medium Grid 1 Accent 3" w:semiHidden="0" w:uiPriority="67" w:unhideWhenUsed="0"/>
-    <w:lsdException w:name="Medium Grid 2 Accent 3" w:semiHidden="0" w:uiPriority="68" w:unhideWhenUsed="0"/>
-    <w:lsdException w:name="Medium Grid 3 Accent 3" w:semiHidden="0" w:uiPriority="69" w:unhideWhenUsed="0"/>
-    <w:lsdException w:name="Dark List Accent 3" w:semiHidden="0" w:uiPriority="70" w:unhideWhenUsed="0"/>
-    <w:lsdException w:name="Colorful Shading Accent 3" w:semiHidden="0" w:uiPriority="71" w:unhideWhenUsed="0"/>
-    <w:lsdException w:name="Colorful List Accent 3" w:semiHidden="0" w:uiPriority="72" w:unhideWhenUsed="0"/>
-    <w:lsdException w:name="Colorful Grid Accent 3" w:semiHidden="0" w:uiPriority="73" w:unhideWhenUsed="0"/>
-    <w:lsdException w:name="Light Shading Accent 4" w:semiHidden="0" w:uiPriority="60" w:unhideWhenUsed="0"/>
-    <w:lsdException w:name="Light List Accent 4" w:semiHidden="0" w:uiPriority="61" w:unhideWhenUsed="0"/>
-    <w:lsdException w:name="Light Grid Accent 4" w:semiHidden="0" w:uiPriority="62" w:unhideWhenUsed="0"/>
-    <w:lsdException w:name="Medium Shading 1 Accent 4" w:semiHidden="0" w:uiPriority="63" w:unhideWhenUsed="0"/>
-    <w:lsdException w:name="Medium Shading 2 Accent 4" w:semiHidden="0" w:uiPriority="64" w:unhideWhenUsed="0"/>
-    <w:lsdException w:name="Medium List 1 Accent 4" w:semiHidden="0" w:uiPriority="65" w:unhideWhenUsed="0"/>
-    <w:lsdException w:name="Medium List 2 Accent 4" w:semiHidden="0" w:uiPriority="66" w:unhideWhenUsed="0"/>
-    <w:lsdException w:name="Medium Grid 1 Accent 4" w:semiHidden="0" w:uiPriority="67" w:unhideWhenUsed="0"/>
-    <w:lsdException w:name="Medium Grid 2 Accent 4" w:semiHidden="0" w:uiPriority="68" w:unhideWhenUsed="0"/>
-    <w:lsdException w:name="Medium Grid 3 Accent 4" w:semiHidden="0" w:uiPriority="69" w:unhideWhenUsed="0"/>
-    <w:lsdException w:name="Dark List Accent 4" w:semiHidden="0" w:uiPriority="70" w:unhideWhenUsed="0"/>
-    <w:lsdException w:name="Colorful Shading Accent 4" w:semiHidden="0" w:uiPriority="71" w:unhideWhenUsed="0"/>
-    <w:lsdException w:name="Colorful List Accent 4" w:semiHidden="0" w:uiPriority="72" w:unhideWhenUsed="0"/>
-    <w:lsdException w:name="Colorful Grid Accent 4" w:semiHidden="0" w:uiPriority="73" w:unhideWhenUsed="0"/>
-    <w:lsdException w:name="Light Shading Accent 5" w:semiHidden="0" w:uiPriority="60" w:unhideWhenUsed="0"/>
-    <w:lsdException w:name="Light List Accent 5" w:semiHidden="0" w:uiPriority="61" w:unhideWhenUsed="0"/>
-    <w:lsdException w:name="Light Grid Accent 5" w:semiHidden="0" w:uiPriority="62" w:unhideWhenUsed="0"/>
-    <w:lsdException w:name="Medium Shading 1 Accent 5" w:semiHidden="0" w:uiPriority="63" w:unhideWhenUsed="0"/>
-    <w:lsdException w:name="Medium Shading 2 Accent 5" w:semiHidden="0" w:uiPriority="64" w:unhideWhenUsed="0"/>
-    <w:lsdException w:name="Medium List 1 Accent 5" w:semiHidden="0" w:uiPriority="65" w:unhideWhenUsed="0"/>
-    <w:lsdException w:name="Medium List 2 Accent 5" w:semiHidden="0" w:uiPriority="66" w:unhideWhenUsed="0"/>
-    <w:lsdException w:name="Medium Grid 1 Accent 5" w:semiHidden="0" w:uiPriority="67" w:unhideWhenUsed="0"/>
-    <w:lsdException w:name="Medium Grid 2 Accent 5" w:semiHidden="0" w:uiPriority="68" w:unhideWhenUsed="0"/>
-    <w:lsdException w:name="Medium Grid 3 Accent 5" w:semiHidden="0" w:uiPriority="69" w:unhideWhenUsed="0"/>
-    <w:lsdException w:name="Dark List Accent 5" w:semiHidden="0" w:uiPriority="70" w:unhideWhenUsed="0"/>
-    <w:lsdException w:name="Colorful Shading Accent 5" w:semiHidden="0" w:uiPriority="71" w:unhideWhenUsed="0"/>
-    <w:lsdException w:name="Colorful List Accent 5" w:semiHidden="0" w:uiPriority="72" w:unhideWhenUsed="0"/>
-    <w:lsdException w:name="Colorful Grid Accent 5" w:semiHidden="0" w:uiPriority="73" w:unhideWhenUsed="0"/>
-    <w:lsdException w:name="Light Shading Accent 6" w:semiHidden="0" w:uiPriority="60" w:unhideWhenUsed="0"/>
-    <w:lsdException w:name="Light List Accent 6" w:semiHidden="0" w:uiPriority="61" w:unhideWhenUsed="0"/>
-    <w:lsdException w:name="Light Grid Accent 6" w:semiHidden="0" w:uiPriority="62" w:unhideWhenUsed="0"/>
-    <w:lsdException w:name="Medium Shading 1 Accent 6" w:semiHidden="0" w:uiPriority="63" w:unhideWhenUsed="0"/>
-    <w:lsdException w:name="Medium Shading 2 Accent 6" w:semiHidden="0" w:uiPriority="64" w:unhideWhenUsed="0"/>
-    <w:lsdException w:name="Medium List 1 Accent 6" w:semiHidden="0" w:uiPriority="65" w:unhideWhenUsed="0"/>
-    <w:lsdException w:name="Medium List 2 Accent 6" w:semiHidden="0" w:uiPriority="66" w:unhideWhenUsed="0"/>
-    <w:lsdException w:name="Medium Grid 1 Accent 6" w:semiHidden="0" w:uiPriority="67" w:unhideWhenUsed="0"/>
-    <w:lsdException w:name="Medium Grid 2 Accent 6" w:semiHidden="0" w:uiPriority="68" w:unhideWhenUsed="0"/>
-    <w:lsdException w:name="Medium Grid 3 Accent 6" w:semiHidden="0" w:uiPriority="69" w:unhideWhenUsed="0"/>
-    <w:lsdException w:name="Dark List Accent 6" w:semiHidden="0" w:uiPriority="70" w:unhideWhenUsed="0"/>
-    <w:lsdException w:name="Colorful Shading Accent 6" w:semiHidden="0" w:uiPriority="71" w:unhideWhenUsed="0"/>
-    <w:lsdException w:name="Colorful List Accent 6" w:semiHidden="0" w:uiPriority="72" w:unhideWhenUsed="0"/>
-    <w:lsdException w:name="Colorful Grid Accent 6" w:semiHidden="0" w:uiPriority="73" w:unhideWhenUsed="0"/>
-    <w:lsdException w:name="Subtle Emphasis" w:semiHidden="0" w:uiPriority="19" w:unhideWhenUsed="0" w:qFormat="1"/>
-    <w:lsdException w:name="Intense Emphasis" w:semiHidden="0" w:uiPriority="21" w:unhideWhenUsed="0" w:qFormat="1"/>
-    <w:lsdException w:name="Subtle Reference" w:semiHidden="0" w:uiPriority="31" w:unhideWhenUsed="0" w:qFormat="1"/>
-    <w:lsdException w:name="Intense Reference" w:semiHidden="0" w:uiPriority="32" w:unhideWhenUsed="0" w:qFormat="1"/>
-    <w:lsdException w:name="Book Title" w:semiHidden="0" w:uiPriority="33" w:unhideWhenUsed="0" w:qFormat="1"/>
-    <w:lsdException w:name="Bibliography" w:uiPriority="37"/>
-    <w:lsdException w:name="TOC Heading" w:uiPriority="39" w:qFormat="1"/>
+  <w:latentStyles w:defLockedState="0" w:defUIPriority="99" w:defSemiHidden="0" w:defUnhideWhenUsed="0" w:defQFormat="0" w:count="371">
+    <w:lsdException w:name="Normal" w:uiPriority="0" w:qFormat="1"/>
+    <w:lsdException w:name="heading 1" w:uiPriority="9" w:qFormat="1"/>
+    <w:lsdException w:name="heading 2" w:semiHidden="1" w:uiPriority="9" w:unhideWhenUsed="1" w:qFormat="1"/>
+    <w:lsdException w:name="heading 3" w:semiHidden="1" w:uiPriority="9" w:unhideWhenUsed="1" w:qFormat="1"/>
+    <w:lsdException w:name="heading 4" w:semiHidden="1" w:uiPriority="9" w:unhideWhenUsed="1" w:qFormat="1"/>
+    <w:lsdException w:name="heading 5" w:semiHidden="1" w:uiPriority="9" w:unhideWhenUsed="1" w:qFormat="1"/>
+    <w:lsdException w:name="heading 6" w:semiHidden="1" w:uiPriority="9" w:unhideWhenUsed="1" w:qFormat="1"/>
+    <w:lsdException w:name="heading 7" w:semiHidden="1" w:uiPriority="9" w:unhideWhenUsed="1" w:qFormat="1"/>
+    <w:lsdException w:name="heading 8" w:semiHidden="1" w:uiPriority="9" w:unhideWhenUsed="1" w:qFormat="1"/>
+    <w:lsdException w:name="heading 9" w:semiHidden="1" w:uiPriority="9" w:unhideWhenUsed="1" w:qFormat="1"/>
+    <w:lsdException w:name="index 1" w:semiHidden="1" w:unhideWhenUsed="1"/>
+    <w:lsdException w:name="index 2" w:semiHidden="1" w:unhideWhenUsed="1"/>
+    <w:lsdException w:name="index 3" w:semiHidden="1" w:unhideWhenUsed="1"/>
+    <w:lsdException w:name="index 4" w:semiHidden="1" w:unhideWhenUsed="1"/>
+    <w:lsdException w:name="index 5" w:semiHidden="1" w:unhideWhenUsed="1"/>
+    <w:lsdException w:name="index 6" w:semiHidden="1" w:unhideWhenUsed="1"/>
+    <w:lsdException w:name="index 7" w:semiHidden="1" w:unhideWhenUsed="1"/>
+    <w:lsdException w:name="index 8" w:semiHidden="1" w:unhideWhenUsed="1"/>
+    <w:lsdException w:name="index 9" w:semiHidden="1" w:unhideWhenUsed="1"/>
+    <w:lsdException w:name="toc 1" w:semiHidden="1" w:uiPriority="39" w:unhideWhenUsed="1"/>
+    <w:lsdException w:name="toc 2" w:semiHidden="1" w:uiPriority="39" w:unhideWhenUsed="1"/>
+    <w:lsdException w:name="toc 3" w:semiHidden="1" w:uiPriority="39" w:unhideWhenUsed="1"/>
+    <w:lsdException w:name="toc 4" w:semiHidden="1" w:uiPriority="39" w:unhideWhenUsed="1"/>
+    <w:lsdException w:name="toc 5" w:semiHidden="1" w:uiPriority="39" w:unhideWhenUsed="1"/>
+    <w:lsdException w:name="toc 6" w:semiHidden="1" w:uiPriority="39" w:unhideWhenUsed="1"/>
+    <w:lsdException w:name="toc 7" w:semiHidden="1" w:uiPriority="39" w:unhideWhenUsed="1"/>
+    <w:lsdException w:name="toc 8" w:semiHidden="1" w:uiPriority="39" w:unhideWhenUsed="1"/>
+    <w:lsdException w:name="toc 9" w:semiHidden="1" w:uiPriority="39" w:unhideWhenUsed="1"/>
+    <w:lsdException w:name="Normal Indent" w:semiHidden="1" w:unhideWhenUsed="1"/>
+    <w:lsdException w:name="footnote text" w:semiHidden="1" w:unhideWhenUsed="1"/>
+    <w:lsdException w:name="annotation text" w:semiHidden="1" w:unhideWhenUsed="1"/>
+    <w:lsdException w:name="header" w:semiHidden="1" w:unhideWhenUsed="1"/>
+    <w:lsdException w:name="footer" w:semiHidden="1" w:unhideWhenUsed="1"/>
+    <w:lsdException w:name="index heading" w:semiHidden="1" w:unhideWhenUsed="1"/>
+    <w:lsdException w:name="caption" w:semiHidden="1" w:uiPriority="35" w:unhideWhenUsed="1" w:qFormat="1"/>
+    <w:lsdException w:name="table of figures" w:semiHidden="1" w:unhideWhenUsed="1"/>
+    <w:lsdException w:name="envelope address" w:semiHidden="1" w:unhideWhenUsed="1"/>
+    <w:lsdException w:name="envelope return" w:semiHidden="1" w:unhideWhenUsed="1"/>
+    <w:lsdException w:name="footnote reference" w:semiHidden="1" w:unhideWhenUsed="1"/>
+    <w:lsdException w:name="annotation reference" w:semiHidden="1" w:unhideWhenUsed="1"/>
+    <w:lsdException w:name="line number" w:semiHidden="1" w:unhideWhenUsed="1"/>
+    <w:lsdException w:name="page number" w:semiHidden="1" w:unhideWhenUsed="1"/>
+    <w:lsdException w:name="endnote reference" w:semiHidden="1" w:unhideWhenUsed="1"/>
+    <w:lsdException w:name="endnote text" w:semiHidden="1" w:unhideWhenUsed="1"/>
+    <w:lsdException w:name="table of authorities" w:semiHidden="1" w:unhideWhenUsed="1"/>
+    <w:lsdException w:name="macro" w:semiHidden="1" w:unhideWhenUsed="1"/>
+    <w:lsdException w:name="toa heading" w:semiHidden="1" w:unhideWhenUsed="1"/>
+    <w:lsdException w:name="List" w:semiHidden="1" w:unhideWhenUsed="1"/>
+    <w:lsdException w:name="List Bullet" w:semiHidden="1" w:unhideWhenUsed="1"/>
+    <w:lsdException w:name="List Number" w:semiHidden="1" w:unhideWhenUsed="1"/>
+    <w:lsdException w:name="List 2" w:semiHidden="1" w:unhideWhenUsed="1"/>
+    <w:lsdException w:name="List 3" w:semiHidden="1" w:unhideWhenUsed="1"/>
+    <w:lsdException w:name="List 4" w:semiHidden="1" w:unhideWhenUsed="1"/>
+    <w:lsdException w:name="List 5" w:semiHidden="1" w:unhideWhenUsed="1"/>
+    <w:lsdException w:name="List Bullet 2" w:semiHidden="1" w:unhideWhenUsed="1"/>
+    <w:lsdException w:name="List Bullet 3" w:semiHidden="1" w:unhideWhenUsed="1"/>
+    <w:lsdException w:name="List Bullet 4" w:semiHidden="1" w:unhideWhenUsed="1"/>
+    <w:lsdException w:name="List Bullet 5" w:semiHidden="1" w:unhideWhenUsed="1"/>
+    <w:lsdException w:name="List Number 2" w:semiHidden="1" w:unhideWhenUsed="1"/>
+    <w:lsdException w:name="List Number 3" w:semiHidden="1" w:unhideWhenUsed="1"/>
+    <w:lsdException w:name="List Number 4" w:semiHidden="1" w:unhideWhenUsed="1"/>
+    <w:lsdException w:name="List Number 5" w:semiHidden="1" w:unhideWhenUsed="1"/>
+    <w:lsdException w:name="Title" w:uiPriority="10" w:qFormat="1"/>
+    <w:lsdException w:name="Closing" w:semiHidden="1" w:unhideWhenUsed="1"/>
+    <w:lsdException w:name="Signature" w:semiHidden="1" w:unhideWhenUsed="1"/>
+    <w:lsdException w:name="Default Paragraph Font" w:semiHidden="1" w:uiPriority="1" w:unhideWhenUsed="1"/>
+    <w:lsdException w:name="Body Text" w:semiHidden="1" w:unhideWhenUsed="1"/>
+    <w:lsdException w:name="Body Text Indent" w:semiHidden="1" w:unhideWhenUsed="1"/>
+    <w:lsdException w:name="List Continue" w:semiHidden="1" w:unhideWhenUsed="1"/>
+    <w:lsdException w:name="List Continue 2" w:semiHidden="1" w:unhideWhenUsed="1"/>
+    <w:lsdException w:name="List Continue 3" w:semiHidden="1" w:unhideWhenUsed="1"/>
+    <w:lsdException w:name="List Continue 4" w:semiHidden="1" w:unhideWhenUsed="1"/>
+    <w:lsdException w:name="List Continue 5" w:semiHidden="1" w:unhideWhenUsed="1"/>
+    <w:lsdException w:name="Message Header" w:semiHidden="1" w:unhideWhenUsed="1"/>
+    <w:lsdException w:name="Subtitle" w:uiPriority="11" w:qFormat="1"/>
+    <w:lsdException w:name="Salutation" w:semiHidden="1" w:unhideWhenUsed="1"/>
+    <w:lsdException w:name="Date" w:semiHidden="1" w:unhideWhenUsed="1"/>
+    <w:lsdException w:name="Body Text First Indent" w:semiHidden="1" w:unhideWhenUsed="1"/>
+    <w:lsdException w:name="Body Text First Indent 2" w:semiHidden="1" w:unhideWhenUsed="1"/>
+    <w:lsdException w:name="Note Heading" w:semiHidden="1" w:unhideWhenUsed="1"/>
+    <w:lsdException w:name="Body Text 2" w:semiHidden="1" w:unhideWhenUsed="1"/>
+    <w:lsdException w:name="Body Text 3" w:semiHidden="1" w:unhideWhenUsed="1"/>
+    <w:lsdException w:name="Body Text Indent 2" w:semiHidden="1" w:unhideWhenUsed="1"/>
+    <w:lsdException w:name="Body Text Indent 3" w:semiHidden="1" w:unhideWhenUsed="1"/>
+    <w:lsdException w:name="Block Text" w:semiHidden="1" w:unhideWhenUsed="1"/>
+    <w:lsdException w:name="Hyperlink" w:semiHidden="1" w:unhideWhenUsed="1"/>
+    <w:lsdException w:name="FollowedHyperlink" w:semiHidden="1" w:unhideWhenUsed="1"/>
+    <w:lsdException w:name="Strong" w:uiPriority="22" w:qFormat="1"/>
+    <w:lsdException w:name="Emphasis" w:uiPriority="20" w:qFormat="1"/>
+    <w:lsdException w:name="Document Map" w:semiHidden="1" w:unhideWhenUsed="1"/>
+    <w:lsdException w:name="Plain Text" w:semiHidden="1" w:unhideWhenUsed="1"/>
+    <w:lsdException w:name="E-mail Signature" w:semiHidden="1" w:unhideWhenUsed="1"/>
+    <w:lsdException w:name="HTML Top of Form" w:semiHidden="1" w:unhideWhenUsed="1"/>
+    <w:lsdException w:name="HTML Bottom of Form" w:semiHidden="1" w:unhideWhenUsed="1"/>
+    <w:lsdException w:name="Normal (Web)" w:semiHidden="1" w:unhideWhenUsed="1"/>
+    <w:lsdException w:name="HTML Acronym" w:semiHidden="1" w:unhideWhenUsed="1"/>
+    <w:lsdException w:name="HTML Address" w:semiHidden="1" w:unhideWhenUsed="1"/>
+    <w:lsdException w:name="HTML Cite" w:semiHidden="1" w:unhideWhenUsed="1"/>
+    <w:lsdException w:name="HTML Code" w:semiHidden="1" w:unhideWhenUsed="1"/>
+    <w:lsdException w:name="HTML Definition" w:semiHidden="1" w:unhideWhenUsed="1"/>
+    <w:lsdException w:name="HTML Keyboard" w:semiHidden="1" w:unhideWhenUsed="1"/>
+    <w:lsdException w:name="HTML Preformatted" w:semiHidden="1" w:unhideWhenUsed="1"/>
+    <w:lsdException w:name="HTML Sample" w:semiHidden="1" w:unhideWhenUsed="1"/>
+    <w:lsdException w:name="HTML Typewriter" w:semiHidden="1" w:unhideWhenUsed="1"/>
+    <w:lsdException w:name="HTML Variable" w:semiHidden="1" w:unhideWhenUsed="1"/>
+    <w:lsdException w:name="Normal Table" w:semiHidden="1" w:unhideWhenUsed="1"/>
+    <w:lsdException w:name="annotation subject" w:semiHidden="1" w:unhideWhenUsed="1"/>
+    <w:lsdException w:name="No List" w:semiHidden="1" w:unhideWhenUsed="1"/>
+    <w:lsdException w:name="Outline List 1" w:semiHidden="1" w:unhideWhenUsed="1"/>
+    <w:lsdException w:name="Outline List 2" w:semiHidden="1" w:unhideWhenUsed="1"/>
+    <w:lsdException w:name="Outline List 3" w:semiHidden="1" w:unhideWhenUsed="1"/>
+    <w:lsdException w:name="Table Simple 1" w:semiHidden="1" w:unhideWhenUsed="1"/>
+    <w:lsdException w:name="Table Simple 2" w:semiHidden="1" w:unhideWhenUsed="1"/>
+    <w:lsdException w:name="Table Simple 3" w:semiHidden="1" w:unhideWhenUsed="1"/>
+    <w:lsdException w:name="Table Classic 1" w:semiHidden="1" w:unhideWhenUsed="1"/>
+    <w:lsdException w:name="Table Classic 2" w:semiHidden="1" w:unhideWhenUsed="1"/>
+    <w:lsdException w:name="Table Classic 3" w:semiHidden="1" w:unhideWhenUsed="1"/>
+    <w:lsdException w:name="Table Classic 4" w:semiHidden="1" w:unhideWhenUsed="1"/>
+    <w:lsdException w:name="Table Colorful 1" w:semiHidden="1" w:unhideWhenUsed="1"/>
+    <w:lsdException w:name="Table Colorful 2" w:semiHidden="1" w:unhideWhenUsed="1"/>
+    <w:lsdException w:name="Table Colorful 3" w:semiHidden="1" w:unhideWhenUsed="1"/>
+    <w:lsdException w:name="Table Columns 1" w:semiHidden="1" w:unhideWhenUsed="1"/>
+    <w:lsdException w:name="Table Columns 2" w:semiHidden="1" w:unhideWhenUsed="1"/>
+    <w:lsdException w:name="Table Columns 3" w:semiHidden="1" w:unhideWhenUsed="1"/>
+    <w:lsdException w:name="Table Columns 4" w:semiHidden="1" w:unhideWhenUsed="1"/>
+    <w:lsdException w:name="Table Columns 5" w:semiHidden="1" w:unhideWhenUsed="1"/>
+    <w:lsdException w:name="Table Grid 1" w:semiHidden="1" w:unhideWhenUsed="1"/>
+    <w:lsdException w:name="Table Grid 2" w:semiHidden="1" w:unhideWhenUsed="1"/>
+    <w:lsdException w:name="Table Grid 3" w:semiHidden="1" w:unhideWhenUsed="1"/>
+    <w:lsdException w:name="Table Grid 4" w:semiHidden="1" w:unhideWhenUsed="1"/>
+    <w:lsdException w:name="Table Grid 5" w:semiHidden="1" w:unhideWhenUsed="1"/>
+    <w:lsdException w:name="Table Grid 6" w:semiHidden="1" w:unhideWhenUsed="1"/>
+    <w:lsdException w:name="Table Grid 7" w:semiHidden="1" w:unhideWhenUsed="1"/>
+    <w:lsdException w:name="Table Grid 8" w:semiHidden="1" w:unhideWhenUsed="1"/>
+    <w:lsdException w:name="Table List 1" w:semiHidden="1" w:unhideWhenUsed="1"/>
+    <w:lsdException w:name="Table List 2" w:semiHidden="1" w:unhideWhenUsed="1"/>
+    <w:lsdException w:name="Table List 3" w:semiHidden="1" w:unhideWhenUsed="1"/>
+    <w:lsdException w:name="Table List 4" w:semiHidden="1" w:unhideWhenUsed="1"/>
+    <w:lsdException w:name="Table List 5" w:semiHidden="1" w:unhideWhenUsed="1"/>
+    <w:lsdException w:name="Table List 6" w:semiHidden="1" w:unhideWhenUsed="1"/>
+    <w:lsdException w:name="Table List 7" w:semiHidden="1" w:unhideWhenUsed="1"/>
+    <w:lsdException w:name="Table List 8" w:semiHidden="1" w:unhideWhenUsed="1"/>
+    <w:lsdException w:name="Table 3D effects 1" w:semiHidden="1" w:unhideWhenUsed="1"/>
+    <w:lsdException w:name="Table 3D effects 2" w:semiHidden="1" w:unhideWhenUsed="1"/>
+    <w:lsdException w:name="Table 3D effects 3" w:semiHidden="1" w:unhideWhenUsed="1"/>
+    <w:lsdException w:name="Table Contemporary" w:semiHidden="1" w:unhideWhenUsed="1"/>
+    <w:lsdException w:name="Table Elegant" w:semiHidden="1" w:unhideWhenUsed="1"/>
+    <w:lsdException w:name="Table Professional" w:semiHidden="1" w:unhideWhenUsed="1"/>
+    <w:lsdException w:name="Table Subtle 1" w:semiHidden="1" w:unhideWhenUsed="1"/>
+    <w:lsdException w:name="Table Subtle 2" w:semiHidden="1" w:unhideWhenUsed="1"/>
+    <w:lsdException w:name="Table Web 1" w:semiHidden="1" w:unhideWhenUsed="1"/>
+    <w:lsdException w:name="Table Web 2" w:semiHidden="1" w:unhideWhenUsed="1"/>
+    <w:lsdException w:name="Table Web 3" w:semiHidden="1" w:unhideWhenUsed="1"/>
+    <w:lsdException w:name="Balloon Text" w:semiHidden="1" w:unhideWhenUsed="1"/>
+    <w:lsdException w:name="Table Grid" w:uiPriority="39"/>
+    <w:lsdException w:name="Table Theme" w:semiHidden="1" w:unhideWhenUsed="1"/>
+    <w:lsdException w:name="Placeholder Text" w:semiHidden="1"/>
+    <w:lsdException w:name="No Spacing" w:uiPriority="1" w:qFormat="1"/>
+    <w:lsdException w:name="Light Shading" w:uiPriority="60"/>
+    <w:lsdException w:name="Light List" w:uiPriority="61"/>
+    <w:lsdException w:name="Light Grid" w:uiPriority="62"/>
+    <w:lsdException w:name="Medium Shading 1" w:uiPriority="63"/>
+    <w:lsdException w:name="Medium Shading 2" w:uiPriority="64"/>
+    <w:lsdException w:name="Medium List 1" w:uiPriority="65"/>
+    <w:lsdException w:name="Medium List 2" w:uiPriority="66"/>
+    <w:lsdException w:name="Medium Grid 1" w:uiPriority="67"/>
+    <w:lsdException w:name="Medium Grid 2" w:uiPriority="68"/>
+    <w:lsdException w:name="Medium Grid 3" w:uiPriority="69"/>
+    <w:lsdException w:name="Dark List" w:uiPriority="70"/>
+    <w:lsdException w:name="Colorful Shading" w:uiPriority="71"/>
+    <w:lsdException w:name="Colorful List" w:uiPriority="72"/>
+    <w:lsdException w:name="Colorful Grid" w:uiPriority="73"/>
+    <w:lsdException w:name="Light Shading Accent 1" w:uiPriority="60"/>
+    <w:lsdException w:name="Light List Accent 1" w:uiPriority="61"/>
+    <w:lsdException w:name="Light Grid Accent 1" w:uiPriority="62"/>
+    <w:lsdException w:name="Medium Shading 1 Accent 1" w:uiPriority="63"/>
+    <w:lsdException w:name="Medium Shading 2 Accent 1" w:uiPriority="64"/>
+    <w:lsdException w:name="Medium List 1 Accent 1" w:uiPriority="65"/>
+    <w:lsdException w:name="Revision" w:semiHidden="1"/>
+    <w:lsdException w:name="List Paragraph" w:uiPriority="34" w:qFormat="1"/>
+    <w:lsdException w:name="Quote" w:uiPriority="29" w:qFormat="1"/>
+    <w:lsdException w:name="Intense Quote" w:uiPriority="30" w:qFormat="1"/>
+    <w:lsdException w:name="Medium List 2 Accent 1" w:uiPriority="66"/>
+    <w:lsdException w:name="Medium Grid 1 Accent 1" w:uiPriority="67"/>
+    <w:lsdException w:name="Medium Grid 2 Accent 1" w:uiPriority="68"/>
+    <w:lsdException w:name="Medium Grid 3 Accent 1" w:uiPriority="69"/>
+    <w:lsdException w:name="Dark List Accent 1" w:uiPriority="70"/>
+    <w:lsdException w:name="Colorful Shading Accent 1" w:uiPriority="71"/>
+    <w:lsdException w:name="Colorful List Accent 1" w:uiPriority="72"/>
+    <w:lsdException w:name="Colorful Grid Accent 1" w:uiPriority="73"/>
+    <w:lsdException w:name="Light Shading Accent 2" w:uiPriority="60"/>
+    <w:lsdException w:name="Light List Accent 2" w:uiPriority="61"/>
+    <w:lsdException w:name="Light Grid Accent 2" w:uiPriority="62"/>
+    <w:lsdException w:name="Medium Shading 1 Accent 2" w:uiPriority="63"/>
+    <w:lsdException w:name="Medium Shading 2 Accent 2" w:uiPriority="64"/>
+    <w:lsdException w:name="Medium List 1 Accent 2" w:uiPriority="65"/>
+    <w:lsdException w:name="Medium List 2 Accent 2" w:uiPriority="66"/>
+    <w:lsdException w:name="Medium Grid 1 Accent 2" w:uiPriority="67"/>
+    <w:lsdException w:name="Medium Grid 2 Accent 2" w:uiPriority="68"/>
+    <w:lsdException w:name="Medium Grid 3 Accent 2" w:uiPriority="69"/>
+    <w:lsdException w:name="Dark List Accent 2" w:uiPriority="70"/>
+    <w:lsdException w:name="Colorful Shading Accent 2" w:uiPriority="71"/>
+    <w:lsdException w:name="Colorful List Accent 2" w:uiPriority="72"/>
+    <w:lsdException w:name="Colorful Grid Accent 2" w:uiPriority="73"/>
+    <w:lsdException w:name="Light Shading Accent 3" w:uiPriority="60"/>
+    <w:lsdException w:name="Light List Accent 3" w:uiPriority="61"/>
+    <w:lsdException w:name="Light Grid Accent 3" w:uiPriority="62"/>
+    <w:lsdException w:name="Medium Shading 1 Accent 3" w:uiPriority="63"/>
+    <w:lsdException w:name="Medium Shading 2 Accent 3" w:uiPriority="64"/>
+    <w:lsdException w:name="Medium List 1 Accent 3" w:uiPriority="65"/>
+    <w:lsdException w:name="Medium List 2 Accent 3" w:uiPriority="66"/>
+    <w:lsdException w:name="Medium Grid 1 Accent 3" w:uiPriority="67"/>
+    <w:lsdException w:name="Medium Grid 2 Accent 3" w:uiPriority="68"/>
+    <w:lsdException w:name="Medium Grid 3 Accent 3" w:uiPriority="69"/>
+    <w:lsdException w:name="Dark List Accent 3" w:uiPriority="70"/>
+    <w:lsdException w:name="Colorful Shading Accent 3" w:uiPriority="71"/>
+    <w:lsdException w:name="Colorful List Accent 3" w:uiPriority="72"/>
+    <w:lsdException w:name="Colorful Grid Accent 3" w:uiPriority="73"/>
+    <w:lsdException w:name="Light Shading Accent 4" w:uiPriority="60"/>
+    <w:lsdException w:name="Light List Accent 4" w:uiPriority="61"/>
+    <w:lsdException w:name="Light Grid Accent 4" w:uiPriority="62"/>
+    <w:lsdException w:name="Medium Shading 1 Accent 4" w:uiPriority="63"/>
+    <w:lsdException w:name="Medium Shading 2 Accent 4" w:uiPriority="64"/>
+    <w:lsdException w:name="Medium List 1 Accent 4" w:uiPriority="65"/>
+    <w:lsdException w:name="Medium List 2 Accent 4" w:uiPriority="66"/>
+    <w:lsdException w:name="Medium Grid 1 Accent 4" w:uiPriority="67"/>
+    <w:lsdException w:name="Medium Grid 2 Accent 4" w:uiPriority="68"/>
+    <w:lsdException w:name="Medium Grid 3 Accent 4" w:uiPriority="69"/>
+    <w:lsdException w:name="Dark List Accent 4" w:uiPriority="70"/>
+    <w:lsdException w:name="Colorful Shading Accent 4" w:uiPriority="71"/>
+    <w:lsdException w:name="Colorful List Accent 4" w:uiPriority="72"/>
+    <w:lsdException w:name="Colorful Grid Accent 4" w:uiPriority="73"/>
+    <w:lsdException w:name="Light Shading Accent 5" w:uiPriority="60"/>
+    <w:lsdException w:name="Light List Accent 5" w:uiPriority="61"/>
+    <w:lsdException w:name="Light Grid Accent 5" w:uiPriority="62"/>
+    <w:lsdException w:name="Medium Shading 1 Accent 5" w:uiPriority="63"/>
+    <w:lsdException w:name="Medium Shading 2 Accent 5" w:uiPriority="64"/>
+    <w:lsdException w:name="Medium List 1 Accent 5" w:uiPriority="65"/>
+    <w:lsdException w:name="Medium List 2 Accent 5" w:uiPriority="66"/>
+    <w:lsdException w:name="Medium Grid 1 Accent 5" w:uiPriority="67"/>
+    <w:lsdException w:name="Medium Grid 2 Accent 5" w:uiPriority="68"/>
+    <w:lsdException w:name="Medium Grid 3 Accent 5" w:uiPriority="69"/>
+    <w:lsdException w:name="Dark List Accent 5" w:uiPriority="70"/>
+    <w:lsdException w:name="Colorful Shading Accent 5" w:uiPriority="71"/>
+    <w:lsdException w:name="Colorful List Accent 5" w:uiPriority="72"/>
+    <w:lsdException w:name="Colorful Grid Accent 5" w:uiPriority="73"/>
+    <w:lsdException w:name="Light Shading Accent 6" w:uiPriority="60"/>
+    <w:lsdException w:name="Light List Accent 6" w:uiPriority="61"/>
+    <w:lsdException w:name="Light Grid Accent 6" w:uiPriority="62"/>
+    <w:lsdException w:name="Medium Shading 1 Accent 6" w:uiPriority="63"/>
+    <w:lsdException w:name="Medium Shading 2 Accent 6" w:uiPriority="64"/>
+    <w:lsdException w:name="Medium List 1 Accent 6" w:uiPriority="65"/>
+    <w:lsdException w:name="Medium List 2 Accent 6" w:uiPriority="66"/>
+    <w:lsdException w:name="Medium Grid 1 Accent 6" w:uiPriority="67"/>
+    <w:lsdException w:name="Medium Grid 2 Accent 6" w:uiPriority="68"/>
+    <w:lsdException w:name="Medium Grid 3 Accent 6" w:uiPriority="69"/>
+    <w:lsdException w:name="Dark List Accent 6" w:uiPriority="70"/>
+    <w:lsdException w:name="Colorful Shading Accent 6" w:uiPriority="71"/>
+    <w:lsdException w:name="Colorful List Accent 6" w:uiPriority="72"/>
+    <w:lsdException w:name="Colorful Grid Accent 6" w:uiPriority="73"/>
+    <w:lsdException w:name="Subtle Emphasis" w:uiPriority="19" w:qFormat="1"/>
+    <w:lsdException w:name="Intense Emphasis" w:uiPriority="21" w:qFormat="1"/>
+    <w:lsdException w:name="Subtle Reference" w:uiPriority="31" w:qFormat="1"/>
+    <w:lsdException w:name="Intense Reference" w:uiPriority="32" w:qFormat="1"/>
+    <w:lsdException w:name="Book Title" w:uiPriority="33" w:qFormat="1"/>
+    <w:lsdException w:name="Bibliography" w:semiHidden="1" w:uiPriority="37" w:unhideWhenUsed="1"/>
+    <w:lsdException w:name="TOC Heading" w:semiHidden="1" w:uiPriority="39" w:unhideWhenUsed="1" w:qFormat="1"/>
+    <w:lsdException w:name="Plain Table 1" w:uiPriority="41"/>
+    <w:lsdException w:name="Plain Table 2" w:uiPriority="42"/>
+    <w:lsdException w:name="Plain Table 3" w:uiPriority="43"/>
+    <w:lsdException w:name="Plain Table 4" w:uiPriority="44"/>
+    <w:lsdException w:name="Plain Table 5" w:uiPriority="45"/>
+    <w:lsdException w:name="Grid Table Light" w:uiPriority="40"/>
+    <w:lsdException w:name="Grid Table 1 Light" w:uiPriority="46"/>
+    <w:lsdException w:name="Grid Table 2" w:uiPriority="47"/>
+    <w:lsdException w:name="Grid Table 3" w:uiPriority="48"/>
+    <w:lsdException w:name="Grid Table 4" w:uiPriority="49"/>
+    <w:lsdException w:name="Grid Table 5 Dark" w:uiPriority="50"/>
+    <w:lsdException w:name="Grid Table 6 Colorful" w:uiPriority="51"/>
+    <w:lsdException w:name="Grid Table 7 Colorful" w:uiPriority="52"/>
+    <w:lsdException w:name="Grid Table 1 Light Accent 1" w:uiPriority="46"/>
+    <w:lsdException w:name="Grid Table 2 Accent 1" w:uiPriority="47"/>
+    <w:lsdException w:name="Grid Table 3 Accent 1" w:uiPriority="48"/>
+    <w:lsdException w:name="Grid Table 4 Accent 1" w:uiPriority="49"/>
+    <w:lsdException w:name="Grid Table 5 Dark Accent 1" w:uiPriority="50"/>
+    <w:lsdException w:name="Grid Table 6 Colorful Accent 1" w:uiPriority="51"/>
+    <w:lsdException w:name="Grid Table 7 Colorful Accent 1" w:uiPriority="52"/>
+    <w:lsdException w:name="Grid Table 1 Light Accent 2" w:uiPriority="46"/>
+    <w:lsdException w:name="Grid Table 2 Accent 2" w:uiPriority="47"/>
+    <w:lsdException w:name="Grid Table 3 Accent 2" w:uiPriority="48"/>
+    <w:lsdException w:name="Grid Table 4 Accent 2" w:uiPriority="49"/>
+    <w:lsdException w:name="Grid Table 5 Dark Accent 2" w:uiPriority="50"/>
+    <w:lsdException w:name="Grid Table 6 Colorful Accent 2" w:uiPriority="51"/>
+    <w:lsdException w:name="Grid Table 7 Colorful Accent 2" w:uiPriority="52"/>
+    <w:lsdException w:name="Grid Table 1 Light Accent 3" w:uiPriority="46"/>
+    <w:lsdException w:name="Grid Table 2 Accent 3" w:uiPriority="47"/>
+    <w:lsdException w:name="Grid Table 3 Accent 3" w:uiPriority="48"/>
+    <w:lsdException w:name="Grid Table 4 Accent 3" w:uiPriority="49"/>
+    <w:lsdException w:name="Grid Table 5 Dark Accent 3" w:uiPriority="50"/>
+    <w:lsdException w:name="Grid Table 6 Colorful Accent 3" w:uiPriority="51"/>
+    <w:lsdException w:name="Grid Table 7 Colorful Accent 3" w:uiPriority="52"/>
+    <w:lsdException w:name="Grid Table 1 Light Accent 4" w:uiPriority="46"/>
+    <w:lsdException w:name="Grid Table 2 Accent 4" w:uiPriority="47"/>
+    <w:lsdException w:name="Grid Table 3 Accent 4" w:uiPriority="48"/>
+    <w:lsdException w:name="Grid Table 4 Accent 4" w:uiPriority="49"/>
+    <w:lsdException w:name="Grid Table 5 Dark Accent 4" w:uiPriority="50"/>
+    <w:lsdException w:name="Grid Table 6 Colorful Accent 4" w:uiPriority="51"/>
+    <w:lsdException w:name="Grid Table 7 Colorful Accent 4" w:uiPriority="52"/>
+    <w:lsdException w:name="Grid Table 1 Light Accent 5" w:uiPriority="46"/>
+    <w:lsdException w:name="Grid Table 2 Accent 5" w:uiPriority="47"/>
+    <w:lsdException w:name="Grid Table 3 Accent 5" w:uiPriority="48"/>
+    <w:lsdException w:name="Grid Table 4 Accent 5" w:uiPriority="49"/>
+    <w:lsdException w:name="Grid Table 5 Dark Accent 5" w:uiPriority="50"/>
+    <w:lsdException w:name="Grid Table 6 Colorful Accent 5" w:uiPriority="51"/>
+    <w:lsdException w:name="Grid Table 7 Colorful Accent 5" w:uiPriority="52"/>
+    <w:lsdException w:name="Grid Table 1 Light Accent 6" w:uiPriority="46"/>
+    <w:lsdException w:name="Grid Table 2 Accent 6" w:uiPriority="47"/>
+    <w:lsdException w:name="Grid Table 3 Accent 6" w:uiPriority="48"/>
+    <w:lsdException w:name="Grid Table 4 Accent 6" w:uiPriority="49"/>
+    <w:lsdException w:name="Grid Table 5 Dark Accent 6" w:uiPriority="50"/>
+    <w:lsdException w:name="Grid Table 6 Colorful Accent 6" w:uiPriority="51"/>
+    <w:lsdException w:name="Grid Table 7 Colorful Accent 6" w:uiPriority="52"/>
+    <w:lsdException w:name="List Table 1 Light" w:uiPriority="46"/>
+    <w:lsdException w:name="List Table 2" w:uiPriority="47"/>
+    <w:lsdException w:name="List Table 3" w:uiPriority="48"/>
+    <w:lsdException w:name="List Table 4" w:uiPriority="49"/>
+    <w:lsdException w:name="List Table 5 Dark" w:uiPriority="50"/>
+    <w:lsdException w:name="List Table 6 Colorful" w:uiPriority="51"/>
+    <w:lsdException w:name="List Table 7 Colorful" w:uiPriority="52"/>
+    <w:lsdException w:name="List Table 1 Light Accent 1" w:uiPriority="46"/>
+    <w:lsdException w:name="List Table 2 Accent 1" w:uiPriority="47"/>
+    <w:lsdException w:name="List Table 3 Accent 1" w:uiPriority="48"/>
+    <w:lsdException w:name="List Table 4 Accent 1" w:uiPriority="49"/>
+    <w:lsdException w:name="List Table 5 Dark Accent 1" w:uiPriority="50"/>
+    <w:lsdException w:name="List Table 6 Colorful Accent 1" w:uiPriority="51"/>
+    <w:lsdException w:name="List Table 7 Colorful Accent 1" w:uiPriority="52"/>
+    <w:lsdException w:name="List Table 1 Light Accent 2" w:uiPriority="46"/>
+    <w:lsdException w:name="List Table 2 Accent 2" w:uiPriority="47"/>
+    <w:lsdException w:name="List Table 3 Accent 2" w:uiPriority="48"/>
+    <w:lsdException w:name="List Table 4 Accent 2" w:uiPriority="49"/>
+    <w:lsdException w:name="List Table 5 Dark Accent 2" w:uiPriority="50"/>
+    <w:lsdException w:name="List Table 6 Colorful Accent 2" w:uiPriority="51"/>
+    <w:lsdException w:name="List Table 7 Colorful Accent 2" w:uiPriority="52"/>
+    <w:lsdException w:name="List Table 1 Light Accent 3" w:uiPriority="46"/>
+    <w:lsdException w:name="List Table 2 Accent 3" w:uiPriority="47"/>
+    <w:lsdException w:name="List Table 3 Accent 3" w:uiPriority="48"/>
+    <w:lsdException w:name="List Table 4 Accent 3" w:uiPriority="49"/>
+    <w:lsdException w:name="List Table 5 Dark Accent 3" w:uiPriority="50"/>
+    <w:lsdException w:name="List Table 6 Colorful Accent 3" w:uiPriority="51"/>
+    <w:lsdException w:name="List Table 7 Colorful Accent 3" w:uiPriority="52"/>
+    <w:lsdException w:name="List Table 1 Light Accent 4" w:uiPriority="46"/>
+    <w:lsdException w:name="List Table 2 Accent 4" w:uiPriority="47"/>
+    <w:lsdException w:name="List Table 3 Accent 4" w:uiPriority="48"/>
+    <w:lsdException w:name="List Table 4 Accent 4" w:uiPriority="49"/>
+    <w:lsdException w:name="List Table 5 Dark Accent 4" w:uiPriority="50"/>
+    <w:lsdException w:name="List Table 6 Colorful Accent 4" w:uiPriority="51"/>
+    <w:lsdException w:name="List Table 7 Colorful Accent 4" w:uiPriority="52"/>
+    <w:lsdException w:name="List Table 1 Light Accent 5" w:uiPriority="46"/>
+    <w:lsdException w:name="List Table 2 Accent 5" w:uiPriority="47"/>
+    <w:lsdException w:name="List Table 3 Accent 5" w:uiPriority="48"/>
+    <w:lsdException w:name="List Table 4 Accent 5" w:uiPriority="49"/>
+    <w:lsdException w:name="List Table 5 Dark Accent 5" w:uiPriority="50"/>
+    <w:lsdException w:name="List Table 6 Colorful Accent 5" w:uiPriority="51"/>
+    <w:lsdException w:name="List Table 7 Colorful Accent 5" w:uiPriority="52"/>
+    <w:lsdException w:name="List Table 1 Light Accent 6" w:uiPriority="46"/>
+    <w:lsdException w:name="List Table 2 Accent 6" w:uiPriority="47"/>
+    <w:lsdException w:name="List Table 3 Accent 6" w:uiPriority="48"/>
+    <w:lsdException w:name="List Table 4 Accent 6" w:uiPriority="49"/>
+    <w:lsdException w:name="List Table 5 Dark Accent 6" w:uiPriority="50"/>
+    <w:lsdException w:name="List Table 6 Colorful Accent 6" w:uiPriority="51"/>
+    <w:lsdException w:name="List Table 7 Colorful Accent 6" w:uiPriority="52"/>
   </w:latentStyles>
-  <w:style w:type="paragraph" w:default="1" w:styleId="Standard">
+  <w:style w:type="paragraph" w:default="1" w:styleId="Normal">
     <w:name w:val="Normal"/>
     <w:qFormat/>
     <w:rsid w:val="008A12A8"/>
   </w:style>
-  <w:style w:type="paragraph" w:styleId="berschrift1">
+  <w:style w:type="paragraph" w:styleId="Heading1">
     <w:name w:val="heading 1"/>
-    <w:basedOn w:val="Standard"/>
-    <w:next w:val="Standard"/>
-    <w:link w:val="berschrift1Zchn"/>
+    <w:basedOn w:val="Normal"/>
+    <w:next w:val="Normal"/>
+    <w:link w:val="Heading1Char"/>
     <w:uiPriority w:val="9"/>
     <w:qFormat/>
     <w:rsid w:val="00EE3EC1"/>
@@ -5670,11 +6174,11 @@
       <w:szCs w:val="32"/>
     </w:rPr>
   </w:style>
-  <w:style w:type="paragraph" w:styleId="berschrift2">
+  <w:style w:type="paragraph" w:styleId="Heading2">
     <w:name w:val="heading 2"/>
-    <w:basedOn w:val="Standard"/>
-    <w:next w:val="Standard"/>
-    <w:link w:val="berschrift2Zchn"/>
+    <w:basedOn w:val="Normal"/>
+    <w:next w:val="Normal"/>
+    <w:link w:val="Heading2Char"/>
     <w:uiPriority w:val="9"/>
     <w:unhideWhenUsed/>
     <w:qFormat/>
@@ -5692,11 +6196,11 @@
       <w:szCs w:val="26"/>
     </w:rPr>
   </w:style>
-  <w:style w:type="paragraph" w:styleId="berschrift3">
+  <w:style w:type="paragraph" w:styleId="Heading3">
     <w:name w:val="heading 3"/>
-    <w:basedOn w:val="Standard"/>
-    <w:next w:val="Standard"/>
-    <w:link w:val="berschrift3Zchn"/>
+    <w:basedOn w:val="Normal"/>
+    <w:next w:val="Normal"/>
+    <w:link w:val="Heading3Char"/>
     <w:uiPriority w:val="9"/>
     <w:unhideWhenUsed/>
     <w:qFormat/>
@@ -5714,11 +6218,11 @@
       <w:szCs w:val="24"/>
     </w:rPr>
   </w:style>
-  <w:style w:type="paragraph" w:styleId="berschrift4">
+  <w:style w:type="paragraph" w:styleId="Heading4">
     <w:name w:val="heading 4"/>
-    <w:basedOn w:val="Standard"/>
-    <w:next w:val="Standard"/>
-    <w:link w:val="berschrift4Zchn"/>
+    <w:basedOn w:val="Normal"/>
+    <w:next w:val="Normal"/>
+    <w:link w:val="Heading4Char"/>
     <w:uiPriority w:val="9"/>
     <w:semiHidden/>
     <w:unhideWhenUsed/>
@@ -5739,18 +6243,17 @@
       <w:color w:val="5B9BD5" w:themeColor="accent1"/>
     </w:rPr>
   </w:style>
-  <w:style w:type="character" w:default="1" w:styleId="Absatz-Standardschriftart">
+  <w:style w:type="character" w:default="1" w:styleId="DefaultParagraphFont">
     <w:name w:val="Default Paragraph Font"/>
     <w:uiPriority w:val="1"/>
     <w:semiHidden/>
     <w:unhideWhenUsed/>
   </w:style>
-  <w:style w:type="table" w:default="1" w:styleId="NormaleTabelle">
+  <w:style w:type="table" w:default="1" w:styleId="TableNormal">
     <w:name w:val="Normal Table"/>
     <w:uiPriority w:val="99"/>
     <w:semiHidden/>
     <w:unhideWhenUsed/>
-    <w:qFormat/>
     <w:tblPr>
       <w:tblInd w:w="0" w:type="dxa"/>
       <w:tblCellMar>
@@ -5761,15 +6264,15 @@
       </w:tblCellMar>
     </w:tblPr>
   </w:style>
-  <w:style w:type="numbering" w:default="1" w:styleId="KeineListe">
+  <w:style w:type="numbering" w:default="1" w:styleId="NoList">
     <w:name w:val="No List"/>
     <w:uiPriority w:val="99"/>
     <w:semiHidden/>
     <w:unhideWhenUsed/>
   </w:style>
-  <w:style w:type="paragraph" w:styleId="KeinLeerraum">
+  <w:style w:type="paragraph" w:styleId="NoSpacing">
     <w:name w:val="No Spacing"/>
-    <w:link w:val="KeinLeerraumZchn"/>
+    <w:link w:val="NoSpacingChar"/>
     <w:uiPriority w:val="1"/>
     <w:qFormat/>
     <w:rsid w:val="00071B83"/>
@@ -5781,10 +6284,10 @@
       <w:lang w:val="en-US"/>
     </w:rPr>
   </w:style>
-  <w:style w:type="character" w:customStyle="1" w:styleId="KeinLeerraumZchn">
-    <w:name w:val="Kein Leerraum Zchn"/>
-    <w:basedOn w:val="Absatz-Standardschriftart"/>
-    <w:link w:val="KeinLeerraum"/>
+  <w:style w:type="character" w:customStyle="1" w:styleId="NoSpacingChar">
+    <w:name w:val="No Spacing Char"/>
+    <w:basedOn w:val="DefaultParagraphFont"/>
+    <w:link w:val="NoSpacing"/>
     <w:uiPriority w:val="1"/>
     <w:rsid w:val="00071B83"/>
     <w:rPr>
@@ -5792,10 +6295,10 @@
       <w:lang w:val="en-US"/>
     </w:rPr>
   </w:style>
-  <w:style w:type="character" w:customStyle="1" w:styleId="berschrift1Zchn">
-    <w:name w:val="Überschrift 1 Zchn"/>
-    <w:basedOn w:val="Absatz-Standardschriftart"/>
-    <w:link w:val="berschrift1"/>
+  <w:style w:type="character" w:customStyle="1" w:styleId="Heading1Char">
+    <w:name w:val="Heading 1 Char"/>
+    <w:basedOn w:val="DefaultParagraphFont"/>
+    <w:link w:val="Heading1"/>
     <w:uiPriority w:val="9"/>
     <w:rsid w:val="00EE3EC1"/>
     <w:rPr>
@@ -5805,10 +6308,10 @@
       <w:szCs w:val="32"/>
     </w:rPr>
   </w:style>
-  <w:style w:type="paragraph" w:styleId="Inhaltsverzeichnisberschrift">
+  <w:style w:type="paragraph" w:styleId="TOCHeading">
     <w:name w:val="TOC Heading"/>
-    <w:basedOn w:val="berschrift1"/>
-    <w:next w:val="Standard"/>
+    <w:basedOn w:val="Heading1"/>
+    <w:next w:val="Normal"/>
     <w:uiPriority w:val="39"/>
     <w:unhideWhenUsed/>
     <w:qFormat/>
@@ -5820,10 +6323,10 @@
       <w:lang w:val="en-US"/>
     </w:rPr>
   </w:style>
-  <w:style w:type="paragraph" w:styleId="Kopfzeile">
+  <w:style w:type="paragraph" w:styleId="Header">
     <w:name w:val="header"/>
-    <w:basedOn w:val="Standard"/>
-    <w:link w:val="KopfzeileZchn"/>
+    <w:basedOn w:val="Normal"/>
+    <w:link w:val="HeaderChar"/>
     <w:uiPriority w:val="99"/>
     <w:unhideWhenUsed/>
     <w:rsid w:val="00EE3EC1"/>
@@ -5835,17 +6338,17 @@
       <w:spacing w:after="0" w:line="240" w:lineRule="auto"/>
     </w:pPr>
   </w:style>
-  <w:style w:type="character" w:customStyle="1" w:styleId="KopfzeileZchn">
-    <w:name w:val="Kopfzeile Zchn"/>
-    <w:basedOn w:val="Absatz-Standardschriftart"/>
-    <w:link w:val="Kopfzeile"/>
+  <w:style w:type="character" w:customStyle="1" w:styleId="HeaderChar">
+    <w:name w:val="Header Char"/>
+    <w:basedOn w:val="DefaultParagraphFont"/>
+    <w:link w:val="Header"/>
     <w:uiPriority w:val="99"/>
     <w:rsid w:val="00EE3EC1"/>
   </w:style>
-  <w:style w:type="paragraph" w:styleId="Fuzeile">
+  <w:style w:type="paragraph" w:styleId="Footer">
     <w:name w:val="footer"/>
-    <w:basedOn w:val="Standard"/>
-    <w:link w:val="FuzeileZchn"/>
+    <w:basedOn w:val="Normal"/>
+    <w:link w:val="FooterChar"/>
     <w:uiPriority w:val="99"/>
     <w:unhideWhenUsed/>
     <w:rsid w:val="00EE3EC1"/>
@@ -5857,16 +6360,16 @@
       <w:spacing w:after="0" w:line="240" w:lineRule="auto"/>
     </w:pPr>
   </w:style>
-  <w:style w:type="character" w:customStyle="1" w:styleId="FuzeileZchn">
-    <w:name w:val="Fußzeile Zchn"/>
-    <w:basedOn w:val="Absatz-Standardschriftart"/>
-    <w:link w:val="Fuzeile"/>
+  <w:style w:type="character" w:customStyle="1" w:styleId="FooterChar">
+    <w:name w:val="Footer Char"/>
+    <w:basedOn w:val="DefaultParagraphFont"/>
+    <w:link w:val="Footer"/>
     <w:uiPriority w:val="99"/>
     <w:rsid w:val="00EE3EC1"/>
   </w:style>
-  <w:style w:type="paragraph" w:styleId="StandardWeb">
+  <w:style w:type="paragraph" w:styleId="NormalWeb">
     <w:name w:val="Normal (Web)"/>
-    <w:basedOn w:val="Standard"/>
+    <w:basedOn w:val="Normal"/>
     <w:uiPriority w:val="99"/>
     <w:unhideWhenUsed/>
     <w:rsid w:val="008C14CF"/>
@@ -5880,10 +6383,10 @@
       <w:lang w:eastAsia="de-AT"/>
     </w:rPr>
   </w:style>
-  <w:style w:type="paragraph" w:styleId="Verzeichnis1">
+  <w:style w:type="paragraph" w:styleId="TOC1">
     <w:name w:val="toc 1"/>
-    <w:basedOn w:val="Standard"/>
-    <w:next w:val="Standard"/>
+    <w:basedOn w:val="Normal"/>
+    <w:next w:val="Normal"/>
     <w:autoRedefine/>
     <w:uiPriority w:val="39"/>
     <w:unhideWhenUsed/>
@@ -5894,7 +6397,7 @@
   </w:style>
   <w:style w:type="character" w:styleId="Hyperlink">
     <w:name w:val="Hyperlink"/>
-    <w:basedOn w:val="Absatz-Standardschriftart"/>
+    <w:basedOn w:val="DefaultParagraphFont"/>
     <w:uiPriority w:val="99"/>
     <w:unhideWhenUsed/>
     <w:rsid w:val="00DB771E"/>
@@ -5903,10 +6406,10 @@
       <w:u w:val="single"/>
     </w:rPr>
   </w:style>
-  <w:style w:type="character" w:customStyle="1" w:styleId="berschrift2Zchn">
-    <w:name w:val="Überschrift 2 Zchn"/>
-    <w:basedOn w:val="Absatz-Standardschriftart"/>
-    <w:link w:val="berschrift2"/>
+  <w:style w:type="character" w:customStyle="1" w:styleId="Heading2Char">
+    <w:name w:val="Heading 2 Char"/>
+    <w:basedOn w:val="DefaultParagraphFont"/>
+    <w:link w:val="Heading2"/>
     <w:uiPriority w:val="9"/>
     <w:rsid w:val="001179EF"/>
     <w:rPr>
@@ -5916,10 +6419,10 @@
       <w:szCs w:val="26"/>
     </w:rPr>
   </w:style>
-  <w:style w:type="paragraph" w:styleId="Verzeichnis2">
+  <w:style w:type="paragraph" w:styleId="TOC2">
     <w:name w:val="toc 2"/>
-    <w:basedOn w:val="Standard"/>
-    <w:next w:val="Standard"/>
+    <w:basedOn w:val="Normal"/>
+    <w:next w:val="Normal"/>
     <w:autoRedefine/>
     <w:uiPriority w:val="39"/>
     <w:unhideWhenUsed/>
@@ -5929,10 +6432,10 @@
       <w:ind w:left="220"/>
     </w:pPr>
   </w:style>
-  <w:style w:type="character" w:customStyle="1" w:styleId="berschrift3Zchn">
-    <w:name w:val="Überschrift 3 Zchn"/>
-    <w:basedOn w:val="Absatz-Standardschriftart"/>
-    <w:link w:val="berschrift3"/>
+  <w:style w:type="character" w:customStyle="1" w:styleId="Heading3Char">
+    <w:name w:val="Heading 3 Char"/>
+    <w:basedOn w:val="DefaultParagraphFont"/>
+    <w:link w:val="Heading3"/>
     <w:uiPriority w:val="9"/>
     <w:rsid w:val="009A21A3"/>
     <w:rPr>
@@ -5942,9 +6445,9 @@
       <w:szCs w:val="24"/>
     </w:rPr>
   </w:style>
-  <w:style w:type="paragraph" w:styleId="Listenabsatz">
+  <w:style w:type="paragraph" w:styleId="ListParagraph">
     <w:name w:val="List Paragraph"/>
-    <w:basedOn w:val="Standard"/>
+    <w:basedOn w:val="Normal"/>
     <w:uiPriority w:val="34"/>
     <w:qFormat/>
     <w:rsid w:val="00ED1A8E"/>
@@ -5953,16 +6456,15 @@
       <w:contextualSpacing/>
     </w:pPr>
   </w:style>
-  <w:style w:type="table" w:styleId="Tabellengitternetz">
+  <w:style w:type="table" w:styleId="TableGrid">
     <w:name w:val="Table Grid"/>
-    <w:basedOn w:val="NormaleTabelle"/>
+    <w:basedOn w:val="TableNormal"/>
     <w:uiPriority w:val="39"/>
     <w:rsid w:val="007E04C0"/>
     <w:pPr>
       <w:spacing w:after="0" w:line="240" w:lineRule="auto"/>
     </w:pPr>
     <w:tblPr>
-      <w:tblInd w:w="0" w:type="dxa"/>
       <w:tblBorders>
         <w:top w:val="single" w:sz="4" w:space="0" w:color="auto"/>
         <w:left w:val="single" w:sz="4" w:space="0" w:color="auto"/>
@@ -5971,18 +6473,12 @@
         <w:insideH w:val="single" w:sz="4" w:space="0" w:color="auto"/>
         <w:insideV w:val="single" w:sz="4" w:space="0" w:color="auto"/>
       </w:tblBorders>
-      <w:tblCellMar>
-        <w:top w:w="0" w:type="dxa"/>
-        <w:left w:w="108" w:type="dxa"/>
-        <w:bottom w:w="0" w:type="dxa"/>
-        <w:right w:w="108" w:type="dxa"/>
-      </w:tblCellMar>
     </w:tblPr>
   </w:style>
-  <w:style w:type="paragraph" w:styleId="Verzeichnis3">
+  <w:style w:type="paragraph" w:styleId="TOC3">
     <w:name w:val="toc 3"/>
-    <w:basedOn w:val="Standard"/>
-    <w:next w:val="Standard"/>
+    <w:basedOn w:val="Normal"/>
+    <w:next w:val="Normal"/>
     <w:autoRedefine/>
     <w:uiPriority w:val="39"/>
     <w:unhideWhenUsed/>
@@ -5992,9 +6488,9 @@
       <w:ind w:left="440"/>
     </w:pPr>
   </w:style>
-  <w:style w:type="character" w:styleId="Hervorhebung">
+  <w:style w:type="character" w:styleId="Emphasis">
     <w:name w:val="Emphasis"/>
-    <w:basedOn w:val="Absatz-Standardschriftart"/>
+    <w:basedOn w:val="DefaultParagraphFont"/>
     <w:uiPriority w:val="20"/>
     <w:qFormat/>
     <w:rsid w:val="00E47770"/>
@@ -6003,10 +6499,10 @@
       <w:iCs/>
     </w:rPr>
   </w:style>
-  <w:style w:type="paragraph" w:styleId="Sprechblasentext">
+  <w:style w:type="paragraph" w:styleId="BalloonText">
     <w:name w:val="Balloon Text"/>
-    <w:basedOn w:val="Standard"/>
-    <w:link w:val="SprechblasentextZchn"/>
+    <w:basedOn w:val="Normal"/>
+    <w:link w:val="BalloonTextChar"/>
     <w:uiPriority w:val="99"/>
     <w:semiHidden/>
     <w:unhideWhenUsed/>
@@ -6020,10 +6516,10 @@
       <w:szCs w:val="16"/>
     </w:rPr>
   </w:style>
-  <w:style w:type="character" w:customStyle="1" w:styleId="SprechblasentextZchn">
-    <w:name w:val="Sprechblasentext Zchn"/>
-    <w:basedOn w:val="Absatz-Standardschriftart"/>
-    <w:link w:val="Sprechblasentext"/>
+  <w:style w:type="character" w:customStyle="1" w:styleId="BalloonTextChar">
+    <w:name w:val="Balloon Text Char"/>
+    <w:basedOn w:val="DefaultParagraphFont"/>
+    <w:link w:val="BalloonText"/>
     <w:uiPriority w:val="99"/>
     <w:semiHidden/>
     <w:rsid w:val="0096096E"/>
@@ -6033,10 +6529,10 @@
       <w:szCs w:val="16"/>
     </w:rPr>
   </w:style>
-  <w:style w:type="character" w:customStyle="1" w:styleId="berschrift4Zchn">
-    <w:name w:val="Überschrift 4 Zchn"/>
-    <w:basedOn w:val="Absatz-Standardschriftart"/>
-    <w:link w:val="berschrift4"/>
+  <w:style w:type="character" w:customStyle="1" w:styleId="Heading4Char">
+    <w:name w:val="Heading 4 Char"/>
+    <w:basedOn w:val="DefaultParagraphFont"/>
+    <w:link w:val="Heading4"/>
     <w:uiPriority w:val="9"/>
     <w:semiHidden/>
     <w:rsid w:val="002C050F"/>
@@ -6307,7 +6803,7 @@
   <a:extraClrSchemeLst/>
   <a:extLst>
     <a:ext uri="{05A4C25C-085E-4340-85A3-A5531E510DB2}">
-      <thm15:themeFamily xmlns="" xmlns:thm15="http://schemas.microsoft.com/office/thememl/2012/main" name="Office Theme" id="{62F939B6-93AF-4DB8-9C6B-D6C7DFDC589F}" vid="{4A3C46E8-61CC-4603-A589-7422A47A8E4A}"/>
+      <thm15:themeFamily xmlns:thm15="http://schemas.microsoft.com/office/thememl/2012/main" name="Office Theme" id="{62F939B6-93AF-4DB8-9C6B-D6C7DFDC589F}" vid="{4A3C46E8-61CC-4603-A589-7422A47A8E4A}"/>
     </a:ext>
   </a:extLst>
 </a:theme>
@@ -6337,7 +6833,7 @@
 </file>
 
 <file path=customXml/itemProps2.xml><?xml version="1.0" encoding="utf-8"?>
-<ds:datastoreItem xmlns:ds="http://schemas.openxmlformats.org/officeDocument/2006/customXml" ds:itemID="{B8115150-0064-437F-9062-86E550CA9E37}">
+<ds:datastoreItem xmlns:ds="http://schemas.openxmlformats.org/officeDocument/2006/customXml" ds:itemID="{2CAF9BE5-4D84-43D6-A3A9-99ABFDD23C7C}">
   <ds:schemaRefs>
     <ds:schemaRef ds:uri="http://schemas.openxmlformats.org/officeDocument/2006/bibliography"/>
   </ds:schemaRefs>

</xml_diff>